<commit_message>
feat: Implement menu in homepage
</commit_message>
<xml_diff>
--- a/AI response.docx
+++ b/AI response.docx
@@ -16,7 +16,6 @@
           <w:highlight w:val="yellow"/>
         </w:rPr>
       </w:pPr>
-      <w:proofErr w:type="gramStart"/>
       <w:r>
         <w:rPr>
           <w:rFonts w:cstheme="minorHAnsi"/>
@@ -24,17 +23,7 @@
           <w:bCs/>
           <w:highlight w:val="yellow"/>
         </w:rPr>
-        <w:t>..</w:t>
-      </w:r>
-      <w:proofErr w:type="gramEnd"/>
-      <w:r>
-        <w:rPr>
-          <w:rFonts w:cstheme="minorHAnsi"/>
-          <w:b/>
-          <w:bCs/>
-          <w:highlight w:val="yellow"/>
-        </w:rPr>
-        <w:t>/ trong html là gì</w:t>
+        <w:t>../ trong html là gì</w:t>
       </w:r>
     </w:p>
     <w:p>
@@ -44,19 +33,11 @@
           <w:rFonts w:cstheme="minorHAnsi"/>
         </w:rPr>
       </w:pPr>
-      <w:proofErr w:type="gramStart"/>
-      <w:r>
-        <w:rPr>
-          <w:rFonts w:cstheme="minorHAnsi"/>
-        </w:rPr>
-        <w:t>..</w:t>
-      </w:r>
-      <w:proofErr w:type="gramEnd"/>
-      <w:r>
-        <w:rPr>
-          <w:rFonts w:cstheme="minorHAnsi"/>
-        </w:rPr>
-        <w:t xml:space="preserve">/ trong HTML (thực ra là trong </w:t>
+      <w:r>
+        <w:rPr>
+          <w:rFonts w:cstheme="minorHAnsi"/>
+        </w:rPr>
+        <w:t xml:space="preserve">../ trong HTML (thực ra là trong </w:t>
       </w:r>
       <w:r>
         <w:rPr>
@@ -508,21 +489,7 @@
         <w:rPr>
           <w:rFonts w:cstheme="minorHAnsi"/>
         </w:rPr>
-        <w:t>Mỗi</w:t>
-      </w:r>
-      <w:proofErr w:type="gramStart"/>
-      <w:r>
-        <w:rPr>
-          <w:rFonts w:cstheme="minorHAnsi"/>
-        </w:rPr>
-        <w:t xml:space="preserve"> ..</w:t>
-      </w:r>
-      <w:proofErr w:type="gramEnd"/>
-      <w:r>
-        <w:rPr>
-          <w:rFonts w:cstheme="minorHAnsi"/>
-        </w:rPr>
-        <w:t xml:space="preserve">/ là lên </w:t>
+        <w:t xml:space="preserve">Mỗi ../ là lên </w:t>
       </w:r>
       <w:r>
         <w:rPr>
@@ -785,29 +752,7 @@
           <w:kern w:val="36"/>
           <w14:ligatures w14:val="none"/>
         </w:rPr>
-        <w:t xml:space="preserve">Dùng filter: </w:t>
-      </w:r>
-      <w:proofErr w:type="gramStart"/>
-      <w:r>
-        <w:rPr>
-          <w:rFonts w:eastAsia="Times New Roman" w:cstheme="minorHAnsi"/>
-          <w:b/>
-          <w:bCs/>
-          <w:kern w:val="36"/>
-          <w14:ligatures w14:val="none"/>
-        </w:rPr>
-        <w:t>brightness(</w:t>
-      </w:r>
-      <w:proofErr w:type="gramEnd"/>
-      <w:r>
-        <w:rPr>
-          <w:rFonts w:eastAsia="Times New Roman" w:cstheme="minorHAnsi"/>
-          <w:b/>
-          <w:bCs/>
-          <w:kern w:val="36"/>
-          <w14:ligatures w14:val="none"/>
-        </w:rPr>
-        <w:t>)</w:t>
+        <w:t>Dùng filter: brightness()</w:t>
       </w:r>
     </w:p>
     <w:p>
@@ -905,52 +850,16 @@
           <w14:ligatures w14:val="none"/>
         </w:rPr>
         <w:br/>
-        <w:t xml:space="preserve">nav </w:t>
-      </w:r>
-      <w:proofErr w:type="gramStart"/>
+        <w:t>nav a:hover {</w:t>
+      </w:r>
       <w:r>
         <w:rPr>
           <w:rFonts w:eastAsia="Times New Roman" w:cstheme="minorHAnsi"/>
           <w:kern w:val="0"/>
           <w14:ligatures w14:val="none"/>
         </w:rPr>
-        <w:t>a:hover</w:t>
-      </w:r>
-      <w:proofErr w:type="gramEnd"/>
-      <w:r>
-        <w:rPr>
-          <w:rFonts w:eastAsia="Times New Roman" w:cstheme="minorHAnsi"/>
-          <w:kern w:val="0"/>
-          <w14:ligatures w14:val="none"/>
-        </w:rPr>
-        <w:t xml:space="preserve"> {</w:t>
-      </w:r>
-      <w:r>
-        <w:rPr>
-          <w:rFonts w:eastAsia="Times New Roman" w:cstheme="minorHAnsi"/>
-          <w:kern w:val="0"/>
-          <w14:ligatures w14:val="none"/>
-        </w:rPr>
-        <w:br/>
-        <w:t xml:space="preserve">    filter: </w:t>
-      </w:r>
-      <w:proofErr w:type="gramStart"/>
-      <w:r>
-        <w:rPr>
-          <w:rFonts w:eastAsia="Times New Roman" w:cstheme="minorHAnsi"/>
-          <w:kern w:val="0"/>
-          <w14:ligatures w14:val="none"/>
-        </w:rPr>
-        <w:t>brightness(</w:t>
-      </w:r>
-      <w:proofErr w:type="gramEnd"/>
-      <w:r>
-        <w:rPr>
-          <w:rFonts w:eastAsia="Times New Roman" w:cstheme="minorHAnsi"/>
-          <w:kern w:val="0"/>
-          <w14:ligatures w14:val="none"/>
-        </w:rPr>
-        <w:t>150%);</w:t>
+        <w:br/>
+        <w:t xml:space="preserve">    filter: brightness(150%);</w:t>
       </w:r>
       <w:r>
         <w:rPr>
@@ -1137,42 +1046,14 @@
           <w:rFonts w:cstheme="minorHAnsi"/>
         </w:rPr>
         <w:br/>
-        <w:t xml:space="preserve">    background: </w:t>
-      </w:r>
-      <w:proofErr w:type="gramStart"/>
-      <w:r>
-        <w:rPr>
-          <w:rFonts w:cstheme="minorHAnsi"/>
-        </w:rPr>
-        <w:t xml:space="preserve">white;   </w:t>
-      </w:r>
-      <w:proofErr w:type="gramEnd"/>
-      <w:r>
-        <w:rPr>
-          <w:rFonts w:cstheme="minorHAnsi"/>
-        </w:rPr>
-        <w:t>/* bắt buộc có nền */</w:t>
-      </w:r>
-      <w:r>
-        <w:rPr>
-          <w:rFonts w:cstheme="minorHAnsi"/>
-        </w:rPr>
-        <w:br/>
-        <w:t xml:space="preserve">    z-index: </w:t>
-      </w:r>
-      <w:proofErr w:type="gramStart"/>
-      <w:r>
-        <w:rPr>
-          <w:rFonts w:cstheme="minorHAnsi"/>
-        </w:rPr>
-        <w:t xml:space="preserve">1000;   </w:t>
-      </w:r>
-      <w:proofErr w:type="gramEnd"/>
-      <w:r>
-        <w:rPr>
-          <w:rFonts w:cstheme="minorHAnsi"/>
-        </w:rPr>
-        <w:t xml:space="preserve">    /* để không bị nội dung đè */</w:t>
+        <w:t xml:space="preserve">    background: white;   /* bắt buộc có nền */</w:t>
+      </w:r>
+      <w:r>
+        <w:rPr>
+          <w:rFonts w:cstheme="minorHAnsi"/>
+        </w:rPr>
+        <w:br/>
+        <w:t xml:space="preserve">    z-index: 1000;       /* để không bị nội dung đè */</w:t>
       </w:r>
       <w:r>
         <w:rPr>
@@ -1989,103 +1870,34 @@
           <w:rFonts w:cstheme="minorHAnsi"/>
         </w:rPr>
         <w:br/>
-        <w:t xml:space="preserve">const toggle = </w:t>
-      </w:r>
-      <w:proofErr w:type="gramStart"/>
-      <w:r>
-        <w:rPr>
-          <w:rFonts w:cstheme="minorHAnsi"/>
-        </w:rPr>
-        <w:t>document.getElementById</w:t>
-      </w:r>
-      <w:proofErr w:type="gramEnd"/>
-      <w:r>
-        <w:rPr>
-          <w:rFonts w:cstheme="minorHAnsi"/>
-        </w:rPr>
-        <w:t>("menu-toggle");</w:t>
-      </w:r>
-      <w:r>
-        <w:rPr>
-          <w:rFonts w:cstheme="minorHAnsi"/>
-        </w:rPr>
-        <w:br/>
-        <w:t xml:space="preserve">const nav = </w:t>
-      </w:r>
-      <w:proofErr w:type="gramStart"/>
-      <w:r>
-        <w:rPr>
-          <w:rFonts w:cstheme="minorHAnsi"/>
-        </w:rPr>
-        <w:t>document.getElementById</w:t>
-      </w:r>
-      <w:proofErr w:type="gramEnd"/>
-      <w:r>
-        <w:rPr>
-          <w:rFonts w:cstheme="minorHAnsi"/>
-        </w:rPr>
-        <w:t>("nav");</w:t>
-      </w:r>
-      <w:r>
-        <w:rPr>
-          <w:rFonts w:cstheme="minorHAnsi"/>
-        </w:rPr>
-        <w:br/>
-      </w:r>
-      <w:r>
-        <w:rPr>
-          <w:rFonts w:cstheme="minorHAnsi"/>
-        </w:rPr>
-        <w:br/>
-      </w:r>
-      <w:proofErr w:type="gramStart"/>
-      <w:r>
-        <w:rPr>
-          <w:rFonts w:cstheme="minorHAnsi"/>
-        </w:rPr>
-        <w:t>toggle.addEventListener</w:t>
-      </w:r>
-      <w:proofErr w:type="gramEnd"/>
-      <w:r>
-        <w:rPr>
-          <w:rFonts w:cstheme="minorHAnsi"/>
-        </w:rPr>
-        <w:t xml:space="preserve">("click", </w:t>
-      </w:r>
-      <w:proofErr w:type="gramStart"/>
-      <w:r>
-        <w:rPr>
-          <w:rFonts w:cstheme="minorHAnsi"/>
-        </w:rPr>
-        <w:t>function(</w:t>
-      </w:r>
-      <w:proofErr w:type="gramEnd"/>
-      <w:r>
-        <w:rPr>
-          <w:rFonts w:cstheme="minorHAnsi"/>
-        </w:rPr>
-        <w:t>) {</w:t>
-      </w:r>
-      <w:r>
-        <w:rPr>
-          <w:rFonts w:cstheme="minorHAnsi"/>
-        </w:rPr>
-        <w:br/>
-        <w:t xml:space="preserve">    </w:t>
-      </w:r>
-      <w:proofErr w:type="gramStart"/>
-      <w:r>
-        <w:rPr>
-          <w:rFonts w:cstheme="minorHAnsi"/>
-        </w:rPr>
-        <w:t>nav.classList.toggle</w:t>
-      </w:r>
-      <w:proofErr w:type="gramEnd"/>
-      <w:r>
-        <w:rPr>
-          <w:rFonts w:cstheme="minorHAnsi"/>
-        </w:rPr>
-        <w:t>("active");</w:t>
+        <w:t>const toggle = document.getElementById("menu-toggle");</w:t>
+      </w:r>
+      <w:r>
+        <w:rPr>
+          <w:rFonts w:cstheme="minorHAnsi"/>
+        </w:rPr>
+        <w:br/>
+        <w:t>const nav = document.getElementById("nav");</w:t>
+      </w:r>
+      <w:r>
+        <w:rPr>
+          <w:rFonts w:cstheme="minorHAnsi"/>
+        </w:rPr>
+        <w:br/>
+      </w:r>
+      <w:r>
+        <w:rPr>
+          <w:rFonts w:cstheme="minorHAnsi"/>
+        </w:rPr>
+        <w:br/>
+        <w:t>toggle.addEventListener("click", function() {</w:t>
+      </w:r>
+      <w:r>
+        <w:rPr>
+          <w:rFonts w:cstheme="minorHAnsi"/>
+        </w:rPr>
+        <w:br/>
+        <w:t xml:space="preserve">    nav.classList.toggle("active");</w:t>
       </w:r>
       <w:r>
         <w:rPr>
@@ -2188,35 +2000,7 @@
         <w:rPr>
           <w:rFonts w:cstheme="minorHAnsi"/>
         </w:rPr>
-        <w:t xml:space="preserve">const bannerImages = </w:t>
-      </w:r>
-      <w:proofErr w:type="gramStart"/>
-      <w:r>
-        <w:rPr>
-          <w:rFonts w:cstheme="minorHAnsi"/>
-        </w:rPr>
-        <w:t>document.querySelectorAll</w:t>
-      </w:r>
-      <w:proofErr w:type="gramEnd"/>
-      <w:r>
-        <w:rPr>
-          <w:rFonts w:cstheme="minorHAnsi"/>
-        </w:rPr>
-        <w:t>(</w:t>
-      </w:r>
-      <w:proofErr w:type="gramStart"/>
-      <w:r>
-        <w:rPr>
-          <w:rFonts w:cstheme="minorHAnsi"/>
-        </w:rPr>
-        <w:t>'.banner</w:t>
-      </w:r>
-      <w:proofErr w:type="gramEnd"/>
-      <w:r>
-        <w:rPr>
-          <w:rFonts w:cstheme="minorHAnsi"/>
-        </w:rPr>
-        <w:t>-image &gt; div');</w:t>
+        <w:t>const bannerImages = document.querySelectorAll('.banner-image &gt; div');</w:t>
       </w:r>
       <w:r>
         <w:rPr>
@@ -2247,33 +2031,11 @@
           <w:rFonts w:cstheme="minorHAnsi"/>
         </w:rPr>
       </w:pPr>
-      <w:proofErr w:type="gramStart"/>
-      <w:r>
-        <w:rPr>
-          <w:rFonts w:cstheme="minorHAnsi"/>
-        </w:rPr>
-        <w:t>0  1</w:t>
-      </w:r>
-      <w:proofErr w:type="gramEnd"/>
-      <w:r>
-        <w:rPr>
-          <w:rFonts w:cstheme="minorHAnsi"/>
-        </w:rPr>
-        <w:t xml:space="preserve">  </w:t>
-      </w:r>
-      <w:proofErr w:type="gramStart"/>
-      <w:r>
-        <w:rPr>
-          <w:rFonts w:cstheme="minorHAnsi"/>
-        </w:rPr>
-        <w:t>2  3</w:t>
-      </w:r>
-      <w:proofErr w:type="gramEnd"/>
-      <w:r>
-        <w:rPr>
-          <w:rFonts w:cstheme="minorHAnsi"/>
-        </w:rPr>
-        <w:t xml:space="preserve">  4</w:t>
+      <w:r>
+        <w:rPr>
+          <w:rFonts w:cstheme="minorHAnsi"/>
+        </w:rPr>
+        <w:t>0  1  2  3  4</w:t>
       </w:r>
     </w:p>
     <w:p>
@@ -3648,21 +3410,7 @@
           <w:rFonts w:cstheme="minorHAnsi"/>
         </w:rPr>
         <w:br/>
-        <w:t xml:space="preserve">  grid-template-columns: </w:t>
-      </w:r>
-      <w:proofErr w:type="gramStart"/>
-      <w:r>
-        <w:rPr>
-          <w:rFonts w:cstheme="minorHAnsi"/>
-        </w:rPr>
-        <w:t>repeat(</w:t>
-      </w:r>
-      <w:proofErr w:type="gramEnd"/>
-      <w:r>
-        <w:rPr>
-          <w:rFonts w:cstheme="minorHAnsi"/>
-        </w:rPr>
-        <w:t>3, 1fr);</w:t>
+        <w:t xml:space="preserve">  grid-template-columns: repeat(3, 1fr);</w:t>
       </w:r>
       <w:r>
         <w:rPr>
@@ -3686,19 +3434,11 @@
           <w:rFonts w:cstheme="minorHAnsi"/>
         </w:rPr>
       </w:pPr>
-      <w:proofErr w:type="gramStart"/>
-      <w:r>
-        <w:rPr>
-          <w:rFonts w:cstheme="minorHAnsi"/>
-        </w:rPr>
-        <w:t>repeat(</w:t>
-      </w:r>
-      <w:proofErr w:type="gramEnd"/>
-      <w:r>
-        <w:rPr>
-          <w:rFonts w:cstheme="minorHAnsi"/>
-        </w:rPr>
-        <w:t>3, 1fr) = lặp lại 3 lần 1fr</w:t>
+      <w:r>
+        <w:rPr>
+          <w:rFonts w:cstheme="minorHAnsi"/>
+        </w:rPr>
+        <w:t>repeat(3, 1fr) = lặp lại 3 lần 1fr</w:t>
       </w:r>
     </w:p>
     <w:p>
@@ -3734,19 +3474,11 @@
           <w:rFonts w:cstheme="minorHAnsi"/>
         </w:rPr>
       </w:pPr>
-      <w:proofErr w:type="gramStart"/>
-      <w:r>
-        <w:rPr>
-          <w:rFonts w:cstheme="minorHAnsi"/>
-        </w:rPr>
-        <w:t>.item</w:t>
-      </w:r>
-      <w:proofErr w:type="gramEnd"/>
-      <w:r>
-        <w:rPr>
-          <w:rFonts w:cstheme="minorHAnsi"/>
-        </w:rPr>
-        <w:t>1 {</w:t>
+      <w:r>
+        <w:rPr>
+          <w:rFonts w:cstheme="minorHAnsi"/>
+        </w:rPr>
+        <w:t>.item1 {</w:t>
       </w:r>
       <w:r>
         <w:rPr>
@@ -3804,19 +3536,11 @@
           <w:rFonts w:cstheme="minorHAnsi"/>
         </w:rPr>
       </w:pPr>
-      <w:proofErr w:type="gramStart"/>
-      <w:r>
-        <w:rPr>
-          <w:rFonts w:cstheme="minorHAnsi"/>
-        </w:rPr>
-        <w:t>.item</w:t>
-      </w:r>
-      <w:proofErr w:type="gramEnd"/>
-      <w:r>
-        <w:rPr>
-          <w:rFonts w:cstheme="minorHAnsi"/>
-        </w:rPr>
-        <w:t>1 {</w:t>
+      <w:r>
+        <w:rPr>
+          <w:rFonts w:cstheme="minorHAnsi"/>
+        </w:rPr>
+        <w:t>.item1 {</w:t>
       </w:r>
       <w:r>
         <w:rPr>
@@ -3940,6 +3664,238 @@
           <w:rFonts w:cstheme="minorHAnsi"/>
         </w:rPr>
         <w:t>= justify-items + align-items</w:t>
+      </w:r>
+    </w:p>
+    <w:p>
+      <w:pPr>
+        <w:pStyle w:val="ListParagraph"/>
+        <w:rPr>
+          <w:rFonts w:cstheme="minorHAnsi"/>
+          <w:b/>
+          <w:bCs/>
+        </w:rPr>
+      </w:pPr>
+    </w:p>
+    <w:p>
+      <w:pPr>
+        <w:pStyle w:val="ListParagraph"/>
+        <w:numPr>
+          <w:ilvl w:val="0"/>
+          <w:numId w:val="12"/>
+        </w:numPr>
+        <w:rPr>
+          <w:rFonts w:cstheme="minorHAnsi"/>
+        </w:rPr>
+      </w:pPr>
+      <w:r>
+        <w:rPr>
+          <w:rFonts w:cstheme="minorHAnsi"/>
+          <w:highlight w:val="yellow"/>
+        </w:rPr>
+        <w:t>display grid có căn giữa ko</w:t>
+      </w:r>
+    </w:p>
+    <w:p>
+      <w:pPr>
+        <w:pStyle w:val="ListParagraph"/>
+        <w:rPr>
+          <w:rFonts w:cstheme="minorHAnsi"/>
+        </w:rPr>
+      </w:pPr>
+      <w:r>
+        <w:rPr>
+          <w:rFonts w:cstheme="minorHAnsi"/>
+        </w:rPr>
+        <w:t xml:space="preserve">Có </w:t>
+      </w:r>
+      <w:r>
+        <w:rPr>
+          <w:rFonts w:ascii="Segoe UI Emoji" w:hAnsi="Segoe UI Emoji" w:cs="Segoe UI Emoji"/>
+        </w:rPr>
+        <w:t>👍</w:t>
+      </w:r>
+      <w:r>
+        <w:rPr>
+          <w:rFonts w:cstheme="minorHAnsi"/>
+        </w:rPr>
+        <w:t xml:space="preserve"> display: grid căn giữa được, thậm chí căn giữa rất dễ và gọn hơn flex trong nhiều trường hợp.</w:t>
+      </w:r>
+    </w:p>
+    <w:p>
+      <w:pPr>
+        <w:pStyle w:val="ListParagraph"/>
+        <w:rPr>
+          <w:rFonts w:cstheme="minorHAnsi"/>
+        </w:rPr>
+      </w:pPr>
+      <w:r>
+        <w:rPr>
+          <w:rFonts w:cstheme="minorHAnsi"/>
+        </w:rPr>
+        <w:t>Tùy bạn muốn căn giữa cái gì, sẽ có cách khác nhau:</w:t>
+      </w:r>
+    </w:p>
+    <w:p>
+      <w:pPr>
+        <w:pStyle w:val="ListParagraph"/>
+        <w:rPr>
+          <w:rFonts w:cstheme="minorHAnsi"/>
+        </w:rPr>
+      </w:pPr>
+      <w:r>
+        <w:rPr>
+          <w:rFonts w:cstheme="minorHAnsi"/>
+        </w:rPr>
+        <w:pict w14:anchorId="2FB96BDD">
+          <v:rect id="_x0000_i1031" style="width:0;height:1.5pt" o:hralign="center" o:hrstd="t" o:hr="t" fillcolor="#a0a0a0" stroked="f"/>
+        </w:pict>
+      </w:r>
+    </w:p>
+    <w:p>
+      <w:pPr>
+        <w:pStyle w:val="ListParagraph"/>
+        <w:rPr>
+          <w:rFonts w:cstheme="minorHAnsi"/>
+        </w:rPr>
+      </w:pPr>
+      <w:r>
+        <w:rPr>
+          <w:rFonts w:ascii="Segoe UI Emoji" w:hAnsi="Segoe UI Emoji" w:cs="Segoe UI Emoji"/>
+        </w:rPr>
+        <w:t>🎯</w:t>
+      </w:r>
+      <w:r>
+        <w:rPr>
+          <w:rFonts w:cstheme="minorHAnsi"/>
+        </w:rPr>
+        <w:t xml:space="preserve"> 1️</w:t>
+      </w:r>
+      <w:r>
+        <w:rPr>
+          <w:rFonts w:ascii="Segoe UI Symbol" w:hAnsi="Segoe UI Symbol" w:cs="Segoe UI Symbol"/>
+        </w:rPr>
+        <w:t>⃣</w:t>
+      </w:r>
+      <w:r>
+        <w:rPr>
+          <w:rFonts w:cstheme="minorHAnsi"/>
+        </w:rPr>
+        <w:t xml:space="preserve"> Căn giữa toàn bộ nội dung (cả ngang và dọc)</w:t>
+      </w:r>
+    </w:p>
+    <w:p>
+      <w:pPr>
+        <w:pStyle w:val="ListParagraph"/>
+        <w:rPr>
+          <w:rFonts w:cstheme="minorHAnsi"/>
+        </w:rPr>
+      </w:pPr>
+      <w:r>
+        <w:rPr>
+          <w:rFonts w:cstheme="minorHAnsi"/>
+        </w:rPr>
+        <w:t>Cách đơn giản nhất:</w:t>
+      </w:r>
+    </w:p>
+    <w:p>
+      <w:pPr>
+        <w:pStyle w:val="ListParagraph"/>
+        <w:rPr>
+          <w:rFonts w:cstheme="minorHAnsi"/>
+        </w:rPr>
+      </w:pPr>
+      <w:r>
+        <w:rPr>
+          <w:rFonts w:cstheme="minorHAnsi"/>
+        </w:rPr>
+        <w:lastRenderedPageBreak/>
+        <w:t>.container {</w:t>
+      </w:r>
+      <w:r>
+        <w:rPr>
+          <w:rFonts w:cstheme="minorHAnsi"/>
+        </w:rPr>
+        <w:br/>
+        <w:t xml:space="preserve">  display: grid;</w:t>
+      </w:r>
+      <w:r>
+        <w:rPr>
+          <w:rFonts w:cstheme="minorHAnsi"/>
+        </w:rPr>
+        <w:br/>
+        <w:t xml:space="preserve">  place-items: center;</w:t>
+      </w:r>
+      <w:r>
+        <w:rPr>
+          <w:rFonts w:cstheme="minorHAnsi"/>
+        </w:rPr>
+        <w:br/>
+        <w:t>}</w:t>
+      </w:r>
+    </w:p>
+    <w:p>
+      <w:pPr>
+        <w:pStyle w:val="ListParagraph"/>
+        <w:rPr>
+          <w:rFonts w:cstheme="minorHAnsi"/>
+        </w:rPr>
+      </w:pPr>
+      <w:r>
+        <w:rPr>
+          <w:rFonts w:ascii="Segoe UI Emoji" w:hAnsi="Segoe UI Emoji" w:cs="Segoe UI Emoji"/>
+        </w:rPr>
+        <w:t>🔹</w:t>
+      </w:r>
+      <w:r>
+        <w:rPr>
+          <w:rFonts w:cstheme="minorHAnsi"/>
+        </w:rPr>
+        <w:t xml:space="preserve"> place-items: center;</w:t>
+      </w:r>
+      <w:r>
+        <w:rPr>
+          <w:rFonts w:cstheme="minorHAnsi"/>
+        </w:rPr>
+        <w:br/>
+        <w:t>= align-items: center; (theo chiều dọc)</w:t>
+      </w:r>
+    </w:p>
+    <w:p>
+      <w:pPr>
+        <w:pStyle w:val="ListParagraph"/>
+        <w:numPr>
+          <w:ilvl w:val="0"/>
+          <w:numId w:val="13"/>
+        </w:numPr>
+        <w:rPr>
+          <w:rFonts w:cstheme="minorHAnsi"/>
+        </w:rPr>
+      </w:pPr>
+      <w:r>
+        <w:rPr>
+          <w:rFonts w:cstheme="minorHAnsi"/>
+        </w:rPr>
+        <w:t>justify-items: center; (theo chiều ngang)</w:t>
+      </w:r>
+    </w:p>
+    <w:p>
+      <w:pPr>
+        <w:pStyle w:val="ListParagraph"/>
+        <w:rPr>
+          <w:rFonts w:cstheme="minorHAnsi"/>
+        </w:rPr>
+      </w:pPr>
+      <w:r>
+        <w:rPr>
+          <w:rFonts w:ascii="Segoe UI Emoji" w:hAnsi="Segoe UI Emoji" w:cs="Segoe UI Emoji"/>
+        </w:rPr>
+        <w:t>👉</w:t>
+      </w:r>
+      <w:r>
+        <w:rPr>
+          <w:rFonts w:cstheme="minorHAnsi"/>
+        </w:rPr>
+        <w:t xml:space="preserve"> Đây là cách nhanh nhất để căn giữa 1 phần tử con.</w:t>
       </w:r>
     </w:p>
     <w:p>
@@ -4568,7 +4524,7 @@
   <w:abstractNum w:abstractNumId="5" w15:restartNumberingAfterBreak="0">
     <w:nsid w:val="43275EEB"/>
     <w:multiLevelType w:val="hybridMultilevel"/>
-    <w:tmpl w:val="52F0429E"/>
+    <w:tmpl w:val="CF98B914"/>
     <w:lvl w:ilvl="0" w:tplc="054C9CC0">
       <w:start w:val="1"/>
       <w:numFmt w:val="bullet"/>
@@ -5203,6 +5159,155 @@
     </w:lvl>
   </w:abstractNum>
   <w:abstractNum w:abstractNumId="10" w15:restartNumberingAfterBreak="0">
+    <w:nsid w:val="61B118FB"/>
+    <w:multiLevelType w:val="multilevel"/>
+    <w:tmpl w:val="38EC2802"/>
+    <w:lvl w:ilvl="0">
+      <w:start w:val="1"/>
+      <w:numFmt w:val="bullet"/>
+      <w:lvlText w:val=""/>
+      <w:lvlJc w:val="left"/>
+      <w:pPr>
+        <w:tabs>
+          <w:tab w:val="num" w:pos="720"/>
+        </w:tabs>
+        <w:ind w:left="720" w:hanging="360"/>
+      </w:pPr>
+      <w:rPr>
+        <w:rFonts w:ascii="Symbol" w:hAnsi="Symbol" w:hint="default"/>
+        <w:sz w:val="20"/>
+      </w:rPr>
+    </w:lvl>
+    <w:lvl w:ilvl="1" w:tentative="1">
+      <w:start w:val="1"/>
+      <w:numFmt w:val="bullet"/>
+      <w:lvlText w:val="o"/>
+      <w:lvlJc w:val="left"/>
+      <w:pPr>
+        <w:tabs>
+          <w:tab w:val="num" w:pos="1440"/>
+        </w:tabs>
+        <w:ind w:left="1440" w:hanging="360"/>
+      </w:pPr>
+      <w:rPr>
+        <w:rFonts w:ascii="Courier New" w:hAnsi="Courier New" w:hint="default"/>
+        <w:sz w:val="20"/>
+      </w:rPr>
+    </w:lvl>
+    <w:lvl w:ilvl="2" w:tentative="1">
+      <w:start w:val="1"/>
+      <w:numFmt w:val="bullet"/>
+      <w:lvlText w:val=""/>
+      <w:lvlJc w:val="left"/>
+      <w:pPr>
+        <w:tabs>
+          <w:tab w:val="num" w:pos="2160"/>
+        </w:tabs>
+        <w:ind w:left="2160" w:hanging="360"/>
+      </w:pPr>
+      <w:rPr>
+        <w:rFonts w:ascii="Wingdings" w:hAnsi="Wingdings" w:hint="default"/>
+        <w:sz w:val="20"/>
+      </w:rPr>
+    </w:lvl>
+    <w:lvl w:ilvl="3" w:tentative="1">
+      <w:start w:val="1"/>
+      <w:numFmt w:val="bullet"/>
+      <w:lvlText w:val=""/>
+      <w:lvlJc w:val="left"/>
+      <w:pPr>
+        <w:tabs>
+          <w:tab w:val="num" w:pos="2880"/>
+        </w:tabs>
+        <w:ind w:left="2880" w:hanging="360"/>
+      </w:pPr>
+      <w:rPr>
+        <w:rFonts w:ascii="Wingdings" w:hAnsi="Wingdings" w:hint="default"/>
+        <w:sz w:val="20"/>
+      </w:rPr>
+    </w:lvl>
+    <w:lvl w:ilvl="4" w:tentative="1">
+      <w:start w:val="1"/>
+      <w:numFmt w:val="bullet"/>
+      <w:lvlText w:val=""/>
+      <w:lvlJc w:val="left"/>
+      <w:pPr>
+        <w:tabs>
+          <w:tab w:val="num" w:pos="3600"/>
+        </w:tabs>
+        <w:ind w:left="3600" w:hanging="360"/>
+      </w:pPr>
+      <w:rPr>
+        <w:rFonts w:ascii="Wingdings" w:hAnsi="Wingdings" w:hint="default"/>
+        <w:sz w:val="20"/>
+      </w:rPr>
+    </w:lvl>
+    <w:lvl w:ilvl="5" w:tentative="1">
+      <w:start w:val="1"/>
+      <w:numFmt w:val="bullet"/>
+      <w:lvlText w:val=""/>
+      <w:lvlJc w:val="left"/>
+      <w:pPr>
+        <w:tabs>
+          <w:tab w:val="num" w:pos="4320"/>
+        </w:tabs>
+        <w:ind w:left="4320" w:hanging="360"/>
+      </w:pPr>
+      <w:rPr>
+        <w:rFonts w:ascii="Wingdings" w:hAnsi="Wingdings" w:hint="default"/>
+        <w:sz w:val="20"/>
+      </w:rPr>
+    </w:lvl>
+    <w:lvl w:ilvl="6" w:tentative="1">
+      <w:start w:val="1"/>
+      <w:numFmt w:val="bullet"/>
+      <w:lvlText w:val=""/>
+      <w:lvlJc w:val="left"/>
+      <w:pPr>
+        <w:tabs>
+          <w:tab w:val="num" w:pos="5040"/>
+        </w:tabs>
+        <w:ind w:left="5040" w:hanging="360"/>
+      </w:pPr>
+      <w:rPr>
+        <w:rFonts w:ascii="Wingdings" w:hAnsi="Wingdings" w:hint="default"/>
+        <w:sz w:val="20"/>
+      </w:rPr>
+    </w:lvl>
+    <w:lvl w:ilvl="7" w:tentative="1">
+      <w:start w:val="1"/>
+      <w:numFmt w:val="bullet"/>
+      <w:lvlText w:val=""/>
+      <w:lvlJc w:val="left"/>
+      <w:pPr>
+        <w:tabs>
+          <w:tab w:val="num" w:pos="5760"/>
+        </w:tabs>
+        <w:ind w:left="5760" w:hanging="360"/>
+      </w:pPr>
+      <w:rPr>
+        <w:rFonts w:ascii="Wingdings" w:hAnsi="Wingdings" w:hint="default"/>
+        <w:sz w:val="20"/>
+      </w:rPr>
+    </w:lvl>
+    <w:lvl w:ilvl="8" w:tentative="1">
+      <w:start w:val="1"/>
+      <w:numFmt w:val="bullet"/>
+      <w:lvlText w:val=""/>
+      <w:lvlJc w:val="left"/>
+      <w:pPr>
+        <w:tabs>
+          <w:tab w:val="num" w:pos="6480"/>
+        </w:tabs>
+        <w:ind w:left="6480" w:hanging="360"/>
+      </w:pPr>
+      <w:rPr>
+        <w:rFonts w:ascii="Wingdings" w:hAnsi="Wingdings" w:hint="default"/>
+        <w:sz w:val="20"/>
+      </w:rPr>
+    </w:lvl>
+  </w:abstractNum>
+  <w:abstractNum w:abstractNumId="11" w15:restartNumberingAfterBreak="0">
     <w:nsid w:val="7B22094D"/>
     <w:multiLevelType w:val="multilevel"/>
     <w:tmpl w:val="10922D60"/>
@@ -5351,7 +5456,7 @@
       </w:rPr>
     </w:lvl>
   </w:abstractNum>
-  <w:abstractNum w:abstractNumId="11" w15:restartNumberingAfterBreak="0">
+  <w:abstractNum w:abstractNumId="12" w15:restartNumberingAfterBreak="0">
     <w:nsid w:val="7F9121D4"/>
     <w:multiLevelType w:val="multilevel"/>
     <w:tmpl w:val="E200C682"/>
@@ -5507,7 +5612,7 @@
     <w:abstractNumId w:val="3"/>
   </w:num>
   <w:num w:numId="3" w16cid:durableId="119037388">
-    <w:abstractNumId w:val="11"/>
+    <w:abstractNumId w:val="12"/>
   </w:num>
   <w:num w:numId="4" w16cid:durableId="1976326121">
     <w:abstractNumId w:val="7"/>
@@ -5522,7 +5627,7 @@
     <w:abstractNumId w:val="4"/>
   </w:num>
   <w:num w:numId="8" w16cid:durableId="363210231">
-    <w:abstractNumId w:val="10"/>
+    <w:abstractNumId w:val="11"/>
   </w:num>
   <w:num w:numId="9" w16cid:durableId="1462260377">
     <w:abstractNumId w:val="6"/>
@@ -5535,6 +5640,9 @@
   </w:num>
   <w:num w:numId="12" w16cid:durableId="2058235918">
     <w:abstractNumId w:val="5"/>
+  </w:num>
+  <w:num w:numId="13" w16cid:durableId="277612370">
+    <w:abstractNumId w:val="10"/>
   </w:num>
 </w:numbering>
 </file>

</xml_diff>

<commit_message>
feat: add why-choose and footer
</commit_message>
<xml_diff>
--- a/AI response.docx
+++ b/AI response.docx
@@ -13703,7 +13703,1098 @@
     </w:p>
     <w:p>
       <w:pPr>
+        <w:rPr>
+          <w:rFonts w:cstheme="minorHAnsi"/>
+          <w:b/>
+          <w:bCs/>
+        </w:rPr>
+      </w:pPr>
+    </w:p>
+    <w:p>
+      <w:pPr>
         <w:pStyle w:val="ListParagraph"/>
+        <w:numPr>
+          <w:ilvl w:val="0"/>
+          <w:numId w:val="12"/>
+        </w:numPr>
+        <w:rPr>
+          <w:rFonts w:cstheme="minorHAnsi"/>
+        </w:rPr>
+      </w:pPr>
+      <w:proofErr w:type="spellStart"/>
+      <w:r>
+        <w:rPr>
+          <w:rFonts w:cstheme="minorHAnsi"/>
+          <w:highlight w:val="yellow"/>
+        </w:rPr>
+        <w:t>iframe</w:t>
+      </w:r>
+      <w:proofErr w:type="spellEnd"/>
+      <w:r>
+        <w:rPr>
+          <w:rFonts w:cstheme="minorHAnsi"/>
+          <w:highlight w:val="yellow"/>
+        </w:rPr>
+        <w:t xml:space="preserve"> </w:t>
+      </w:r>
+      <w:proofErr w:type="spellStart"/>
+      <w:r>
+        <w:rPr>
+          <w:rFonts w:cstheme="minorHAnsi"/>
+          <w:highlight w:val="yellow"/>
+        </w:rPr>
+        <w:t>là</w:t>
+      </w:r>
+      <w:proofErr w:type="spellEnd"/>
+      <w:r>
+        <w:rPr>
+          <w:rFonts w:cstheme="minorHAnsi"/>
+          <w:highlight w:val="yellow"/>
+        </w:rPr>
+        <w:t xml:space="preserve"> </w:t>
+      </w:r>
+      <w:proofErr w:type="spellStart"/>
+      <w:r>
+        <w:rPr>
+          <w:rFonts w:cstheme="minorHAnsi"/>
+          <w:highlight w:val="yellow"/>
+        </w:rPr>
+        <w:t>gì</w:t>
+      </w:r>
+      <w:proofErr w:type="spellEnd"/>
+      <w:r>
+        <w:rPr>
+          <w:rFonts w:cstheme="minorHAnsi"/>
+          <w:highlight w:val="yellow"/>
+        </w:rPr>
+        <w:t xml:space="preserve">, </w:t>
+      </w:r>
+      <w:proofErr w:type="spellStart"/>
+      <w:r>
+        <w:rPr>
+          <w:rFonts w:cstheme="minorHAnsi"/>
+          <w:highlight w:val="yellow"/>
+        </w:rPr>
+        <w:t>cách</w:t>
+      </w:r>
+      <w:proofErr w:type="spellEnd"/>
+      <w:r>
+        <w:rPr>
+          <w:rFonts w:cstheme="minorHAnsi"/>
+          <w:highlight w:val="yellow"/>
+        </w:rPr>
+        <w:t xml:space="preserve"> </w:t>
+      </w:r>
+      <w:proofErr w:type="spellStart"/>
+      <w:r>
+        <w:rPr>
+          <w:rFonts w:cstheme="minorHAnsi"/>
+          <w:highlight w:val="yellow"/>
+        </w:rPr>
+        <w:t>dùng</w:t>
+      </w:r>
+      <w:proofErr w:type="spellEnd"/>
+    </w:p>
+    <w:p>
+      <w:pPr>
+        <w:rPr>
+          <w:rFonts w:cstheme="minorHAnsi"/>
+        </w:rPr>
+      </w:pPr>
+      <w:proofErr w:type="spellStart"/>
+      <w:r>
+        <w:rPr>
+          <w:rFonts w:cstheme="minorHAnsi"/>
+        </w:rPr>
+        <w:t>Iframe</w:t>
+      </w:r>
+      <w:proofErr w:type="spellEnd"/>
+      <w:r>
+        <w:rPr>
+          <w:rFonts w:cstheme="minorHAnsi"/>
+        </w:rPr>
+        <w:t xml:space="preserve"> </w:t>
+      </w:r>
+      <w:proofErr w:type="spellStart"/>
+      <w:r>
+        <w:rPr>
+          <w:rFonts w:cstheme="minorHAnsi"/>
+        </w:rPr>
+        <w:t>là</w:t>
+      </w:r>
+      <w:proofErr w:type="spellEnd"/>
+      <w:r>
+        <w:rPr>
+          <w:rFonts w:cstheme="minorHAnsi"/>
+        </w:rPr>
+        <w:t xml:space="preserve"> </w:t>
+      </w:r>
+      <w:proofErr w:type="spellStart"/>
+      <w:r>
+        <w:rPr>
+          <w:rFonts w:cstheme="minorHAnsi"/>
+        </w:rPr>
+        <w:t>gì</w:t>
+      </w:r>
+      <w:proofErr w:type="spellEnd"/>
+      <w:r>
+        <w:rPr>
+          <w:rFonts w:cstheme="minorHAnsi"/>
+        </w:rPr>
+        <w:t>?</w:t>
+      </w:r>
+    </w:p>
+    <w:p>
+      <w:pPr>
+        <w:rPr>
+          <w:rFonts w:cstheme="minorHAnsi"/>
+        </w:rPr>
+      </w:pPr>
+      <w:r>
+        <w:rPr>
+          <w:rFonts w:cstheme="minorHAnsi"/>
+        </w:rPr>
+        <w:t>&lt;</w:t>
+      </w:r>
+      <w:proofErr w:type="spellStart"/>
+      <w:r>
+        <w:rPr>
+          <w:rFonts w:cstheme="minorHAnsi"/>
+        </w:rPr>
+        <w:t>iframe</w:t>
+      </w:r>
+      <w:proofErr w:type="spellEnd"/>
+      <w:r>
+        <w:rPr>
+          <w:rFonts w:cstheme="minorHAnsi"/>
+        </w:rPr>
+        <w:t xml:space="preserve">&gt; (inline frame) </w:t>
+      </w:r>
+      <w:proofErr w:type="spellStart"/>
+      <w:r>
+        <w:rPr>
+          <w:rFonts w:cstheme="minorHAnsi"/>
+        </w:rPr>
+        <w:t>là</w:t>
+      </w:r>
+      <w:proofErr w:type="spellEnd"/>
+      <w:r>
+        <w:rPr>
+          <w:rFonts w:cstheme="minorHAnsi"/>
+        </w:rPr>
+        <w:t xml:space="preserve"> </w:t>
+      </w:r>
+      <w:proofErr w:type="spellStart"/>
+      <w:r>
+        <w:rPr>
+          <w:rFonts w:cstheme="minorHAnsi"/>
+        </w:rPr>
+        <w:t>thẻ</w:t>
+      </w:r>
+      <w:proofErr w:type="spellEnd"/>
+      <w:r>
+        <w:rPr>
+          <w:rFonts w:cstheme="minorHAnsi"/>
+        </w:rPr>
+        <w:t xml:space="preserve"> HTML </w:t>
+      </w:r>
+      <w:proofErr w:type="spellStart"/>
+      <w:r>
+        <w:rPr>
+          <w:rFonts w:cstheme="minorHAnsi"/>
+        </w:rPr>
+        <w:t>dùng</w:t>
+      </w:r>
+      <w:proofErr w:type="spellEnd"/>
+      <w:r>
+        <w:rPr>
+          <w:rFonts w:cstheme="minorHAnsi"/>
+        </w:rPr>
+        <w:t xml:space="preserve"> </w:t>
+      </w:r>
+      <w:proofErr w:type="spellStart"/>
+      <w:r>
+        <w:rPr>
+          <w:rFonts w:cstheme="minorHAnsi"/>
+        </w:rPr>
+        <w:t>để</w:t>
+      </w:r>
+      <w:proofErr w:type="spellEnd"/>
+      <w:r>
+        <w:rPr>
+          <w:rFonts w:cstheme="minorHAnsi"/>
+        </w:rPr>
+        <w:t xml:space="preserve"> </w:t>
+      </w:r>
+      <w:proofErr w:type="spellStart"/>
+      <w:r>
+        <w:rPr>
+          <w:rFonts w:cstheme="minorHAnsi"/>
+        </w:rPr>
+        <w:t>nhúng</w:t>
+      </w:r>
+      <w:proofErr w:type="spellEnd"/>
+      <w:r>
+        <w:rPr>
+          <w:rFonts w:cstheme="minorHAnsi"/>
+        </w:rPr>
+        <w:t xml:space="preserve"> </w:t>
+      </w:r>
+      <w:proofErr w:type="spellStart"/>
+      <w:r>
+        <w:rPr>
+          <w:rFonts w:cstheme="minorHAnsi"/>
+        </w:rPr>
+        <w:t>một</w:t>
+      </w:r>
+      <w:proofErr w:type="spellEnd"/>
+      <w:r>
+        <w:rPr>
+          <w:rFonts w:cstheme="minorHAnsi"/>
+        </w:rPr>
+        <w:t xml:space="preserve"> </w:t>
+      </w:r>
+      <w:proofErr w:type="spellStart"/>
+      <w:r>
+        <w:rPr>
+          <w:rFonts w:cstheme="minorHAnsi"/>
+        </w:rPr>
+        <w:t>trang</w:t>
+      </w:r>
+      <w:proofErr w:type="spellEnd"/>
+      <w:r>
+        <w:rPr>
+          <w:rFonts w:cstheme="minorHAnsi"/>
+        </w:rPr>
+        <w:t xml:space="preserve"> web </w:t>
+      </w:r>
+      <w:proofErr w:type="spellStart"/>
+      <w:r>
+        <w:rPr>
+          <w:rFonts w:cstheme="minorHAnsi"/>
+        </w:rPr>
+        <w:t>khác</w:t>
+      </w:r>
+      <w:proofErr w:type="spellEnd"/>
+      <w:r>
+        <w:rPr>
+          <w:rFonts w:cstheme="minorHAnsi"/>
+        </w:rPr>
+        <w:t xml:space="preserve"> </w:t>
+      </w:r>
+      <w:proofErr w:type="spellStart"/>
+      <w:r>
+        <w:rPr>
+          <w:rFonts w:cstheme="minorHAnsi"/>
+        </w:rPr>
+        <w:t>vào</w:t>
+      </w:r>
+      <w:proofErr w:type="spellEnd"/>
+      <w:r>
+        <w:rPr>
+          <w:rFonts w:cstheme="minorHAnsi"/>
+        </w:rPr>
+        <w:t xml:space="preserve"> </w:t>
+      </w:r>
+      <w:proofErr w:type="spellStart"/>
+      <w:r>
+        <w:rPr>
+          <w:rFonts w:cstheme="minorHAnsi"/>
+        </w:rPr>
+        <w:t>trong</w:t>
+      </w:r>
+      <w:proofErr w:type="spellEnd"/>
+      <w:r>
+        <w:rPr>
+          <w:rFonts w:cstheme="minorHAnsi"/>
+        </w:rPr>
+        <w:t xml:space="preserve"> </w:t>
+      </w:r>
+      <w:proofErr w:type="spellStart"/>
+      <w:r>
+        <w:rPr>
+          <w:rFonts w:cstheme="minorHAnsi"/>
+        </w:rPr>
+        <w:t>trang</w:t>
+      </w:r>
+      <w:proofErr w:type="spellEnd"/>
+      <w:r>
+        <w:rPr>
+          <w:rFonts w:cstheme="minorHAnsi"/>
+        </w:rPr>
+        <w:t xml:space="preserve"> web </w:t>
+      </w:r>
+      <w:proofErr w:type="spellStart"/>
+      <w:r>
+        <w:rPr>
+          <w:rFonts w:cstheme="minorHAnsi"/>
+        </w:rPr>
+        <w:t>hiện</w:t>
+      </w:r>
+      <w:proofErr w:type="spellEnd"/>
+      <w:r>
+        <w:rPr>
+          <w:rFonts w:cstheme="minorHAnsi"/>
+        </w:rPr>
+        <w:t xml:space="preserve"> </w:t>
+      </w:r>
+      <w:proofErr w:type="spellStart"/>
+      <w:r>
+        <w:rPr>
+          <w:rFonts w:cstheme="minorHAnsi"/>
+        </w:rPr>
+        <w:t>tại</w:t>
+      </w:r>
+      <w:proofErr w:type="spellEnd"/>
+      <w:r>
+        <w:rPr>
+          <w:rFonts w:cstheme="minorHAnsi"/>
+        </w:rPr>
+        <w:t>.</w:t>
+      </w:r>
+    </w:p>
+    <w:p>
+      <w:pPr>
+        <w:rPr>
+          <w:rFonts w:cstheme="minorHAnsi"/>
+        </w:rPr>
+      </w:pPr>
+      <w:proofErr w:type="spellStart"/>
+      <w:r>
+        <w:rPr>
+          <w:rFonts w:cstheme="minorHAnsi"/>
+        </w:rPr>
+        <w:t>Nó</w:t>
+      </w:r>
+      <w:proofErr w:type="spellEnd"/>
+      <w:r>
+        <w:rPr>
+          <w:rFonts w:cstheme="minorHAnsi"/>
+        </w:rPr>
+        <w:t xml:space="preserve"> </w:t>
+      </w:r>
+      <w:proofErr w:type="spellStart"/>
+      <w:r>
+        <w:rPr>
+          <w:rFonts w:cstheme="minorHAnsi"/>
+        </w:rPr>
+        <w:t>giống</w:t>
+      </w:r>
+      <w:proofErr w:type="spellEnd"/>
+      <w:r>
+        <w:rPr>
+          <w:rFonts w:cstheme="minorHAnsi"/>
+        </w:rPr>
+        <w:t xml:space="preserve"> </w:t>
+      </w:r>
+      <w:proofErr w:type="spellStart"/>
+      <w:r>
+        <w:rPr>
+          <w:rFonts w:cstheme="minorHAnsi"/>
+        </w:rPr>
+        <w:t>như</w:t>
+      </w:r>
+      <w:proofErr w:type="spellEnd"/>
+      <w:r>
+        <w:rPr>
+          <w:rFonts w:cstheme="minorHAnsi"/>
+        </w:rPr>
+        <w:t xml:space="preserve"> </w:t>
+      </w:r>
+      <w:proofErr w:type="spellStart"/>
+      <w:r>
+        <w:rPr>
+          <w:rFonts w:cstheme="minorHAnsi"/>
+        </w:rPr>
+        <w:t>bạn</w:t>
+      </w:r>
+      <w:proofErr w:type="spellEnd"/>
+      <w:r>
+        <w:rPr>
+          <w:rFonts w:cstheme="minorHAnsi"/>
+        </w:rPr>
+        <w:t xml:space="preserve"> </w:t>
+      </w:r>
+      <w:proofErr w:type="spellStart"/>
+      <w:r>
+        <w:rPr>
+          <w:rFonts w:cstheme="minorHAnsi"/>
+        </w:rPr>
+        <w:t>mở</w:t>
+      </w:r>
+      <w:proofErr w:type="spellEnd"/>
+      <w:r>
+        <w:rPr>
+          <w:rFonts w:cstheme="minorHAnsi"/>
+        </w:rPr>
+        <w:t xml:space="preserve"> </w:t>
+      </w:r>
+      <w:proofErr w:type="spellStart"/>
+      <w:r>
+        <w:rPr>
+          <w:rFonts w:cstheme="minorHAnsi"/>
+        </w:rPr>
+        <w:t>một</w:t>
+      </w:r>
+      <w:proofErr w:type="spellEnd"/>
+      <w:r>
+        <w:rPr>
+          <w:rFonts w:cstheme="minorHAnsi"/>
+        </w:rPr>
+        <w:t xml:space="preserve"> “</w:t>
+      </w:r>
+      <w:proofErr w:type="spellStart"/>
+      <w:r>
+        <w:rPr>
+          <w:rFonts w:cstheme="minorHAnsi"/>
+        </w:rPr>
+        <w:t>trang</w:t>
+      </w:r>
+      <w:proofErr w:type="spellEnd"/>
+      <w:r>
+        <w:rPr>
+          <w:rFonts w:cstheme="minorHAnsi"/>
+        </w:rPr>
+        <w:t xml:space="preserve"> web con” </w:t>
+      </w:r>
+      <w:proofErr w:type="spellStart"/>
+      <w:r>
+        <w:rPr>
+          <w:rFonts w:cstheme="minorHAnsi"/>
+        </w:rPr>
+        <w:t>nằm</w:t>
+      </w:r>
+      <w:proofErr w:type="spellEnd"/>
+      <w:r>
+        <w:rPr>
+          <w:rFonts w:cstheme="minorHAnsi"/>
+        </w:rPr>
+        <w:t xml:space="preserve"> </w:t>
+      </w:r>
+      <w:proofErr w:type="spellStart"/>
+      <w:r>
+        <w:rPr>
+          <w:rFonts w:cstheme="minorHAnsi"/>
+        </w:rPr>
+        <w:t>bên</w:t>
+      </w:r>
+      <w:proofErr w:type="spellEnd"/>
+      <w:r>
+        <w:rPr>
+          <w:rFonts w:cstheme="minorHAnsi"/>
+        </w:rPr>
+        <w:t xml:space="preserve"> </w:t>
+      </w:r>
+      <w:proofErr w:type="spellStart"/>
+      <w:r>
+        <w:rPr>
+          <w:rFonts w:cstheme="minorHAnsi"/>
+        </w:rPr>
+        <w:t>trong</w:t>
+      </w:r>
+      <w:proofErr w:type="spellEnd"/>
+      <w:r>
+        <w:rPr>
+          <w:rFonts w:cstheme="minorHAnsi"/>
+        </w:rPr>
+        <w:t xml:space="preserve"> </w:t>
+      </w:r>
+      <w:proofErr w:type="spellStart"/>
+      <w:r>
+        <w:rPr>
+          <w:rFonts w:cstheme="minorHAnsi"/>
+        </w:rPr>
+        <w:t>trang</w:t>
+      </w:r>
+      <w:proofErr w:type="spellEnd"/>
+      <w:r>
+        <w:rPr>
+          <w:rFonts w:cstheme="minorHAnsi"/>
+        </w:rPr>
+        <w:t xml:space="preserve"> </w:t>
+      </w:r>
+      <w:proofErr w:type="spellStart"/>
+      <w:r>
+        <w:rPr>
+          <w:rFonts w:cstheme="minorHAnsi"/>
+        </w:rPr>
+        <w:t>chính</w:t>
+      </w:r>
+      <w:proofErr w:type="spellEnd"/>
+      <w:r>
+        <w:rPr>
+          <w:rFonts w:cstheme="minorHAnsi"/>
+        </w:rPr>
+        <w:t>.</w:t>
+      </w:r>
+    </w:p>
+    <w:p>
+      <w:pPr>
+        <w:rPr>
+          <w:rFonts w:cstheme="minorHAnsi"/>
+        </w:rPr>
+      </w:pPr>
+      <w:proofErr w:type="spellStart"/>
+      <w:r>
+        <w:rPr>
+          <w:rFonts w:cstheme="minorHAnsi"/>
+        </w:rPr>
+        <w:t>Ví</w:t>
+      </w:r>
+      <w:proofErr w:type="spellEnd"/>
+      <w:r>
+        <w:rPr>
+          <w:rFonts w:cstheme="minorHAnsi"/>
+        </w:rPr>
+        <w:t xml:space="preserve"> </w:t>
+      </w:r>
+      <w:proofErr w:type="spellStart"/>
+      <w:r>
+        <w:rPr>
+          <w:rFonts w:cstheme="minorHAnsi"/>
+        </w:rPr>
+        <w:t>dụ</w:t>
+      </w:r>
+      <w:proofErr w:type="spellEnd"/>
+      <w:r>
+        <w:rPr>
+          <w:rFonts w:cstheme="minorHAnsi"/>
+        </w:rPr>
+        <w:t xml:space="preserve"> </w:t>
+      </w:r>
+      <w:proofErr w:type="spellStart"/>
+      <w:r>
+        <w:rPr>
+          <w:rFonts w:cstheme="minorHAnsi"/>
+        </w:rPr>
+        <w:t>thực</w:t>
+      </w:r>
+      <w:proofErr w:type="spellEnd"/>
+      <w:r>
+        <w:rPr>
+          <w:rFonts w:cstheme="minorHAnsi"/>
+        </w:rPr>
+        <w:t xml:space="preserve"> </w:t>
+      </w:r>
+      <w:proofErr w:type="spellStart"/>
+      <w:r>
+        <w:rPr>
+          <w:rFonts w:cstheme="minorHAnsi"/>
+        </w:rPr>
+        <w:t>tế</w:t>
+      </w:r>
+      <w:proofErr w:type="spellEnd"/>
+      <w:r>
+        <w:rPr>
+          <w:rFonts w:cstheme="minorHAnsi"/>
+        </w:rPr>
+        <w:t>:</w:t>
+      </w:r>
+    </w:p>
+    <w:p>
+      <w:pPr>
+        <w:numPr>
+          <w:ilvl w:val="0"/>
+          <w:numId w:val="15"/>
+        </w:numPr>
+        <w:rPr>
+          <w:rFonts w:cstheme="minorHAnsi"/>
+        </w:rPr>
+      </w:pPr>
+      <w:proofErr w:type="spellStart"/>
+      <w:r>
+        <w:rPr>
+          <w:rFonts w:cstheme="minorHAnsi"/>
+        </w:rPr>
+        <w:t>Nhúng</w:t>
+      </w:r>
+      <w:proofErr w:type="spellEnd"/>
+      <w:r>
+        <w:rPr>
+          <w:rFonts w:cstheme="minorHAnsi"/>
+        </w:rPr>
+        <w:t xml:space="preserve"> video </w:t>
+      </w:r>
+      <w:proofErr w:type="spellStart"/>
+      <w:r>
+        <w:rPr>
+          <w:rFonts w:cstheme="minorHAnsi"/>
+        </w:rPr>
+        <w:t>từ</w:t>
+      </w:r>
+      <w:proofErr w:type="spellEnd"/>
+      <w:r>
+        <w:rPr>
+          <w:rFonts w:cstheme="minorHAnsi"/>
+        </w:rPr>
+        <w:t xml:space="preserve"> YouTube</w:t>
+      </w:r>
+    </w:p>
+    <w:p>
+      <w:pPr>
+        <w:numPr>
+          <w:ilvl w:val="0"/>
+          <w:numId w:val="15"/>
+        </w:numPr>
+        <w:rPr>
+          <w:rFonts w:cstheme="minorHAnsi"/>
+        </w:rPr>
+      </w:pPr>
+      <w:proofErr w:type="spellStart"/>
+      <w:r>
+        <w:rPr>
+          <w:rFonts w:cstheme="minorHAnsi"/>
+        </w:rPr>
+        <w:t>Nhúng</w:t>
+      </w:r>
+      <w:proofErr w:type="spellEnd"/>
+      <w:r>
+        <w:rPr>
+          <w:rFonts w:cstheme="minorHAnsi"/>
+        </w:rPr>
+        <w:t xml:space="preserve"> </w:t>
+      </w:r>
+      <w:proofErr w:type="spellStart"/>
+      <w:r>
+        <w:rPr>
+          <w:rFonts w:cstheme="minorHAnsi"/>
+        </w:rPr>
+        <w:t>bản</w:t>
+      </w:r>
+      <w:proofErr w:type="spellEnd"/>
+      <w:r>
+        <w:rPr>
+          <w:rFonts w:cstheme="minorHAnsi"/>
+        </w:rPr>
+        <w:t xml:space="preserve"> </w:t>
+      </w:r>
+      <w:proofErr w:type="spellStart"/>
+      <w:r>
+        <w:rPr>
+          <w:rFonts w:cstheme="minorHAnsi"/>
+        </w:rPr>
+        <w:t>đồ</w:t>
+      </w:r>
+      <w:proofErr w:type="spellEnd"/>
+      <w:r>
+        <w:rPr>
+          <w:rFonts w:cstheme="minorHAnsi"/>
+        </w:rPr>
+        <w:t xml:space="preserve"> </w:t>
+      </w:r>
+      <w:proofErr w:type="spellStart"/>
+      <w:r>
+        <w:rPr>
+          <w:rFonts w:cstheme="minorHAnsi"/>
+        </w:rPr>
+        <w:t>từ</w:t>
+      </w:r>
+      <w:proofErr w:type="spellEnd"/>
+      <w:r>
+        <w:rPr>
+          <w:rFonts w:cstheme="minorHAnsi"/>
+        </w:rPr>
+        <w:t xml:space="preserve"> Google Maps</w:t>
+      </w:r>
+    </w:p>
+    <w:p>
+      <w:pPr>
+        <w:numPr>
+          <w:ilvl w:val="0"/>
+          <w:numId w:val="15"/>
+        </w:numPr>
+        <w:rPr>
+          <w:rFonts w:cstheme="minorHAnsi"/>
+        </w:rPr>
+      </w:pPr>
+      <w:proofErr w:type="spellStart"/>
+      <w:r>
+        <w:rPr>
+          <w:rFonts w:cstheme="minorHAnsi"/>
+        </w:rPr>
+        <w:t>Nhúng</w:t>
+      </w:r>
+      <w:proofErr w:type="spellEnd"/>
+      <w:r>
+        <w:rPr>
+          <w:rFonts w:cstheme="minorHAnsi"/>
+        </w:rPr>
+        <w:t xml:space="preserve"> </w:t>
+      </w:r>
+      <w:proofErr w:type="spellStart"/>
+      <w:r>
+        <w:rPr>
+          <w:rFonts w:cstheme="minorHAnsi"/>
+        </w:rPr>
+        <w:t>một</w:t>
+      </w:r>
+      <w:proofErr w:type="spellEnd"/>
+      <w:r>
+        <w:rPr>
+          <w:rFonts w:cstheme="minorHAnsi"/>
+        </w:rPr>
+        <w:t xml:space="preserve"> </w:t>
+      </w:r>
+      <w:proofErr w:type="spellStart"/>
+      <w:r>
+        <w:rPr>
+          <w:rFonts w:cstheme="minorHAnsi"/>
+        </w:rPr>
+        <w:t>trang</w:t>
+      </w:r>
+      <w:proofErr w:type="spellEnd"/>
+      <w:r>
+        <w:rPr>
+          <w:rFonts w:cstheme="minorHAnsi"/>
+        </w:rPr>
+        <w:t xml:space="preserve"> HTML </w:t>
+      </w:r>
+      <w:proofErr w:type="spellStart"/>
+      <w:r>
+        <w:rPr>
+          <w:rFonts w:cstheme="minorHAnsi"/>
+        </w:rPr>
+        <w:t>khác</w:t>
+      </w:r>
+      <w:proofErr w:type="spellEnd"/>
+    </w:p>
+    <w:p>
+      <w:pPr>
+        <w:rPr>
+          <w:rFonts w:cstheme="minorHAnsi"/>
+        </w:rPr>
+      </w:pPr>
+      <w:r>
+        <w:rPr>
+          <w:rFonts w:cstheme="minorHAnsi"/>
+        </w:rPr>
+        <w:pict w14:anchorId="3EFFAA64">
+          <v:rect id="_x0000_i1050" style="width:0;height:1.5pt" o:hralign="center" o:hrstd="t" o:hr="t" fillcolor="#a0a0a0" stroked="f"/>
+        </w:pict>
+      </w:r>
+    </w:p>
+    <w:p>
+      <w:pPr>
+        <w:rPr>
+          <w:rFonts w:cstheme="minorHAnsi"/>
+        </w:rPr>
+      </w:pPr>
+      <w:r>
+        <w:rPr>
+          <w:rFonts w:cstheme="minorHAnsi"/>
+        </w:rPr>
+        <w:t xml:space="preserve">Cú </w:t>
+      </w:r>
+      <w:proofErr w:type="spellStart"/>
+      <w:r>
+        <w:rPr>
+          <w:rFonts w:cstheme="minorHAnsi"/>
+        </w:rPr>
+        <w:t>pháp</w:t>
+      </w:r>
+      <w:proofErr w:type="spellEnd"/>
+      <w:r>
+        <w:rPr>
+          <w:rFonts w:cstheme="minorHAnsi"/>
+        </w:rPr>
+        <w:t xml:space="preserve"> </w:t>
+      </w:r>
+      <w:proofErr w:type="spellStart"/>
+      <w:r>
+        <w:rPr>
+          <w:rFonts w:cstheme="minorHAnsi"/>
+        </w:rPr>
+        <w:t>cơ</w:t>
+      </w:r>
+      <w:proofErr w:type="spellEnd"/>
+      <w:r>
+        <w:rPr>
+          <w:rFonts w:cstheme="minorHAnsi"/>
+        </w:rPr>
+        <w:t xml:space="preserve"> </w:t>
+      </w:r>
+      <w:proofErr w:type="spellStart"/>
+      <w:r>
+        <w:rPr>
+          <w:rFonts w:cstheme="minorHAnsi"/>
+        </w:rPr>
+        <w:t>bản</w:t>
+      </w:r>
+      <w:proofErr w:type="spellEnd"/>
+    </w:p>
+    <w:p>
+      <w:pPr>
+        <w:rPr>
+          <w:rFonts w:cstheme="minorHAnsi"/>
+        </w:rPr>
+      </w:pPr>
+      <w:r>
+        <w:rPr>
+          <w:rFonts w:cstheme="minorHAnsi"/>
+        </w:rPr>
+        <w:t>&lt;</w:t>
+      </w:r>
+      <w:proofErr w:type="spellStart"/>
+      <w:r>
+        <w:rPr>
+          <w:rFonts w:cstheme="minorHAnsi"/>
+        </w:rPr>
+        <w:t>iframe</w:t>
+      </w:r>
+      <w:proofErr w:type="spellEnd"/>
+      <w:r>
+        <w:rPr>
+          <w:rFonts w:cstheme="minorHAnsi"/>
+        </w:rPr>
+        <w:t xml:space="preserve"> </w:t>
+      </w:r>
+      <w:proofErr w:type="spellStart"/>
+      <w:r>
+        <w:rPr>
+          <w:rFonts w:cstheme="minorHAnsi"/>
+        </w:rPr>
+        <w:t>src</w:t>
+      </w:r>
+      <w:proofErr w:type="spellEnd"/>
+      <w:r>
+        <w:rPr>
+          <w:rFonts w:cstheme="minorHAnsi"/>
+        </w:rPr>
+        <w:t>="</w:t>
+      </w:r>
+      <w:proofErr w:type="spellStart"/>
+      <w:r>
+        <w:rPr>
+          <w:rFonts w:cstheme="minorHAnsi"/>
+        </w:rPr>
+        <w:t>url</w:t>
+      </w:r>
+      <w:proofErr w:type="spellEnd"/>
+      <w:r>
+        <w:rPr>
+          <w:rFonts w:cstheme="minorHAnsi"/>
+        </w:rPr>
+        <w:t>" width="600" height="400"&gt;&lt;/</w:t>
+      </w:r>
+      <w:proofErr w:type="spellStart"/>
+      <w:r>
+        <w:rPr>
+          <w:rFonts w:cstheme="minorHAnsi"/>
+        </w:rPr>
+        <w:t>iframe</w:t>
+      </w:r>
+      <w:proofErr w:type="spellEnd"/>
+      <w:r>
+        <w:rPr>
+          <w:rFonts w:cstheme="minorHAnsi"/>
+        </w:rPr>
+        <w:t>&gt;</w:t>
+      </w:r>
+    </w:p>
+    <w:p>
+      <w:pPr>
+        <w:rPr>
+          <w:rFonts w:cstheme="minorHAnsi"/>
+        </w:rPr>
+      </w:pPr>
+      <w:proofErr w:type="spellStart"/>
+      <w:r>
+        <w:rPr>
+          <w:rFonts w:cstheme="minorHAnsi"/>
+        </w:rPr>
+        <w:t>Giải</w:t>
+      </w:r>
+      <w:proofErr w:type="spellEnd"/>
+      <w:r>
+        <w:rPr>
+          <w:rFonts w:cstheme="minorHAnsi"/>
+        </w:rPr>
+        <w:t xml:space="preserve"> </w:t>
+      </w:r>
+      <w:proofErr w:type="spellStart"/>
+      <w:r>
+        <w:rPr>
+          <w:rFonts w:cstheme="minorHAnsi"/>
+        </w:rPr>
+        <w:t>thích</w:t>
+      </w:r>
+      <w:proofErr w:type="spellEnd"/>
+      <w:r>
+        <w:rPr>
+          <w:rFonts w:cstheme="minorHAnsi"/>
+        </w:rPr>
+        <w:t>:</w:t>
+      </w:r>
+    </w:p>
+    <w:p>
+      <w:pPr>
+        <w:numPr>
+          <w:ilvl w:val="0"/>
+          <w:numId w:val="16"/>
+        </w:numPr>
+        <w:rPr>
+          <w:rFonts w:cstheme="minorHAnsi"/>
+        </w:rPr>
+      </w:pPr>
+      <w:proofErr w:type="spellStart"/>
+      <w:r>
+        <w:rPr>
+          <w:rFonts w:cstheme="minorHAnsi"/>
+        </w:rPr>
+        <w:t>src</w:t>
+      </w:r>
+      <w:proofErr w:type="spellEnd"/>
+      <w:r>
+        <w:rPr>
+          <w:rFonts w:cstheme="minorHAnsi"/>
+        </w:rPr>
+        <w:t xml:space="preserve"> → </w:t>
+      </w:r>
+      <w:proofErr w:type="spellStart"/>
+      <w:r>
+        <w:rPr>
+          <w:rFonts w:cstheme="minorHAnsi"/>
+        </w:rPr>
+        <w:t>đường</w:t>
+      </w:r>
+      <w:proofErr w:type="spellEnd"/>
+      <w:r>
+        <w:rPr>
+          <w:rFonts w:cstheme="minorHAnsi"/>
+        </w:rPr>
+        <w:t xml:space="preserve"> </w:t>
+      </w:r>
+      <w:proofErr w:type="spellStart"/>
+      <w:r>
+        <w:rPr>
+          <w:rFonts w:cstheme="minorHAnsi"/>
+        </w:rPr>
+        <w:t>dẫn</w:t>
+      </w:r>
+      <w:proofErr w:type="spellEnd"/>
+      <w:r>
+        <w:rPr>
+          <w:rFonts w:cstheme="minorHAnsi"/>
+        </w:rPr>
+        <w:t xml:space="preserve"> </w:t>
+      </w:r>
+      <w:proofErr w:type="spellStart"/>
+      <w:r>
+        <w:rPr>
+          <w:rFonts w:cstheme="minorHAnsi"/>
+        </w:rPr>
+        <w:t>trang</w:t>
+      </w:r>
+      <w:proofErr w:type="spellEnd"/>
+      <w:r>
+        <w:rPr>
+          <w:rFonts w:cstheme="minorHAnsi"/>
+        </w:rPr>
+        <w:t xml:space="preserve"> </w:t>
+      </w:r>
+      <w:proofErr w:type="spellStart"/>
+      <w:r>
+        <w:rPr>
+          <w:rFonts w:cstheme="minorHAnsi"/>
+        </w:rPr>
+        <w:t>muốn</w:t>
+      </w:r>
+      <w:proofErr w:type="spellEnd"/>
+      <w:r>
+        <w:rPr>
+          <w:rFonts w:cstheme="minorHAnsi"/>
+        </w:rPr>
+        <w:t xml:space="preserve"> </w:t>
+      </w:r>
+      <w:proofErr w:type="spellStart"/>
+      <w:r>
+        <w:rPr>
+          <w:rFonts w:cstheme="minorHAnsi"/>
+        </w:rPr>
+        <w:t>nhúng</w:t>
+      </w:r>
+      <w:proofErr w:type="spellEnd"/>
+    </w:p>
+    <w:p>
+      <w:pPr>
+        <w:numPr>
+          <w:ilvl w:val="0"/>
+          <w:numId w:val="16"/>
+        </w:numPr>
+        <w:rPr>
+          <w:rFonts w:cstheme="minorHAnsi"/>
+        </w:rPr>
+      </w:pPr>
+      <w:r>
+        <w:rPr>
+          <w:rFonts w:cstheme="minorHAnsi"/>
+        </w:rPr>
+        <w:t xml:space="preserve">width → </w:t>
+      </w:r>
+      <w:proofErr w:type="spellStart"/>
+      <w:r>
+        <w:rPr>
+          <w:rFonts w:cstheme="minorHAnsi"/>
+        </w:rPr>
+        <w:t>chiều</w:t>
+      </w:r>
+      <w:proofErr w:type="spellEnd"/>
+      <w:r>
+        <w:rPr>
+          <w:rFonts w:cstheme="minorHAnsi"/>
+        </w:rPr>
+        <w:t xml:space="preserve"> </w:t>
+      </w:r>
+      <w:proofErr w:type="spellStart"/>
+      <w:r>
+        <w:rPr>
+          <w:rFonts w:cstheme="minorHAnsi"/>
+        </w:rPr>
+        <w:t>rộng</w:t>
+      </w:r>
+      <w:proofErr w:type="spellEnd"/>
+    </w:p>
+    <w:p>
+      <w:pPr>
+        <w:numPr>
+          <w:ilvl w:val="0"/>
+          <w:numId w:val="16"/>
+        </w:numPr>
+        <w:rPr>
+          <w:rFonts w:cstheme="minorHAnsi"/>
+        </w:rPr>
+      </w:pPr>
+      <w:r>
+        <w:rPr>
+          <w:rFonts w:cstheme="minorHAnsi"/>
+        </w:rPr>
+        <w:t xml:space="preserve">height → </w:t>
+      </w:r>
+      <w:proofErr w:type="spellStart"/>
+      <w:r>
+        <w:rPr>
+          <w:rFonts w:cstheme="minorHAnsi"/>
+        </w:rPr>
+        <w:t>chiều</w:t>
+      </w:r>
+      <w:proofErr w:type="spellEnd"/>
+      <w:r>
+        <w:rPr>
+          <w:rFonts w:cstheme="minorHAnsi"/>
+        </w:rPr>
+        <w:t xml:space="preserve"> </w:t>
+      </w:r>
+      <w:proofErr w:type="spellStart"/>
+      <w:r>
+        <w:rPr>
+          <w:rFonts w:cstheme="minorHAnsi"/>
+        </w:rPr>
+        <w:t>cao</w:t>
+      </w:r>
+      <w:proofErr w:type="spellEnd"/>
+    </w:p>
+    <w:p>
+      <w:pPr>
         <w:rPr>
           <w:rFonts w:cstheme="minorHAnsi"/>
           <w:b/>
@@ -14099,348 +15190,9 @@
     </w:lvl>
   </w:abstractNum>
   <w:abstractNum w:abstractNumId="3" w15:restartNumberingAfterBreak="0">
-    <w:nsid w:val="3D510566"/>
-    <w:multiLevelType w:val="hybridMultilevel"/>
-    <w:tmpl w:val="ACD4CDFA"/>
-    <w:lvl w:ilvl="0" w:tplc="054C9CC0">
-      <w:start w:val="1"/>
-      <w:numFmt w:val="bullet"/>
-      <w:lvlText w:val=""/>
-      <w:lvlJc w:val="left"/>
-      <w:pPr>
-        <w:ind w:left="720" w:hanging="360"/>
-      </w:pPr>
-      <w:rPr>
-        <w:rFonts w:ascii="Symbol" w:hAnsi="Symbol" w:hint="default"/>
-      </w:rPr>
-    </w:lvl>
-    <w:lvl w:ilvl="1" w:tplc="04090003">
-      <w:start w:val="1"/>
-      <w:numFmt w:val="bullet"/>
-      <w:lvlText w:val="o"/>
-      <w:lvlJc w:val="left"/>
-      <w:pPr>
-        <w:ind w:left="1440" w:hanging="360"/>
-      </w:pPr>
-      <w:rPr>
-        <w:rFonts w:ascii="Courier New" w:hAnsi="Courier New" w:cs="Courier New" w:hint="default"/>
-      </w:rPr>
-    </w:lvl>
-    <w:lvl w:ilvl="2" w:tplc="04090005" w:tentative="1">
-      <w:start w:val="1"/>
-      <w:numFmt w:val="bullet"/>
-      <w:lvlText w:val=""/>
-      <w:lvlJc w:val="left"/>
-      <w:pPr>
-        <w:ind w:left="2160" w:hanging="360"/>
-      </w:pPr>
-      <w:rPr>
-        <w:rFonts w:ascii="Wingdings" w:hAnsi="Wingdings" w:hint="default"/>
-      </w:rPr>
-    </w:lvl>
-    <w:lvl w:ilvl="3" w:tplc="04090001" w:tentative="1">
-      <w:start w:val="1"/>
-      <w:numFmt w:val="bullet"/>
-      <w:lvlText w:val=""/>
-      <w:lvlJc w:val="left"/>
-      <w:pPr>
-        <w:ind w:left="2880" w:hanging="360"/>
-      </w:pPr>
-      <w:rPr>
-        <w:rFonts w:ascii="Symbol" w:hAnsi="Symbol" w:hint="default"/>
-      </w:rPr>
-    </w:lvl>
-    <w:lvl w:ilvl="4" w:tplc="04090003" w:tentative="1">
-      <w:start w:val="1"/>
-      <w:numFmt w:val="bullet"/>
-      <w:lvlText w:val="o"/>
-      <w:lvlJc w:val="left"/>
-      <w:pPr>
-        <w:ind w:left="3600" w:hanging="360"/>
-      </w:pPr>
-      <w:rPr>
-        <w:rFonts w:ascii="Courier New" w:hAnsi="Courier New" w:cs="Courier New" w:hint="default"/>
-      </w:rPr>
-    </w:lvl>
-    <w:lvl w:ilvl="5" w:tplc="04090005" w:tentative="1">
-      <w:start w:val="1"/>
-      <w:numFmt w:val="bullet"/>
-      <w:lvlText w:val=""/>
-      <w:lvlJc w:val="left"/>
-      <w:pPr>
-        <w:ind w:left="4320" w:hanging="360"/>
-      </w:pPr>
-      <w:rPr>
-        <w:rFonts w:ascii="Wingdings" w:hAnsi="Wingdings" w:hint="default"/>
-      </w:rPr>
-    </w:lvl>
-    <w:lvl w:ilvl="6" w:tplc="04090001" w:tentative="1">
-      <w:start w:val="1"/>
-      <w:numFmt w:val="bullet"/>
-      <w:lvlText w:val=""/>
-      <w:lvlJc w:val="left"/>
-      <w:pPr>
-        <w:ind w:left="5040" w:hanging="360"/>
-      </w:pPr>
-      <w:rPr>
-        <w:rFonts w:ascii="Symbol" w:hAnsi="Symbol" w:hint="default"/>
-      </w:rPr>
-    </w:lvl>
-    <w:lvl w:ilvl="7" w:tplc="04090003" w:tentative="1">
-      <w:start w:val="1"/>
-      <w:numFmt w:val="bullet"/>
-      <w:lvlText w:val="o"/>
-      <w:lvlJc w:val="left"/>
-      <w:pPr>
-        <w:ind w:left="5760" w:hanging="360"/>
-      </w:pPr>
-      <w:rPr>
-        <w:rFonts w:ascii="Courier New" w:hAnsi="Courier New" w:cs="Courier New" w:hint="default"/>
-      </w:rPr>
-    </w:lvl>
-    <w:lvl w:ilvl="8" w:tplc="04090005" w:tentative="1">
-      <w:start w:val="1"/>
-      <w:numFmt w:val="bullet"/>
-      <w:lvlText w:val=""/>
-      <w:lvlJc w:val="left"/>
-      <w:pPr>
-        <w:ind w:left="6480" w:hanging="360"/>
-      </w:pPr>
-      <w:rPr>
-        <w:rFonts w:ascii="Wingdings" w:hAnsi="Wingdings" w:hint="default"/>
-      </w:rPr>
-    </w:lvl>
-  </w:abstractNum>
-  <w:abstractNum w:abstractNumId="4" w15:restartNumberingAfterBreak="0">
-    <w:nsid w:val="407E73F9"/>
-    <w:multiLevelType w:val="hybridMultilevel"/>
-    <w:tmpl w:val="375E5B1E"/>
-    <w:lvl w:ilvl="0" w:tplc="054C9CC0">
-      <w:start w:val="1"/>
-      <w:numFmt w:val="bullet"/>
-      <w:lvlText w:val=""/>
-      <w:lvlJc w:val="left"/>
-      <w:pPr>
-        <w:ind w:left="1440" w:hanging="360"/>
-      </w:pPr>
-      <w:rPr>
-        <w:rFonts w:ascii="Symbol" w:hAnsi="Symbol" w:hint="default"/>
-      </w:rPr>
-    </w:lvl>
-    <w:lvl w:ilvl="1" w:tplc="04090003" w:tentative="1">
-      <w:start w:val="1"/>
-      <w:numFmt w:val="bullet"/>
-      <w:lvlText w:val="o"/>
-      <w:lvlJc w:val="left"/>
-      <w:pPr>
-        <w:ind w:left="2160" w:hanging="360"/>
-      </w:pPr>
-      <w:rPr>
-        <w:rFonts w:ascii="Courier New" w:hAnsi="Courier New" w:cs="Courier New" w:hint="default"/>
-      </w:rPr>
-    </w:lvl>
-    <w:lvl w:ilvl="2" w:tplc="04090005" w:tentative="1">
-      <w:start w:val="1"/>
-      <w:numFmt w:val="bullet"/>
-      <w:lvlText w:val=""/>
-      <w:lvlJc w:val="left"/>
-      <w:pPr>
-        <w:ind w:left="2880" w:hanging="360"/>
-      </w:pPr>
-      <w:rPr>
-        <w:rFonts w:ascii="Wingdings" w:hAnsi="Wingdings" w:hint="default"/>
-      </w:rPr>
-    </w:lvl>
-    <w:lvl w:ilvl="3" w:tplc="04090001" w:tentative="1">
-      <w:start w:val="1"/>
-      <w:numFmt w:val="bullet"/>
-      <w:lvlText w:val=""/>
-      <w:lvlJc w:val="left"/>
-      <w:pPr>
-        <w:ind w:left="3600" w:hanging="360"/>
-      </w:pPr>
-      <w:rPr>
-        <w:rFonts w:ascii="Symbol" w:hAnsi="Symbol" w:hint="default"/>
-      </w:rPr>
-    </w:lvl>
-    <w:lvl w:ilvl="4" w:tplc="04090003" w:tentative="1">
-      <w:start w:val="1"/>
-      <w:numFmt w:val="bullet"/>
-      <w:lvlText w:val="o"/>
-      <w:lvlJc w:val="left"/>
-      <w:pPr>
-        <w:ind w:left="4320" w:hanging="360"/>
-      </w:pPr>
-      <w:rPr>
-        <w:rFonts w:ascii="Courier New" w:hAnsi="Courier New" w:cs="Courier New" w:hint="default"/>
-      </w:rPr>
-    </w:lvl>
-    <w:lvl w:ilvl="5" w:tplc="04090005" w:tentative="1">
-      <w:start w:val="1"/>
-      <w:numFmt w:val="bullet"/>
-      <w:lvlText w:val=""/>
-      <w:lvlJc w:val="left"/>
-      <w:pPr>
-        <w:ind w:left="5040" w:hanging="360"/>
-      </w:pPr>
-      <w:rPr>
-        <w:rFonts w:ascii="Wingdings" w:hAnsi="Wingdings" w:hint="default"/>
-      </w:rPr>
-    </w:lvl>
-    <w:lvl w:ilvl="6" w:tplc="04090001" w:tentative="1">
-      <w:start w:val="1"/>
-      <w:numFmt w:val="bullet"/>
-      <w:lvlText w:val=""/>
-      <w:lvlJc w:val="left"/>
-      <w:pPr>
-        <w:ind w:left="5760" w:hanging="360"/>
-      </w:pPr>
-      <w:rPr>
-        <w:rFonts w:ascii="Symbol" w:hAnsi="Symbol" w:hint="default"/>
-      </w:rPr>
-    </w:lvl>
-    <w:lvl w:ilvl="7" w:tplc="04090003" w:tentative="1">
-      <w:start w:val="1"/>
-      <w:numFmt w:val="bullet"/>
-      <w:lvlText w:val="o"/>
-      <w:lvlJc w:val="left"/>
-      <w:pPr>
-        <w:ind w:left="6480" w:hanging="360"/>
-      </w:pPr>
-      <w:rPr>
-        <w:rFonts w:ascii="Courier New" w:hAnsi="Courier New" w:cs="Courier New" w:hint="default"/>
-      </w:rPr>
-    </w:lvl>
-    <w:lvl w:ilvl="8" w:tplc="04090005" w:tentative="1">
-      <w:start w:val="1"/>
-      <w:numFmt w:val="bullet"/>
-      <w:lvlText w:val=""/>
-      <w:lvlJc w:val="left"/>
-      <w:pPr>
-        <w:ind w:left="7200" w:hanging="360"/>
-      </w:pPr>
-      <w:rPr>
-        <w:rFonts w:ascii="Wingdings" w:hAnsi="Wingdings" w:hint="default"/>
-      </w:rPr>
-    </w:lvl>
-  </w:abstractNum>
-  <w:abstractNum w:abstractNumId="5" w15:restartNumberingAfterBreak="0">
-    <w:nsid w:val="43275EEB"/>
-    <w:multiLevelType w:val="hybridMultilevel"/>
-    <w:tmpl w:val="63AAFCA2"/>
-    <w:lvl w:ilvl="0" w:tplc="054C9CC0">
-      <w:start w:val="1"/>
-      <w:numFmt w:val="bullet"/>
-      <w:lvlText w:val=""/>
-      <w:lvlJc w:val="left"/>
-      <w:pPr>
-        <w:ind w:left="1440" w:hanging="360"/>
-      </w:pPr>
-      <w:rPr>
-        <w:rFonts w:ascii="Symbol" w:hAnsi="Symbol" w:hint="default"/>
-      </w:rPr>
-    </w:lvl>
-    <w:lvl w:ilvl="1" w:tplc="04090003" w:tentative="1">
-      <w:start w:val="1"/>
-      <w:numFmt w:val="bullet"/>
-      <w:lvlText w:val="o"/>
-      <w:lvlJc w:val="left"/>
-      <w:pPr>
-        <w:ind w:left="2160" w:hanging="360"/>
-      </w:pPr>
-      <w:rPr>
-        <w:rFonts w:ascii="Courier New" w:hAnsi="Courier New" w:cs="Courier New" w:hint="default"/>
-      </w:rPr>
-    </w:lvl>
-    <w:lvl w:ilvl="2" w:tplc="04090005" w:tentative="1">
-      <w:start w:val="1"/>
-      <w:numFmt w:val="bullet"/>
-      <w:lvlText w:val=""/>
-      <w:lvlJc w:val="left"/>
-      <w:pPr>
-        <w:ind w:left="2880" w:hanging="360"/>
-      </w:pPr>
-      <w:rPr>
-        <w:rFonts w:ascii="Wingdings" w:hAnsi="Wingdings" w:hint="default"/>
-      </w:rPr>
-    </w:lvl>
-    <w:lvl w:ilvl="3" w:tplc="04090001" w:tentative="1">
-      <w:start w:val="1"/>
-      <w:numFmt w:val="bullet"/>
-      <w:lvlText w:val=""/>
-      <w:lvlJc w:val="left"/>
-      <w:pPr>
-        <w:ind w:left="3600" w:hanging="360"/>
-      </w:pPr>
-      <w:rPr>
-        <w:rFonts w:ascii="Symbol" w:hAnsi="Symbol" w:hint="default"/>
-      </w:rPr>
-    </w:lvl>
-    <w:lvl w:ilvl="4" w:tplc="04090003" w:tentative="1">
-      <w:start w:val="1"/>
-      <w:numFmt w:val="bullet"/>
-      <w:lvlText w:val="o"/>
-      <w:lvlJc w:val="left"/>
-      <w:pPr>
-        <w:ind w:left="4320" w:hanging="360"/>
-      </w:pPr>
-      <w:rPr>
-        <w:rFonts w:ascii="Courier New" w:hAnsi="Courier New" w:cs="Courier New" w:hint="default"/>
-      </w:rPr>
-    </w:lvl>
-    <w:lvl w:ilvl="5" w:tplc="04090005" w:tentative="1">
-      <w:start w:val="1"/>
-      <w:numFmt w:val="bullet"/>
-      <w:lvlText w:val=""/>
-      <w:lvlJc w:val="left"/>
-      <w:pPr>
-        <w:ind w:left="5040" w:hanging="360"/>
-      </w:pPr>
-      <w:rPr>
-        <w:rFonts w:ascii="Wingdings" w:hAnsi="Wingdings" w:hint="default"/>
-      </w:rPr>
-    </w:lvl>
-    <w:lvl w:ilvl="6" w:tplc="04090001" w:tentative="1">
-      <w:start w:val="1"/>
-      <w:numFmt w:val="bullet"/>
-      <w:lvlText w:val=""/>
-      <w:lvlJc w:val="left"/>
-      <w:pPr>
-        <w:ind w:left="5760" w:hanging="360"/>
-      </w:pPr>
-      <w:rPr>
-        <w:rFonts w:ascii="Symbol" w:hAnsi="Symbol" w:hint="default"/>
-      </w:rPr>
-    </w:lvl>
-    <w:lvl w:ilvl="7" w:tplc="04090003" w:tentative="1">
-      <w:start w:val="1"/>
-      <w:numFmt w:val="bullet"/>
-      <w:lvlText w:val="o"/>
-      <w:lvlJc w:val="left"/>
-      <w:pPr>
-        <w:ind w:left="6480" w:hanging="360"/>
-      </w:pPr>
-      <w:rPr>
-        <w:rFonts w:ascii="Courier New" w:hAnsi="Courier New" w:cs="Courier New" w:hint="default"/>
-      </w:rPr>
-    </w:lvl>
-    <w:lvl w:ilvl="8" w:tplc="04090005" w:tentative="1">
-      <w:start w:val="1"/>
-      <w:numFmt w:val="bullet"/>
-      <w:lvlText w:val=""/>
-      <w:lvlJc w:val="left"/>
-      <w:pPr>
-        <w:ind w:left="7200" w:hanging="360"/>
-      </w:pPr>
-      <w:rPr>
-        <w:rFonts w:ascii="Wingdings" w:hAnsi="Wingdings" w:hint="default"/>
-      </w:rPr>
-    </w:lvl>
-  </w:abstractNum>
-  <w:abstractNum w:abstractNumId="6" w15:restartNumberingAfterBreak="0">
-    <w:nsid w:val="542C55C9"/>
+    <w:nsid w:val="27B6377D"/>
     <w:multiLevelType w:val="multilevel"/>
-    <w:tmpl w:val="6D20DB38"/>
+    <w:tmpl w:val="CEC4D1FA"/>
     <w:lvl w:ilvl="0">
       <w:start w:val="1"/>
       <w:numFmt w:val="bullet"/>
@@ -14586,7 +15338,644 @@
       </w:rPr>
     </w:lvl>
   </w:abstractNum>
+  <w:abstractNum w:abstractNumId="4" w15:restartNumberingAfterBreak="0">
+    <w:nsid w:val="35F4009E"/>
+    <w:multiLevelType w:val="multilevel"/>
+    <w:tmpl w:val="AF20D84A"/>
+    <w:lvl w:ilvl="0">
+      <w:start w:val="1"/>
+      <w:numFmt w:val="bullet"/>
+      <w:lvlText w:val=""/>
+      <w:lvlJc w:val="left"/>
+      <w:pPr>
+        <w:tabs>
+          <w:tab w:val="num" w:pos="720"/>
+        </w:tabs>
+        <w:ind w:left="720" w:hanging="360"/>
+      </w:pPr>
+      <w:rPr>
+        <w:rFonts w:ascii="Symbol" w:hAnsi="Symbol" w:hint="default"/>
+        <w:sz w:val="20"/>
+      </w:rPr>
+    </w:lvl>
+    <w:lvl w:ilvl="1" w:tentative="1">
+      <w:start w:val="1"/>
+      <w:numFmt w:val="bullet"/>
+      <w:lvlText w:val="o"/>
+      <w:lvlJc w:val="left"/>
+      <w:pPr>
+        <w:tabs>
+          <w:tab w:val="num" w:pos="1440"/>
+        </w:tabs>
+        <w:ind w:left="1440" w:hanging="360"/>
+      </w:pPr>
+      <w:rPr>
+        <w:rFonts w:ascii="Courier New" w:hAnsi="Courier New" w:hint="default"/>
+        <w:sz w:val="20"/>
+      </w:rPr>
+    </w:lvl>
+    <w:lvl w:ilvl="2" w:tentative="1">
+      <w:start w:val="1"/>
+      <w:numFmt w:val="bullet"/>
+      <w:lvlText w:val=""/>
+      <w:lvlJc w:val="left"/>
+      <w:pPr>
+        <w:tabs>
+          <w:tab w:val="num" w:pos="2160"/>
+        </w:tabs>
+        <w:ind w:left="2160" w:hanging="360"/>
+      </w:pPr>
+      <w:rPr>
+        <w:rFonts w:ascii="Wingdings" w:hAnsi="Wingdings" w:hint="default"/>
+        <w:sz w:val="20"/>
+      </w:rPr>
+    </w:lvl>
+    <w:lvl w:ilvl="3" w:tentative="1">
+      <w:start w:val="1"/>
+      <w:numFmt w:val="bullet"/>
+      <w:lvlText w:val=""/>
+      <w:lvlJc w:val="left"/>
+      <w:pPr>
+        <w:tabs>
+          <w:tab w:val="num" w:pos="2880"/>
+        </w:tabs>
+        <w:ind w:left="2880" w:hanging="360"/>
+      </w:pPr>
+      <w:rPr>
+        <w:rFonts w:ascii="Wingdings" w:hAnsi="Wingdings" w:hint="default"/>
+        <w:sz w:val="20"/>
+      </w:rPr>
+    </w:lvl>
+    <w:lvl w:ilvl="4" w:tentative="1">
+      <w:start w:val="1"/>
+      <w:numFmt w:val="bullet"/>
+      <w:lvlText w:val=""/>
+      <w:lvlJc w:val="left"/>
+      <w:pPr>
+        <w:tabs>
+          <w:tab w:val="num" w:pos="3600"/>
+        </w:tabs>
+        <w:ind w:left="3600" w:hanging="360"/>
+      </w:pPr>
+      <w:rPr>
+        <w:rFonts w:ascii="Wingdings" w:hAnsi="Wingdings" w:hint="default"/>
+        <w:sz w:val="20"/>
+      </w:rPr>
+    </w:lvl>
+    <w:lvl w:ilvl="5" w:tentative="1">
+      <w:start w:val="1"/>
+      <w:numFmt w:val="bullet"/>
+      <w:lvlText w:val=""/>
+      <w:lvlJc w:val="left"/>
+      <w:pPr>
+        <w:tabs>
+          <w:tab w:val="num" w:pos="4320"/>
+        </w:tabs>
+        <w:ind w:left="4320" w:hanging="360"/>
+      </w:pPr>
+      <w:rPr>
+        <w:rFonts w:ascii="Wingdings" w:hAnsi="Wingdings" w:hint="default"/>
+        <w:sz w:val="20"/>
+      </w:rPr>
+    </w:lvl>
+    <w:lvl w:ilvl="6" w:tentative="1">
+      <w:start w:val="1"/>
+      <w:numFmt w:val="bullet"/>
+      <w:lvlText w:val=""/>
+      <w:lvlJc w:val="left"/>
+      <w:pPr>
+        <w:tabs>
+          <w:tab w:val="num" w:pos="5040"/>
+        </w:tabs>
+        <w:ind w:left="5040" w:hanging="360"/>
+      </w:pPr>
+      <w:rPr>
+        <w:rFonts w:ascii="Wingdings" w:hAnsi="Wingdings" w:hint="default"/>
+        <w:sz w:val="20"/>
+      </w:rPr>
+    </w:lvl>
+    <w:lvl w:ilvl="7" w:tentative="1">
+      <w:start w:val="1"/>
+      <w:numFmt w:val="bullet"/>
+      <w:lvlText w:val=""/>
+      <w:lvlJc w:val="left"/>
+      <w:pPr>
+        <w:tabs>
+          <w:tab w:val="num" w:pos="5760"/>
+        </w:tabs>
+        <w:ind w:left="5760" w:hanging="360"/>
+      </w:pPr>
+      <w:rPr>
+        <w:rFonts w:ascii="Wingdings" w:hAnsi="Wingdings" w:hint="default"/>
+        <w:sz w:val="20"/>
+      </w:rPr>
+    </w:lvl>
+    <w:lvl w:ilvl="8" w:tentative="1">
+      <w:start w:val="1"/>
+      <w:numFmt w:val="bullet"/>
+      <w:lvlText w:val=""/>
+      <w:lvlJc w:val="left"/>
+      <w:pPr>
+        <w:tabs>
+          <w:tab w:val="num" w:pos="6480"/>
+        </w:tabs>
+        <w:ind w:left="6480" w:hanging="360"/>
+      </w:pPr>
+      <w:rPr>
+        <w:rFonts w:ascii="Wingdings" w:hAnsi="Wingdings" w:hint="default"/>
+        <w:sz w:val="20"/>
+      </w:rPr>
+    </w:lvl>
+  </w:abstractNum>
+  <w:abstractNum w:abstractNumId="5" w15:restartNumberingAfterBreak="0">
+    <w:nsid w:val="3D510566"/>
+    <w:multiLevelType w:val="hybridMultilevel"/>
+    <w:tmpl w:val="ACD4CDFA"/>
+    <w:lvl w:ilvl="0" w:tplc="054C9CC0">
+      <w:start w:val="1"/>
+      <w:numFmt w:val="bullet"/>
+      <w:lvlText w:val=""/>
+      <w:lvlJc w:val="left"/>
+      <w:pPr>
+        <w:ind w:left="720" w:hanging="360"/>
+      </w:pPr>
+      <w:rPr>
+        <w:rFonts w:ascii="Symbol" w:hAnsi="Symbol" w:hint="default"/>
+      </w:rPr>
+    </w:lvl>
+    <w:lvl w:ilvl="1" w:tplc="04090003">
+      <w:start w:val="1"/>
+      <w:numFmt w:val="bullet"/>
+      <w:lvlText w:val="o"/>
+      <w:lvlJc w:val="left"/>
+      <w:pPr>
+        <w:ind w:left="1440" w:hanging="360"/>
+      </w:pPr>
+      <w:rPr>
+        <w:rFonts w:ascii="Courier New" w:hAnsi="Courier New" w:cs="Courier New" w:hint="default"/>
+      </w:rPr>
+    </w:lvl>
+    <w:lvl w:ilvl="2" w:tplc="04090005" w:tentative="1">
+      <w:start w:val="1"/>
+      <w:numFmt w:val="bullet"/>
+      <w:lvlText w:val=""/>
+      <w:lvlJc w:val="left"/>
+      <w:pPr>
+        <w:ind w:left="2160" w:hanging="360"/>
+      </w:pPr>
+      <w:rPr>
+        <w:rFonts w:ascii="Wingdings" w:hAnsi="Wingdings" w:hint="default"/>
+      </w:rPr>
+    </w:lvl>
+    <w:lvl w:ilvl="3" w:tplc="04090001" w:tentative="1">
+      <w:start w:val="1"/>
+      <w:numFmt w:val="bullet"/>
+      <w:lvlText w:val=""/>
+      <w:lvlJc w:val="left"/>
+      <w:pPr>
+        <w:ind w:left="2880" w:hanging="360"/>
+      </w:pPr>
+      <w:rPr>
+        <w:rFonts w:ascii="Symbol" w:hAnsi="Symbol" w:hint="default"/>
+      </w:rPr>
+    </w:lvl>
+    <w:lvl w:ilvl="4" w:tplc="04090003" w:tentative="1">
+      <w:start w:val="1"/>
+      <w:numFmt w:val="bullet"/>
+      <w:lvlText w:val="o"/>
+      <w:lvlJc w:val="left"/>
+      <w:pPr>
+        <w:ind w:left="3600" w:hanging="360"/>
+      </w:pPr>
+      <w:rPr>
+        <w:rFonts w:ascii="Courier New" w:hAnsi="Courier New" w:cs="Courier New" w:hint="default"/>
+      </w:rPr>
+    </w:lvl>
+    <w:lvl w:ilvl="5" w:tplc="04090005" w:tentative="1">
+      <w:start w:val="1"/>
+      <w:numFmt w:val="bullet"/>
+      <w:lvlText w:val=""/>
+      <w:lvlJc w:val="left"/>
+      <w:pPr>
+        <w:ind w:left="4320" w:hanging="360"/>
+      </w:pPr>
+      <w:rPr>
+        <w:rFonts w:ascii="Wingdings" w:hAnsi="Wingdings" w:hint="default"/>
+      </w:rPr>
+    </w:lvl>
+    <w:lvl w:ilvl="6" w:tplc="04090001" w:tentative="1">
+      <w:start w:val="1"/>
+      <w:numFmt w:val="bullet"/>
+      <w:lvlText w:val=""/>
+      <w:lvlJc w:val="left"/>
+      <w:pPr>
+        <w:ind w:left="5040" w:hanging="360"/>
+      </w:pPr>
+      <w:rPr>
+        <w:rFonts w:ascii="Symbol" w:hAnsi="Symbol" w:hint="default"/>
+      </w:rPr>
+    </w:lvl>
+    <w:lvl w:ilvl="7" w:tplc="04090003" w:tentative="1">
+      <w:start w:val="1"/>
+      <w:numFmt w:val="bullet"/>
+      <w:lvlText w:val="o"/>
+      <w:lvlJc w:val="left"/>
+      <w:pPr>
+        <w:ind w:left="5760" w:hanging="360"/>
+      </w:pPr>
+      <w:rPr>
+        <w:rFonts w:ascii="Courier New" w:hAnsi="Courier New" w:cs="Courier New" w:hint="default"/>
+      </w:rPr>
+    </w:lvl>
+    <w:lvl w:ilvl="8" w:tplc="04090005" w:tentative="1">
+      <w:start w:val="1"/>
+      <w:numFmt w:val="bullet"/>
+      <w:lvlText w:val=""/>
+      <w:lvlJc w:val="left"/>
+      <w:pPr>
+        <w:ind w:left="6480" w:hanging="360"/>
+      </w:pPr>
+      <w:rPr>
+        <w:rFonts w:ascii="Wingdings" w:hAnsi="Wingdings" w:hint="default"/>
+      </w:rPr>
+    </w:lvl>
+  </w:abstractNum>
+  <w:abstractNum w:abstractNumId="6" w15:restartNumberingAfterBreak="0">
+    <w:nsid w:val="407E73F9"/>
+    <w:multiLevelType w:val="hybridMultilevel"/>
+    <w:tmpl w:val="375E5B1E"/>
+    <w:lvl w:ilvl="0" w:tplc="054C9CC0">
+      <w:start w:val="1"/>
+      <w:numFmt w:val="bullet"/>
+      <w:lvlText w:val=""/>
+      <w:lvlJc w:val="left"/>
+      <w:pPr>
+        <w:ind w:left="1440" w:hanging="360"/>
+      </w:pPr>
+      <w:rPr>
+        <w:rFonts w:ascii="Symbol" w:hAnsi="Symbol" w:hint="default"/>
+      </w:rPr>
+    </w:lvl>
+    <w:lvl w:ilvl="1" w:tplc="04090003" w:tentative="1">
+      <w:start w:val="1"/>
+      <w:numFmt w:val="bullet"/>
+      <w:lvlText w:val="o"/>
+      <w:lvlJc w:val="left"/>
+      <w:pPr>
+        <w:ind w:left="2160" w:hanging="360"/>
+      </w:pPr>
+      <w:rPr>
+        <w:rFonts w:ascii="Courier New" w:hAnsi="Courier New" w:cs="Courier New" w:hint="default"/>
+      </w:rPr>
+    </w:lvl>
+    <w:lvl w:ilvl="2" w:tplc="04090005" w:tentative="1">
+      <w:start w:val="1"/>
+      <w:numFmt w:val="bullet"/>
+      <w:lvlText w:val=""/>
+      <w:lvlJc w:val="left"/>
+      <w:pPr>
+        <w:ind w:left="2880" w:hanging="360"/>
+      </w:pPr>
+      <w:rPr>
+        <w:rFonts w:ascii="Wingdings" w:hAnsi="Wingdings" w:hint="default"/>
+      </w:rPr>
+    </w:lvl>
+    <w:lvl w:ilvl="3" w:tplc="04090001" w:tentative="1">
+      <w:start w:val="1"/>
+      <w:numFmt w:val="bullet"/>
+      <w:lvlText w:val=""/>
+      <w:lvlJc w:val="left"/>
+      <w:pPr>
+        <w:ind w:left="3600" w:hanging="360"/>
+      </w:pPr>
+      <w:rPr>
+        <w:rFonts w:ascii="Symbol" w:hAnsi="Symbol" w:hint="default"/>
+      </w:rPr>
+    </w:lvl>
+    <w:lvl w:ilvl="4" w:tplc="04090003" w:tentative="1">
+      <w:start w:val="1"/>
+      <w:numFmt w:val="bullet"/>
+      <w:lvlText w:val="o"/>
+      <w:lvlJc w:val="left"/>
+      <w:pPr>
+        <w:ind w:left="4320" w:hanging="360"/>
+      </w:pPr>
+      <w:rPr>
+        <w:rFonts w:ascii="Courier New" w:hAnsi="Courier New" w:cs="Courier New" w:hint="default"/>
+      </w:rPr>
+    </w:lvl>
+    <w:lvl w:ilvl="5" w:tplc="04090005" w:tentative="1">
+      <w:start w:val="1"/>
+      <w:numFmt w:val="bullet"/>
+      <w:lvlText w:val=""/>
+      <w:lvlJc w:val="left"/>
+      <w:pPr>
+        <w:ind w:left="5040" w:hanging="360"/>
+      </w:pPr>
+      <w:rPr>
+        <w:rFonts w:ascii="Wingdings" w:hAnsi="Wingdings" w:hint="default"/>
+      </w:rPr>
+    </w:lvl>
+    <w:lvl w:ilvl="6" w:tplc="04090001" w:tentative="1">
+      <w:start w:val="1"/>
+      <w:numFmt w:val="bullet"/>
+      <w:lvlText w:val=""/>
+      <w:lvlJc w:val="left"/>
+      <w:pPr>
+        <w:ind w:left="5760" w:hanging="360"/>
+      </w:pPr>
+      <w:rPr>
+        <w:rFonts w:ascii="Symbol" w:hAnsi="Symbol" w:hint="default"/>
+      </w:rPr>
+    </w:lvl>
+    <w:lvl w:ilvl="7" w:tplc="04090003" w:tentative="1">
+      <w:start w:val="1"/>
+      <w:numFmt w:val="bullet"/>
+      <w:lvlText w:val="o"/>
+      <w:lvlJc w:val="left"/>
+      <w:pPr>
+        <w:ind w:left="6480" w:hanging="360"/>
+      </w:pPr>
+      <w:rPr>
+        <w:rFonts w:ascii="Courier New" w:hAnsi="Courier New" w:cs="Courier New" w:hint="default"/>
+      </w:rPr>
+    </w:lvl>
+    <w:lvl w:ilvl="8" w:tplc="04090005" w:tentative="1">
+      <w:start w:val="1"/>
+      <w:numFmt w:val="bullet"/>
+      <w:lvlText w:val=""/>
+      <w:lvlJc w:val="left"/>
+      <w:pPr>
+        <w:ind w:left="7200" w:hanging="360"/>
+      </w:pPr>
+      <w:rPr>
+        <w:rFonts w:ascii="Wingdings" w:hAnsi="Wingdings" w:hint="default"/>
+      </w:rPr>
+    </w:lvl>
+  </w:abstractNum>
   <w:abstractNum w:abstractNumId="7" w15:restartNumberingAfterBreak="0">
+    <w:nsid w:val="43275EEB"/>
+    <w:multiLevelType w:val="hybridMultilevel"/>
+    <w:tmpl w:val="4A4CCF82"/>
+    <w:lvl w:ilvl="0" w:tplc="054C9CC0">
+      <w:start w:val="1"/>
+      <w:numFmt w:val="bullet"/>
+      <w:lvlText w:val=""/>
+      <w:lvlJc w:val="left"/>
+      <w:pPr>
+        <w:ind w:left="1440" w:hanging="360"/>
+      </w:pPr>
+      <w:rPr>
+        <w:rFonts w:ascii="Symbol" w:hAnsi="Symbol" w:hint="default"/>
+      </w:rPr>
+    </w:lvl>
+    <w:lvl w:ilvl="1" w:tplc="04090003" w:tentative="1">
+      <w:start w:val="1"/>
+      <w:numFmt w:val="bullet"/>
+      <w:lvlText w:val="o"/>
+      <w:lvlJc w:val="left"/>
+      <w:pPr>
+        <w:ind w:left="2160" w:hanging="360"/>
+      </w:pPr>
+      <w:rPr>
+        <w:rFonts w:ascii="Courier New" w:hAnsi="Courier New" w:cs="Courier New" w:hint="default"/>
+      </w:rPr>
+    </w:lvl>
+    <w:lvl w:ilvl="2" w:tplc="04090005" w:tentative="1">
+      <w:start w:val="1"/>
+      <w:numFmt w:val="bullet"/>
+      <w:lvlText w:val=""/>
+      <w:lvlJc w:val="left"/>
+      <w:pPr>
+        <w:ind w:left="2880" w:hanging="360"/>
+      </w:pPr>
+      <w:rPr>
+        <w:rFonts w:ascii="Wingdings" w:hAnsi="Wingdings" w:hint="default"/>
+      </w:rPr>
+    </w:lvl>
+    <w:lvl w:ilvl="3" w:tplc="04090001" w:tentative="1">
+      <w:start w:val="1"/>
+      <w:numFmt w:val="bullet"/>
+      <w:lvlText w:val=""/>
+      <w:lvlJc w:val="left"/>
+      <w:pPr>
+        <w:ind w:left="3600" w:hanging="360"/>
+      </w:pPr>
+      <w:rPr>
+        <w:rFonts w:ascii="Symbol" w:hAnsi="Symbol" w:hint="default"/>
+      </w:rPr>
+    </w:lvl>
+    <w:lvl w:ilvl="4" w:tplc="04090003" w:tentative="1">
+      <w:start w:val="1"/>
+      <w:numFmt w:val="bullet"/>
+      <w:lvlText w:val="o"/>
+      <w:lvlJc w:val="left"/>
+      <w:pPr>
+        <w:ind w:left="4320" w:hanging="360"/>
+      </w:pPr>
+      <w:rPr>
+        <w:rFonts w:ascii="Courier New" w:hAnsi="Courier New" w:cs="Courier New" w:hint="default"/>
+      </w:rPr>
+    </w:lvl>
+    <w:lvl w:ilvl="5" w:tplc="04090005" w:tentative="1">
+      <w:start w:val="1"/>
+      <w:numFmt w:val="bullet"/>
+      <w:lvlText w:val=""/>
+      <w:lvlJc w:val="left"/>
+      <w:pPr>
+        <w:ind w:left="5040" w:hanging="360"/>
+      </w:pPr>
+      <w:rPr>
+        <w:rFonts w:ascii="Wingdings" w:hAnsi="Wingdings" w:hint="default"/>
+      </w:rPr>
+    </w:lvl>
+    <w:lvl w:ilvl="6" w:tplc="04090001" w:tentative="1">
+      <w:start w:val="1"/>
+      <w:numFmt w:val="bullet"/>
+      <w:lvlText w:val=""/>
+      <w:lvlJc w:val="left"/>
+      <w:pPr>
+        <w:ind w:left="5760" w:hanging="360"/>
+      </w:pPr>
+      <w:rPr>
+        <w:rFonts w:ascii="Symbol" w:hAnsi="Symbol" w:hint="default"/>
+      </w:rPr>
+    </w:lvl>
+    <w:lvl w:ilvl="7" w:tplc="04090003" w:tentative="1">
+      <w:start w:val="1"/>
+      <w:numFmt w:val="bullet"/>
+      <w:lvlText w:val="o"/>
+      <w:lvlJc w:val="left"/>
+      <w:pPr>
+        <w:ind w:left="6480" w:hanging="360"/>
+      </w:pPr>
+      <w:rPr>
+        <w:rFonts w:ascii="Courier New" w:hAnsi="Courier New" w:cs="Courier New" w:hint="default"/>
+      </w:rPr>
+    </w:lvl>
+    <w:lvl w:ilvl="8" w:tplc="04090005" w:tentative="1">
+      <w:start w:val="1"/>
+      <w:numFmt w:val="bullet"/>
+      <w:lvlText w:val=""/>
+      <w:lvlJc w:val="left"/>
+      <w:pPr>
+        <w:ind w:left="7200" w:hanging="360"/>
+      </w:pPr>
+      <w:rPr>
+        <w:rFonts w:ascii="Wingdings" w:hAnsi="Wingdings" w:hint="default"/>
+      </w:rPr>
+    </w:lvl>
+  </w:abstractNum>
+  <w:abstractNum w:abstractNumId="8" w15:restartNumberingAfterBreak="0">
+    <w:nsid w:val="542C55C9"/>
+    <w:multiLevelType w:val="multilevel"/>
+    <w:tmpl w:val="6D20DB38"/>
+    <w:lvl w:ilvl="0">
+      <w:start w:val="1"/>
+      <w:numFmt w:val="bullet"/>
+      <w:lvlText w:val=""/>
+      <w:lvlJc w:val="left"/>
+      <w:pPr>
+        <w:tabs>
+          <w:tab w:val="num" w:pos="720"/>
+        </w:tabs>
+        <w:ind w:left="720" w:hanging="360"/>
+      </w:pPr>
+      <w:rPr>
+        <w:rFonts w:ascii="Symbol" w:hAnsi="Symbol" w:hint="default"/>
+        <w:sz w:val="20"/>
+      </w:rPr>
+    </w:lvl>
+    <w:lvl w:ilvl="1" w:tentative="1">
+      <w:start w:val="1"/>
+      <w:numFmt w:val="bullet"/>
+      <w:lvlText w:val="o"/>
+      <w:lvlJc w:val="left"/>
+      <w:pPr>
+        <w:tabs>
+          <w:tab w:val="num" w:pos="1440"/>
+        </w:tabs>
+        <w:ind w:left="1440" w:hanging="360"/>
+      </w:pPr>
+      <w:rPr>
+        <w:rFonts w:ascii="Courier New" w:hAnsi="Courier New" w:hint="default"/>
+        <w:sz w:val="20"/>
+      </w:rPr>
+    </w:lvl>
+    <w:lvl w:ilvl="2" w:tentative="1">
+      <w:start w:val="1"/>
+      <w:numFmt w:val="bullet"/>
+      <w:lvlText w:val=""/>
+      <w:lvlJc w:val="left"/>
+      <w:pPr>
+        <w:tabs>
+          <w:tab w:val="num" w:pos="2160"/>
+        </w:tabs>
+        <w:ind w:left="2160" w:hanging="360"/>
+      </w:pPr>
+      <w:rPr>
+        <w:rFonts w:ascii="Wingdings" w:hAnsi="Wingdings" w:hint="default"/>
+        <w:sz w:val="20"/>
+      </w:rPr>
+    </w:lvl>
+    <w:lvl w:ilvl="3" w:tentative="1">
+      <w:start w:val="1"/>
+      <w:numFmt w:val="bullet"/>
+      <w:lvlText w:val=""/>
+      <w:lvlJc w:val="left"/>
+      <w:pPr>
+        <w:tabs>
+          <w:tab w:val="num" w:pos="2880"/>
+        </w:tabs>
+        <w:ind w:left="2880" w:hanging="360"/>
+      </w:pPr>
+      <w:rPr>
+        <w:rFonts w:ascii="Wingdings" w:hAnsi="Wingdings" w:hint="default"/>
+        <w:sz w:val="20"/>
+      </w:rPr>
+    </w:lvl>
+    <w:lvl w:ilvl="4" w:tentative="1">
+      <w:start w:val="1"/>
+      <w:numFmt w:val="bullet"/>
+      <w:lvlText w:val=""/>
+      <w:lvlJc w:val="left"/>
+      <w:pPr>
+        <w:tabs>
+          <w:tab w:val="num" w:pos="3600"/>
+        </w:tabs>
+        <w:ind w:left="3600" w:hanging="360"/>
+      </w:pPr>
+      <w:rPr>
+        <w:rFonts w:ascii="Wingdings" w:hAnsi="Wingdings" w:hint="default"/>
+        <w:sz w:val="20"/>
+      </w:rPr>
+    </w:lvl>
+    <w:lvl w:ilvl="5" w:tentative="1">
+      <w:start w:val="1"/>
+      <w:numFmt w:val="bullet"/>
+      <w:lvlText w:val=""/>
+      <w:lvlJc w:val="left"/>
+      <w:pPr>
+        <w:tabs>
+          <w:tab w:val="num" w:pos="4320"/>
+        </w:tabs>
+        <w:ind w:left="4320" w:hanging="360"/>
+      </w:pPr>
+      <w:rPr>
+        <w:rFonts w:ascii="Wingdings" w:hAnsi="Wingdings" w:hint="default"/>
+        <w:sz w:val="20"/>
+      </w:rPr>
+    </w:lvl>
+    <w:lvl w:ilvl="6" w:tentative="1">
+      <w:start w:val="1"/>
+      <w:numFmt w:val="bullet"/>
+      <w:lvlText w:val=""/>
+      <w:lvlJc w:val="left"/>
+      <w:pPr>
+        <w:tabs>
+          <w:tab w:val="num" w:pos="5040"/>
+        </w:tabs>
+        <w:ind w:left="5040" w:hanging="360"/>
+      </w:pPr>
+      <w:rPr>
+        <w:rFonts w:ascii="Wingdings" w:hAnsi="Wingdings" w:hint="default"/>
+        <w:sz w:val="20"/>
+      </w:rPr>
+    </w:lvl>
+    <w:lvl w:ilvl="7" w:tentative="1">
+      <w:start w:val="1"/>
+      <w:numFmt w:val="bullet"/>
+      <w:lvlText w:val=""/>
+      <w:lvlJc w:val="left"/>
+      <w:pPr>
+        <w:tabs>
+          <w:tab w:val="num" w:pos="5760"/>
+        </w:tabs>
+        <w:ind w:left="5760" w:hanging="360"/>
+      </w:pPr>
+      <w:rPr>
+        <w:rFonts w:ascii="Wingdings" w:hAnsi="Wingdings" w:hint="default"/>
+        <w:sz w:val="20"/>
+      </w:rPr>
+    </w:lvl>
+    <w:lvl w:ilvl="8" w:tentative="1">
+      <w:start w:val="1"/>
+      <w:numFmt w:val="bullet"/>
+      <w:lvlText w:val=""/>
+      <w:lvlJc w:val="left"/>
+      <w:pPr>
+        <w:tabs>
+          <w:tab w:val="num" w:pos="6480"/>
+        </w:tabs>
+        <w:ind w:left="6480" w:hanging="360"/>
+      </w:pPr>
+      <w:rPr>
+        <w:rFonts w:ascii="Wingdings" w:hAnsi="Wingdings" w:hint="default"/>
+        <w:sz w:val="20"/>
+      </w:rPr>
+    </w:lvl>
+  </w:abstractNum>
+  <w:abstractNum w:abstractNumId="9" w15:restartNumberingAfterBreak="0">
     <w:nsid w:val="573F5759"/>
     <w:multiLevelType w:val="multilevel"/>
     <w:tmpl w:val="67C69F8A"/>
@@ -14735,7 +16124,7 @@
       </w:rPr>
     </w:lvl>
   </w:abstractNum>
-  <w:abstractNum w:abstractNumId="8" w15:restartNumberingAfterBreak="0">
+  <w:abstractNum w:abstractNumId="10" w15:restartNumberingAfterBreak="0">
     <w:nsid w:val="5AC2146C"/>
     <w:multiLevelType w:val="hybridMultilevel"/>
     <w:tmpl w:val="486E20EA"/>
@@ -14848,7 +16237,7 @@
       </w:rPr>
     </w:lvl>
   </w:abstractNum>
-  <w:abstractNum w:abstractNumId="9" w15:restartNumberingAfterBreak="0">
+  <w:abstractNum w:abstractNumId="11" w15:restartNumberingAfterBreak="0">
     <w:nsid w:val="5D2812D8"/>
     <w:multiLevelType w:val="hybridMultilevel"/>
     <w:tmpl w:val="3B64C8C8"/>
@@ -14961,7 +16350,7 @@
       </w:rPr>
     </w:lvl>
   </w:abstractNum>
-  <w:abstractNum w:abstractNumId="10" w15:restartNumberingAfterBreak="0">
+  <w:abstractNum w:abstractNumId="12" w15:restartNumberingAfterBreak="0">
     <w:nsid w:val="61B118FB"/>
     <w:multiLevelType w:val="multilevel"/>
     <w:tmpl w:val="38EC2802"/>
@@ -15110,7 +16499,7 @@
       </w:rPr>
     </w:lvl>
   </w:abstractNum>
-  <w:abstractNum w:abstractNumId="11" w15:restartNumberingAfterBreak="0">
+  <w:abstractNum w:abstractNumId="13" w15:restartNumberingAfterBreak="0">
     <w:nsid w:val="65CC1926"/>
     <w:multiLevelType w:val="multilevel"/>
     <w:tmpl w:val="035E9712"/>
@@ -15259,7 +16648,7 @@
       </w:rPr>
     </w:lvl>
   </w:abstractNum>
-  <w:abstractNum w:abstractNumId="12" w15:restartNumberingAfterBreak="0">
+  <w:abstractNum w:abstractNumId="14" w15:restartNumberingAfterBreak="0">
     <w:nsid w:val="7B22094D"/>
     <w:multiLevelType w:val="multilevel"/>
     <w:tmpl w:val="10922D60"/>
@@ -15408,7 +16797,7 @@
       </w:rPr>
     </w:lvl>
   </w:abstractNum>
-  <w:abstractNum w:abstractNumId="13" w15:restartNumberingAfterBreak="0">
+  <w:abstractNum w:abstractNumId="15" w15:restartNumberingAfterBreak="0">
     <w:nsid w:val="7F9121D4"/>
     <w:multiLevelType w:val="multilevel"/>
     <w:tmpl w:val="E200C682"/>
@@ -15558,16 +16947,16 @@
     </w:lvl>
   </w:abstractNum>
   <w:num w:numId="1" w16cid:durableId="262568773">
-    <w:abstractNumId w:val="8"/>
+    <w:abstractNumId w:val="10"/>
   </w:num>
   <w:num w:numId="2" w16cid:durableId="593906680">
-    <w:abstractNumId w:val="3"/>
+    <w:abstractNumId w:val="5"/>
   </w:num>
   <w:num w:numId="3" w16cid:durableId="119037388">
-    <w:abstractNumId w:val="13"/>
+    <w:abstractNumId w:val="15"/>
   </w:num>
   <w:num w:numId="4" w16cid:durableId="1976326121">
-    <w:abstractNumId w:val="7"/>
+    <w:abstractNumId w:val="9"/>
   </w:num>
   <w:num w:numId="5" w16cid:durableId="1584685356">
     <w:abstractNumId w:val="2"/>
@@ -15576,28 +16965,34 @@
     <w:abstractNumId w:val="0"/>
   </w:num>
   <w:num w:numId="7" w16cid:durableId="2053260430">
-    <w:abstractNumId w:val="4"/>
+    <w:abstractNumId w:val="6"/>
   </w:num>
   <w:num w:numId="8" w16cid:durableId="363210231">
-    <w:abstractNumId w:val="12"/>
+    <w:abstractNumId w:val="14"/>
   </w:num>
   <w:num w:numId="9" w16cid:durableId="1462260377">
-    <w:abstractNumId w:val="6"/>
+    <w:abstractNumId w:val="8"/>
   </w:num>
   <w:num w:numId="10" w16cid:durableId="1487169284">
-    <w:abstractNumId w:val="9"/>
+    <w:abstractNumId w:val="11"/>
   </w:num>
   <w:num w:numId="11" w16cid:durableId="464323387">
     <w:abstractNumId w:val="1"/>
   </w:num>
   <w:num w:numId="12" w16cid:durableId="2058235918">
-    <w:abstractNumId w:val="5"/>
+    <w:abstractNumId w:val="7"/>
   </w:num>
   <w:num w:numId="13" w16cid:durableId="277612370">
-    <w:abstractNumId w:val="10"/>
+    <w:abstractNumId w:val="12"/>
   </w:num>
   <w:num w:numId="14" w16cid:durableId="402459655">
-    <w:abstractNumId w:val="11"/>
+    <w:abstractNumId w:val="13"/>
+  </w:num>
+  <w:num w:numId="15" w16cid:durableId="200673925">
+    <w:abstractNumId w:val="3"/>
+  </w:num>
+  <w:num w:numId="16" w16cid:durableId="207762603">
+    <w:abstractNumId w:val="4"/>
   </w:num>
 </w:numbering>
 </file>

</xml_diff>

<commit_message>
feat: add seo meta tag
</commit_message>
<xml_diff>
--- a/AI response.docx
+++ b/AI response.docx
@@ -16,7 +16,6 @@
           <w:highlight w:val="yellow"/>
         </w:rPr>
       </w:pPr>
-      <w:proofErr w:type="gramStart"/>
       <w:r>
         <w:rPr>
           <w:rFonts w:cstheme="minorHAnsi"/>
@@ -24,9 +23,9 @@
           <w:bCs/>
           <w:highlight w:val="yellow"/>
         </w:rPr>
-        <w:t>..</w:t>
-      </w:r>
-      <w:proofErr w:type="gramEnd"/>
+        <w:t xml:space="preserve">../ </w:t>
+      </w:r>
+      <w:proofErr w:type="spellStart"/>
       <w:r>
         <w:rPr>
           <w:rFonts w:cstheme="minorHAnsi"/>
@@ -34,9 +33,9 @@
           <w:bCs/>
           <w:highlight w:val="yellow"/>
         </w:rPr>
-        <w:t xml:space="preserve">/ </w:t>
-      </w:r>
-      <w:proofErr w:type="spellStart"/>
+        <w:t>trong</w:t>
+      </w:r>
+      <w:proofErr w:type="spellEnd"/>
       <w:r>
         <w:rPr>
           <w:rFonts w:cstheme="minorHAnsi"/>
@@ -44,9 +43,9 @@
           <w:bCs/>
           <w:highlight w:val="yellow"/>
         </w:rPr>
-        <w:t>trong</w:t>
-      </w:r>
-      <w:proofErr w:type="spellEnd"/>
+        <w:t xml:space="preserve"> html </w:t>
+      </w:r>
+      <w:proofErr w:type="spellStart"/>
       <w:r>
         <w:rPr>
           <w:rFonts w:cstheme="minorHAnsi"/>
@@ -54,9 +53,9 @@
           <w:bCs/>
           <w:highlight w:val="yellow"/>
         </w:rPr>
-        <w:t xml:space="preserve"> html </w:t>
-      </w:r>
-      <w:proofErr w:type="spellStart"/>
+        <w:t>là</w:t>
+      </w:r>
+      <w:proofErr w:type="spellEnd"/>
       <w:r>
         <w:rPr>
           <w:rFonts w:cstheme="minorHAnsi"/>
@@ -64,9 +63,9 @@
           <w:bCs/>
           <w:highlight w:val="yellow"/>
         </w:rPr>
-        <w:t>là</w:t>
-      </w:r>
-      <w:proofErr w:type="spellEnd"/>
+        <w:t xml:space="preserve"> </w:t>
+      </w:r>
+      <w:proofErr w:type="spellStart"/>
       <w:r>
         <w:rPr>
           <w:rFonts w:cstheme="minorHAnsi"/>
@@ -74,16 +73,6 @@
           <w:bCs/>
           <w:highlight w:val="yellow"/>
         </w:rPr>
-        <w:t xml:space="preserve"> </w:t>
-      </w:r>
-      <w:proofErr w:type="spellStart"/>
-      <w:r>
-        <w:rPr>
-          <w:rFonts w:cstheme="minorHAnsi"/>
-          <w:b/>
-          <w:bCs/>
-          <w:highlight w:val="yellow"/>
-        </w:rPr>
         <w:t>gì</w:t>
       </w:r>
       <w:proofErr w:type="spellEnd"/>
@@ -95,19 +84,11 @@
           <w:rFonts w:cstheme="minorHAnsi"/>
         </w:rPr>
       </w:pPr>
-      <w:proofErr w:type="gramStart"/>
-      <w:r>
-        <w:rPr>
-          <w:rFonts w:cstheme="minorHAnsi"/>
-        </w:rPr>
-        <w:t>..</w:t>
-      </w:r>
-      <w:proofErr w:type="gramEnd"/>
-      <w:r>
-        <w:rPr>
-          <w:rFonts w:cstheme="minorHAnsi"/>
-        </w:rPr>
-        <w:t xml:space="preserve">/ </w:t>
+      <w:r>
+        <w:rPr>
+          <w:rFonts w:cstheme="minorHAnsi"/>
+        </w:rPr>
+        <w:t xml:space="preserve">../ </w:t>
       </w:r>
       <w:proofErr w:type="spellStart"/>
       <w:r>
@@ -1513,19 +1494,11 @@
         <w:t>Mỗi</w:t>
       </w:r>
       <w:proofErr w:type="spellEnd"/>
-      <w:proofErr w:type="gramStart"/>
-      <w:r>
-        <w:rPr>
-          <w:rFonts w:cstheme="minorHAnsi"/>
-        </w:rPr>
-        <w:t xml:space="preserve"> ..</w:t>
-      </w:r>
-      <w:proofErr w:type="gramEnd"/>
-      <w:r>
-        <w:rPr>
-          <w:rFonts w:cstheme="minorHAnsi"/>
-        </w:rPr>
-        <w:t xml:space="preserve">/ </w:t>
+      <w:r>
+        <w:rPr>
+          <w:rFonts w:cstheme="minorHAnsi"/>
+        </w:rPr>
+        <w:t xml:space="preserve"> ../ </w:t>
       </w:r>
       <w:proofErr w:type="spellStart"/>
       <w:r>
@@ -3978,29 +3951,7 @@
           <w:kern w:val="36"/>
           <w14:ligatures w14:val="none"/>
         </w:rPr>
-        <w:t xml:space="preserve"> filter: </w:t>
-      </w:r>
-      <w:proofErr w:type="gramStart"/>
-      <w:r>
-        <w:rPr>
-          <w:rFonts w:eastAsia="Times New Roman" w:cstheme="minorHAnsi"/>
-          <w:b/>
-          <w:bCs/>
-          <w:kern w:val="36"/>
-          <w14:ligatures w14:val="none"/>
-        </w:rPr>
-        <w:t>brightness(</w:t>
-      </w:r>
-      <w:proofErr w:type="gramEnd"/>
-      <w:r>
-        <w:rPr>
-          <w:rFonts w:eastAsia="Times New Roman" w:cstheme="minorHAnsi"/>
-          <w:b/>
-          <w:bCs/>
-          <w:kern w:val="36"/>
-          <w14:ligatures w14:val="none"/>
-        </w:rPr>
-        <w:t>)</w:t>
+        <w:t xml:space="preserve"> filter: brightness()</w:t>
       </w:r>
     </w:p>
     <w:p>
@@ -4216,52 +4167,16 @@
           <w14:ligatures w14:val="none"/>
         </w:rPr>
         <w:br/>
-        <w:t xml:space="preserve">nav </w:t>
-      </w:r>
-      <w:proofErr w:type="gramStart"/>
+        <w:t>nav a:hover {</w:t>
+      </w:r>
       <w:r>
         <w:rPr>
           <w:rFonts w:eastAsia="Times New Roman" w:cstheme="minorHAnsi"/>
           <w:kern w:val="0"/>
           <w14:ligatures w14:val="none"/>
         </w:rPr>
-        <w:t>a:hover</w:t>
-      </w:r>
-      <w:proofErr w:type="gramEnd"/>
-      <w:r>
-        <w:rPr>
-          <w:rFonts w:eastAsia="Times New Roman" w:cstheme="minorHAnsi"/>
-          <w:kern w:val="0"/>
-          <w14:ligatures w14:val="none"/>
-        </w:rPr>
-        <w:t xml:space="preserve"> {</w:t>
-      </w:r>
-      <w:r>
-        <w:rPr>
-          <w:rFonts w:eastAsia="Times New Roman" w:cstheme="minorHAnsi"/>
-          <w:kern w:val="0"/>
-          <w14:ligatures w14:val="none"/>
-        </w:rPr>
         <w:br/>
-        <w:t xml:space="preserve">    filter: </w:t>
-      </w:r>
-      <w:proofErr w:type="gramStart"/>
-      <w:r>
-        <w:rPr>
-          <w:rFonts w:eastAsia="Times New Roman" w:cstheme="minorHAnsi"/>
-          <w:kern w:val="0"/>
-          <w14:ligatures w14:val="none"/>
-        </w:rPr>
-        <w:t>brightness(</w:t>
-      </w:r>
-      <w:proofErr w:type="gramEnd"/>
-      <w:r>
-        <w:rPr>
-          <w:rFonts w:eastAsia="Times New Roman" w:cstheme="minorHAnsi"/>
-          <w:kern w:val="0"/>
-          <w14:ligatures w14:val="none"/>
-        </w:rPr>
-        <w:t>150%);</w:t>
+        <w:t xml:space="preserve">    filter: brightness(150%);</w:t>
       </w:r>
       <w:r>
         <w:rPr>
@@ -4859,21 +4774,7 @@
           <w:rFonts w:cstheme="minorHAnsi"/>
         </w:rPr>
         <w:br/>
-        <w:t xml:space="preserve">    background: </w:t>
-      </w:r>
-      <w:proofErr w:type="gramStart"/>
-      <w:r>
-        <w:rPr>
-          <w:rFonts w:cstheme="minorHAnsi"/>
-        </w:rPr>
-        <w:t xml:space="preserve">white;   </w:t>
-      </w:r>
-      <w:proofErr w:type="gramEnd"/>
-      <w:r>
-        <w:rPr>
-          <w:rFonts w:cstheme="minorHAnsi"/>
-        </w:rPr>
-        <w:t xml:space="preserve">/* </w:t>
+        <w:t xml:space="preserve">    background: white;   /* </w:t>
       </w:r>
       <w:proofErr w:type="spellStart"/>
       <w:r>
@@ -4936,21 +4837,7 @@
           <w:rFonts w:cstheme="minorHAnsi"/>
         </w:rPr>
         <w:br/>
-        <w:t xml:space="preserve">    z-index: </w:t>
-      </w:r>
-      <w:proofErr w:type="gramStart"/>
-      <w:r>
-        <w:rPr>
-          <w:rFonts w:cstheme="minorHAnsi"/>
-        </w:rPr>
-        <w:t xml:space="preserve">1000;   </w:t>
-      </w:r>
-      <w:proofErr w:type="gramEnd"/>
-      <w:r>
-        <w:rPr>
-          <w:rFonts w:cstheme="minorHAnsi"/>
-        </w:rPr>
-        <w:t xml:space="preserve">    /* </w:t>
+        <w:t xml:space="preserve">    z-index: 1000;       /* </w:t>
       </w:r>
       <w:proofErr w:type="spellStart"/>
       <w:r>
@@ -6875,7 +6762,6 @@
         <w:t xml:space="preserve">const toggle = </w:t>
       </w:r>
       <w:proofErr w:type="spellStart"/>
-      <w:proofErr w:type="gramStart"/>
       <w:r>
         <w:rPr>
           <w:rFonts w:cstheme="minorHAnsi"/>
@@ -6883,7 +6769,6 @@
         <w:t>document.getElementById</w:t>
       </w:r>
       <w:proofErr w:type="spellEnd"/>
-      <w:proofErr w:type="gramEnd"/>
       <w:r>
         <w:rPr>
           <w:rFonts w:cstheme="minorHAnsi"/>
@@ -6898,7 +6783,6 @@
         <w:t xml:space="preserve">const nav = </w:t>
       </w:r>
       <w:proofErr w:type="spellStart"/>
-      <w:proofErr w:type="gramStart"/>
       <w:r>
         <w:rPr>
           <w:rFonts w:cstheme="minorHAnsi"/>
@@ -6906,7 +6790,6 @@
         <w:t>document.getElementById</w:t>
       </w:r>
       <w:proofErr w:type="spellEnd"/>
-      <w:proofErr w:type="gramEnd"/>
       <w:r>
         <w:rPr>
           <w:rFonts w:cstheme="minorHAnsi"/>
@@ -6926,7 +6809,6 @@
         <w:br/>
       </w:r>
       <w:proofErr w:type="spellStart"/>
-      <w:proofErr w:type="gramStart"/>
       <w:r>
         <w:rPr>
           <w:rFonts w:cstheme="minorHAnsi"/>
@@ -6934,26 +6816,11 @@
         <w:t>toggle.addEventListener</w:t>
       </w:r>
       <w:proofErr w:type="spellEnd"/>
-      <w:proofErr w:type="gramEnd"/>
-      <w:r>
-        <w:rPr>
-          <w:rFonts w:cstheme="minorHAnsi"/>
-        </w:rPr>
-        <w:t xml:space="preserve">("click", </w:t>
-      </w:r>
-      <w:proofErr w:type="gramStart"/>
-      <w:r>
-        <w:rPr>
-          <w:rFonts w:cstheme="minorHAnsi"/>
-        </w:rPr>
-        <w:t>function(</w:t>
-      </w:r>
-      <w:proofErr w:type="gramEnd"/>
-      <w:r>
-        <w:rPr>
-          <w:rFonts w:cstheme="minorHAnsi"/>
-        </w:rPr>
-        <w:t>) {</w:t>
+      <w:r>
+        <w:rPr>
+          <w:rFonts w:cstheme="minorHAnsi"/>
+        </w:rPr>
+        <w:t>("click", function() {</w:t>
       </w:r>
       <w:r>
         <w:rPr>
@@ -6963,7 +6830,6 @@
         <w:t xml:space="preserve">    </w:t>
       </w:r>
       <w:proofErr w:type="spellStart"/>
-      <w:proofErr w:type="gramStart"/>
       <w:r>
         <w:rPr>
           <w:rFonts w:cstheme="minorHAnsi"/>
@@ -6971,7 +6837,6 @@
         <w:t>nav.classList.toggle</w:t>
       </w:r>
       <w:proofErr w:type="spellEnd"/>
-      <w:proofErr w:type="gramEnd"/>
       <w:r>
         <w:rPr>
           <w:rFonts w:cstheme="minorHAnsi"/>
@@ -7447,7 +7312,6 @@
         <w:t xml:space="preserve"> = </w:t>
       </w:r>
       <w:proofErr w:type="spellStart"/>
-      <w:proofErr w:type="gramStart"/>
       <w:r>
         <w:rPr>
           <w:rFonts w:cstheme="minorHAnsi"/>
@@ -7455,26 +7319,11 @@
         <w:t>document.querySelectorAll</w:t>
       </w:r>
       <w:proofErr w:type="spellEnd"/>
-      <w:proofErr w:type="gramEnd"/>
-      <w:r>
-        <w:rPr>
-          <w:rFonts w:cstheme="minorHAnsi"/>
-        </w:rPr>
-        <w:t>(</w:t>
-      </w:r>
-      <w:proofErr w:type="gramStart"/>
-      <w:r>
-        <w:rPr>
-          <w:rFonts w:cstheme="minorHAnsi"/>
-        </w:rPr>
-        <w:t>'.banner</w:t>
-      </w:r>
-      <w:proofErr w:type="gramEnd"/>
-      <w:r>
-        <w:rPr>
-          <w:rFonts w:cstheme="minorHAnsi"/>
-        </w:rPr>
-        <w:t>-image &gt; div');</w:t>
+      <w:r>
+        <w:rPr>
+          <w:rFonts w:cstheme="minorHAnsi"/>
+        </w:rPr>
+        <w:t>('.banner-image &gt; div');</w:t>
       </w:r>
       <w:r>
         <w:rPr>
@@ -7647,33 +7496,11 @@
           <w:rFonts w:cstheme="minorHAnsi"/>
         </w:rPr>
       </w:pPr>
-      <w:proofErr w:type="gramStart"/>
-      <w:r>
-        <w:rPr>
-          <w:rFonts w:cstheme="minorHAnsi"/>
-        </w:rPr>
-        <w:t>0  1</w:t>
-      </w:r>
-      <w:proofErr w:type="gramEnd"/>
-      <w:r>
-        <w:rPr>
-          <w:rFonts w:cstheme="minorHAnsi"/>
-        </w:rPr>
-        <w:t xml:space="preserve">  </w:t>
-      </w:r>
-      <w:proofErr w:type="gramStart"/>
-      <w:r>
-        <w:rPr>
-          <w:rFonts w:cstheme="minorHAnsi"/>
-        </w:rPr>
-        <w:t>2  3</w:t>
-      </w:r>
-      <w:proofErr w:type="gramEnd"/>
-      <w:r>
-        <w:rPr>
-          <w:rFonts w:cstheme="minorHAnsi"/>
-        </w:rPr>
-        <w:t xml:space="preserve">  4</w:t>
+      <w:r>
+        <w:rPr>
+          <w:rFonts w:cstheme="minorHAnsi"/>
+        </w:rPr>
+        <w:t>0  1  2  3  4</w:t>
       </w:r>
     </w:p>
     <w:p>
@@ -10911,21 +10738,7 @@
           <w:rFonts w:cstheme="minorHAnsi"/>
         </w:rPr>
         <w:br/>
-        <w:t xml:space="preserve">  grid-template-columns: </w:t>
-      </w:r>
-      <w:proofErr w:type="gramStart"/>
-      <w:r>
-        <w:rPr>
-          <w:rFonts w:cstheme="minorHAnsi"/>
-        </w:rPr>
-        <w:t>repeat(</w:t>
-      </w:r>
-      <w:proofErr w:type="gramEnd"/>
-      <w:r>
-        <w:rPr>
-          <w:rFonts w:cstheme="minorHAnsi"/>
-        </w:rPr>
-        <w:t>3, 1fr);</w:t>
+        <w:t xml:space="preserve">  grid-template-columns: repeat(3, 1fr);</w:t>
       </w:r>
       <w:r>
         <w:rPr>
@@ -10949,19 +10762,11 @@
           <w:rFonts w:cstheme="minorHAnsi"/>
         </w:rPr>
       </w:pPr>
-      <w:proofErr w:type="gramStart"/>
-      <w:r>
-        <w:rPr>
-          <w:rFonts w:cstheme="minorHAnsi"/>
-        </w:rPr>
-        <w:t>repeat(</w:t>
-      </w:r>
-      <w:proofErr w:type="gramEnd"/>
-      <w:r>
-        <w:rPr>
-          <w:rFonts w:cstheme="minorHAnsi"/>
-        </w:rPr>
-        <w:t xml:space="preserve">3, 1fr) = </w:t>
+      <w:r>
+        <w:rPr>
+          <w:rFonts w:cstheme="minorHAnsi"/>
+        </w:rPr>
+        <w:t xml:space="preserve">repeat(3, 1fr) = </w:t>
       </w:r>
       <w:proofErr w:type="spellStart"/>
       <w:r>
@@ -11117,19 +10922,11 @@
           <w:rFonts w:cstheme="minorHAnsi"/>
         </w:rPr>
       </w:pPr>
-      <w:proofErr w:type="gramStart"/>
-      <w:r>
-        <w:rPr>
-          <w:rFonts w:cstheme="minorHAnsi"/>
-        </w:rPr>
-        <w:t>.item</w:t>
-      </w:r>
-      <w:proofErr w:type="gramEnd"/>
-      <w:r>
-        <w:rPr>
-          <w:rFonts w:cstheme="minorHAnsi"/>
-        </w:rPr>
-        <w:t>1 {</w:t>
+      <w:r>
+        <w:rPr>
+          <w:rFonts w:cstheme="minorHAnsi"/>
+        </w:rPr>
+        <w:t>.item1 {</w:t>
       </w:r>
       <w:r>
         <w:rPr>
@@ -11237,19 +11034,11 @@
           <w:rFonts w:cstheme="minorHAnsi"/>
         </w:rPr>
       </w:pPr>
-      <w:proofErr w:type="gramStart"/>
-      <w:r>
-        <w:rPr>
-          <w:rFonts w:cstheme="minorHAnsi"/>
-        </w:rPr>
-        <w:t>.item</w:t>
-      </w:r>
-      <w:proofErr w:type="gramEnd"/>
-      <w:r>
-        <w:rPr>
-          <w:rFonts w:cstheme="minorHAnsi"/>
-        </w:rPr>
-        <w:t>1 {</w:t>
+      <w:r>
+        <w:rPr>
+          <w:rFonts w:cstheme="minorHAnsi"/>
+        </w:rPr>
+        <w:t>.item1 {</w:t>
       </w:r>
       <w:r>
         <w:rPr>
@@ -13057,19 +12846,11 @@
           <w:rFonts w:cstheme="minorHAnsi"/>
         </w:rPr>
       </w:pPr>
-      <w:proofErr w:type="gramStart"/>
-      <w:r>
-        <w:rPr>
-          <w:rFonts w:cstheme="minorHAnsi"/>
-        </w:rPr>
-        <w:t>.box</w:t>
-      </w:r>
-      <w:proofErr w:type="gramEnd"/>
-      <w:r>
-        <w:rPr>
-          <w:rFonts w:cstheme="minorHAnsi"/>
-        </w:rPr>
-        <w:t xml:space="preserve"> {</w:t>
+      <w:r>
+        <w:rPr>
+          <w:rFonts w:cstheme="minorHAnsi"/>
+        </w:rPr>
+        <w:t>.box {</w:t>
       </w:r>
       <w:r>
         <w:rPr>
@@ -13164,16 +12945,8 @@
           <w:rFonts w:cstheme="minorHAnsi"/>
         </w:rPr>
         <w:br/>
-        <w:t xml:space="preserve">  </w:t>
-      </w:r>
-      <w:proofErr w:type="gramStart"/>
-      <w:r>
-        <w:rPr>
-          <w:rFonts w:cstheme="minorHAnsi"/>
-        </w:rPr>
-        <w:t xml:space="preserve">  }</w:t>
-      </w:r>
-      <w:proofErr w:type="gramEnd"/>
+        <w:t xml:space="preserve">    }</w:t>
+      </w:r>
       <w:r>
         <w:rPr>
           <w:rFonts w:cstheme="minorHAnsi"/>
@@ -13193,16 +12966,8 @@
           <w:rFonts w:cstheme="minorHAnsi"/>
         </w:rPr>
         <w:br/>
-        <w:t xml:space="preserve">  </w:t>
-      </w:r>
-      <w:proofErr w:type="gramStart"/>
-      <w:r>
-        <w:rPr>
-          <w:rFonts w:cstheme="minorHAnsi"/>
-        </w:rPr>
-        <w:t xml:space="preserve">  }</w:t>
-      </w:r>
-      <w:proofErr w:type="gramEnd"/>
+        <w:t xml:space="preserve">    }</w:t>
+      </w:r>
       <w:r>
         <w:rPr>
           <w:rFonts w:cstheme="minorHAnsi"/>
@@ -17119,23 +16884,13 @@
         </w:rPr>
         <w:t xml:space="preserve">    </w:t>
       </w:r>
-      <w:proofErr w:type="gramStart"/>
       <w:r>
         <w:rPr>
           <w:rFonts w:cstheme="minorHAnsi"/>
           <w:i/>
           <w:iCs/>
         </w:rPr>
-        <w:t>&lt;!--</w:t>
-      </w:r>
-      <w:proofErr w:type="gramEnd"/>
-      <w:r>
-        <w:rPr>
-          <w:rFonts w:cstheme="minorHAnsi"/>
-          <w:i/>
-          <w:iCs/>
-        </w:rPr>
-        <w:t xml:space="preserve"> Các input </w:t>
+        <w:t xml:space="preserve">&lt;!-- Các input </w:t>
       </w:r>
       <w:proofErr w:type="spellStart"/>
       <w:r>
@@ -19051,19 +18806,11 @@
           <w:rFonts w:cstheme="minorHAnsi"/>
         </w:rPr>
       </w:pPr>
-      <w:proofErr w:type="gramStart"/>
-      <w:r>
-        <w:rPr>
-          <w:rFonts w:cstheme="minorHAnsi"/>
-        </w:rPr>
-        <w:t>:invalid</w:t>
-      </w:r>
-      <w:proofErr w:type="gramEnd"/>
-      <w:r>
-        <w:rPr>
-          <w:rFonts w:cstheme="minorHAnsi"/>
-        </w:rPr>
-        <w:t xml:space="preserve">: Style </w:t>
+      <w:r>
+        <w:rPr>
+          <w:rFonts w:cstheme="minorHAnsi"/>
+        </w:rPr>
+        <w:t xml:space="preserve">:invalid: Style </w:t>
       </w:r>
       <w:proofErr w:type="spellStart"/>
       <w:r>
@@ -19132,19 +18879,11 @@
           <w:rFonts w:cstheme="minorHAnsi"/>
         </w:rPr>
       </w:pPr>
-      <w:proofErr w:type="gramStart"/>
-      <w:r>
-        <w:rPr>
-          <w:rFonts w:cstheme="minorHAnsi"/>
-        </w:rPr>
-        <w:t>:valid</w:t>
-      </w:r>
-      <w:proofErr w:type="gramEnd"/>
-      <w:r>
-        <w:rPr>
-          <w:rFonts w:cstheme="minorHAnsi"/>
-        </w:rPr>
-        <w:t xml:space="preserve">: Style </w:t>
+      <w:r>
+        <w:rPr>
+          <w:rFonts w:cstheme="minorHAnsi"/>
+        </w:rPr>
+        <w:t xml:space="preserve">:valid: Style </w:t>
       </w:r>
       <w:proofErr w:type="spellStart"/>
       <w:r>
@@ -19833,21 +19572,7 @@
         <w:rPr>
           <w:rFonts w:cstheme="minorHAnsi"/>
         </w:rPr>
-        <w:t>-ỹ\</w:t>
-      </w:r>
-      <w:proofErr w:type="gramStart"/>
-      <w:r>
-        <w:rPr>
-          <w:rFonts w:cstheme="minorHAnsi"/>
-        </w:rPr>
-        <w:t>s]+</w:t>
-      </w:r>
-      <w:proofErr w:type="gramEnd"/>
-      <w:r>
-        <w:rPr>
-          <w:rFonts w:cstheme="minorHAnsi"/>
-        </w:rPr>
-        <w:t>$</w:t>
+        <w:t>-ỹ\s]+$</w:t>
       </w:r>
     </w:p>
     <w:p>
@@ -20528,58 +20253,8 @@
         <w:rPr>
           <w:rFonts w:cstheme="minorHAnsi"/>
         </w:rPr>
-        <w:t>^[^\s</w:t>
-      </w:r>
-      <w:proofErr w:type="gramStart"/>
-      <w:r>
-        <w:rPr>
-          <w:rFonts w:cstheme="minorHAnsi"/>
-        </w:rPr>
-        <w:t>@]+</w:t>
-      </w:r>
-      <w:proofErr w:type="gramEnd"/>
-      <w:r>
-        <w:rPr>
-          <w:rFonts w:cstheme="minorHAnsi"/>
-        </w:rPr>
-        <w:t>@[^\s</w:t>
-      </w:r>
-      <w:proofErr w:type="gramStart"/>
-      <w:r>
-        <w:rPr>
-          <w:rFonts w:cstheme="minorHAnsi"/>
-        </w:rPr>
-        <w:t>@]+\.[</w:t>
-      </w:r>
-      <w:proofErr w:type="gramEnd"/>
-      <w:r>
-        <w:rPr>
-          <w:rFonts w:cstheme="minorHAnsi"/>
-        </w:rPr>
-        <w:t>^\s</w:t>
-      </w:r>
-      <w:proofErr w:type="gramStart"/>
-      <w:r>
-        <w:rPr>
-          <w:rFonts w:cstheme="minorHAnsi"/>
-        </w:rPr>
-        <w:t>@]{</w:t>
-      </w:r>
-      <w:proofErr w:type="gramEnd"/>
-      <w:r>
-        <w:rPr>
-          <w:rFonts w:cstheme="minorHAnsi"/>
-        </w:rPr>
-        <w:t>2</w:t>
-      </w:r>
-      <w:proofErr w:type="gramStart"/>
-      <w:r>
-        <w:rPr>
-          <w:rFonts w:cstheme="minorHAnsi"/>
-        </w:rPr>
-        <w:t>,}$</w:t>
-      </w:r>
-      <w:proofErr w:type="gramEnd"/>
+        <w:t>^[^\s@]+@[^\s@]+\.[^\s@]{2,}$</w:t>
+      </w:r>
     </w:p>
     <w:p>
       <w:pPr>
@@ -21160,16 +20835,8 @@
         <w:rPr>
           <w:rFonts w:cstheme="minorHAnsi"/>
         </w:rPr>
-        <w:t>^0\</w:t>
-      </w:r>
-      <w:proofErr w:type="gramStart"/>
-      <w:r>
-        <w:rPr>
-          <w:rFonts w:cstheme="minorHAnsi"/>
-        </w:rPr>
-        <w:t>d{9}$</w:t>
-      </w:r>
-      <w:proofErr w:type="gramEnd"/>
+        <w:t>^0\d{9}$</w:t>
+      </w:r>
     </w:p>
     <w:p>
       <w:pPr>
@@ -22596,7 +22263,7 @@
           <w:rFonts w:cstheme="minorHAnsi"/>
         </w:rPr>
         <w:pict w14:anchorId="7E9C9DDE">
-          <v:rect id="_x0000_i1036" style="width:0;height:1.5pt" o:hralign="center" o:hrstd="t" o:hr="t" fillcolor="#a0a0a0" stroked="f"/>
+          <v:rect id="_x0000_i1030" style="width:0;height:1.5pt" o:hralign="center" o:hrstd="t" o:hr="t" fillcolor="#a0a0a0" stroked="f"/>
         </w:pict>
       </w:r>
     </w:p>
@@ -24019,7 +23686,7 @@
           <w:rFonts w:cstheme="minorHAnsi"/>
         </w:rPr>
         <w:pict w14:anchorId="66B3A3AE">
-          <v:rect id="_x0000_i1051" style="width:0;height:1.5pt" o:hralign="center" o:hrstd="t" o:hr="t" fillcolor="#a0a0a0" stroked="f"/>
+          <v:rect id="_x0000_i1031" style="width:0;height:1.5pt" o:hralign="center" o:hrstd="t" o:hr="t" fillcolor="#a0a0a0" stroked="f"/>
         </w:pict>
       </w:r>
     </w:p>
@@ -24579,7 +24246,7 @@
           <w:rFonts w:cstheme="minorHAnsi"/>
         </w:rPr>
         <w:pict w14:anchorId="149B3390">
-          <v:rect id="_x0000_i1052" style="width:0;height:1.5pt" o:hralign="center" o:hrstd="t" o:hr="t" fillcolor="#a0a0a0" stroked="f"/>
+          <v:rect id="_x0000_i1032" style="width:0;height:1.5pt" o:hralign="center" o:hrstd="t" o:hr="t" fillcolor="#a0a0a0" stroked="f"/>
         </w:pict>
       </w:r>
     </w:p>
@@ -24949,6 +24616,2450 @@
           <w:rFonts w:cstheme="minorHAnsi"/>
         </w:rPr>
       </w:pPr>
+    </w:p>
+    <w:p>
+      <w:pPr>
+        <w:pStyle w:val="ListParagraph"/>
+        <w:numPr>
+          <w:ilvl w:val="0"/>
+          <w:numId w:val="21"/>
+        </w:numPr>
+        <w:rPr>
+          <w:rFonts w:cstheme="minorHAnsi"/>
+        </w:rPr>
+      </w:pPr>
+      <w:r>
+        <w:rPr>
+          <w:rFonts w:cstheme="minorHAnsi"/>
+          <w:highlight w:val="yellow"/>
+        </w:rPr>
+        <w:t xml:space="preserve">meta viewport, meta description </w:t>
+      </w:r>
+      <w:proofErr w:type="spellStart"/>
+      <w:r>
+        <w:rPr>
+          <w:rFonts w:cstheme="minorHAnsi"/>
+          <w:highlight w:val="yellow"/>
+        </w:rPr>
+        <w:t>là</w:t>
+      </w:r>
+      <w:proofErr w:type="spellEnd"/>
+      <w:r>
+        <w:rPr>
+          <w:rFonts w:cstheme="minorHAnsi"/>
+          <w:highlight w:val="yellow"/>
+        </w:rPr>
+        <w:t xml:space="preserve"> </w:t>
+      </w:r>
+      <w:proofErr w:type="spellStart"/>
+      <w:r>
+        <w:rPr>
+          <w:rFonts w:cstheme="minorHAnsi"/>
+          <w:highlight w:val="yellow"/>
+        </w:rPr>
+        <w:t>gì</w:t>
+      </w:r>
+      <w:proofErr w:type="spellEnd"/>
+    </w:p>
+    <w:p>
+      <w:pPr>
+        <w:rPr>
+          <w:rFonts w:cstheme="minorHAnsi"/>
+        </w:rPr>
+      </w:pPr>
+      <w:r>
+        <w:rPr>
+          <w:rFonts w:cstheme="minorHAnsi"/>
+        </w:rPr>
+        <w:t xml:space="preserve">Hai </w:t>
+      </w:r>
+      <w:proofErr w:type="spellStart"/>
+      <w:r>
+        <w:rPr>
+          <w:rFonts w:cstheme="minorHAnsi"/>
+        </w:rPr>
+        <w:t>thẻ</w:t>
+      </w:r>
+      <w:proofErr w:type="spellEnd"/>
+      <w:r>
+        <w:rPr>
+          <w:rFonts w:cstheme="minorHAnsi"/>
+        </w:rPr>
+        <w:t xml:space="preserve"> </w:t>
+      </w:r>
+      <w:proofErr w:type="spellStart"/>
+      <w:r>
+        <w:rPr>
+          <w:rFonts w:cstheme="minorHAnsi"/>
+        </w:rPr>
+        <w:t>này</w:t>
+      </w:r>
+      <w:proofErr w:type="spellEnd"/>
+      <w:r>
+        <w:rPr>
+          <w:rFonts w:cstheme="minorHAnsi"/>
+        </w:rPr>
+        <w:t xml:space="preserve"> </w:t>
+      </w:r>
+      <w:proofErr w:type="spellStart"/>
+      <w:r>
+        <w:rPr>
+          <w:rFonts w:cstheme="minorHAnsi"/>
+        </w:rPr>
+        <w:t>đều</w:t>
+      </w:r>
+      <w:proofErr w:type="spellEnd"/>
+      <w:r>
+        <w:rPr>
+          <w:rFonts w:cstheme="minorHAnsi"/>
+        </w:rPr>
+        <w:t xml:space="preserve"> </w:t>
+      </w:r>
+      <w:proofErr w:type="spellStart"/>
+      <w:r>
+        <w:rPr>
+          <w:rFonts w:cstheme="minorHAnsi"/>
+        </w:rPr>
+        <w:t>nằm</w:t>
+      </w:r>
+      <w:proofErr w:type="spellEnd"/>
+      <w:r>
+        <w:rPr>
+          <w:rFonts w:cstheme="minorHAnsi"/>
+        </w:rPr>
+        <w:t xml:space="preserve"> </w:t>
+      </w:r>
+      <w:proofErr w:type="spellStart"/>
+      <w:r>
+        <w:rPr>
+          <w:rFonts w:cstheme="minorHAnsi"/>
+        </w:rPr>
+        <w:t>trong</w:t>
+      </w:r>
+      <w:proofErr w:type="spellEnd"/>
+      <w:r>
+        <w:rPr>
+          <w:rFonts w:cstheme="minorHAnsi"/>
+        </w:rPr>
+        <w:t xml:space="preserve"> &lt;head&gt; </w:t>
+      </w:r>
+      <w:proofErr w:type="spellStart"/>
+      <w:r>
+        <w:rPr>
+          <w:rFonts w:cstheme="minorHAnsi"/>
+        </w:rPr>
+        <w:t>của</w:t>
+      </w:r>
+      <w:proofErr w:type="spellEnd"/>
+      <w:r>
+        <w:rPr>
+          <w:rFonts w:cstheme="minorHAnsi"/>
+        </w:rPr>
+        <w:t xml:space="preserve"> HTML </w:t>
+      </w:r>
+      <w:proofErr w:type="spellStart"/>
+      <w:r>
+        <w:rPr>
+          <w:rFonts w:cstheme="minorHAnsi"/>
+        </w:rPr>
+        <w:t>và</w:t>
+      </w:r>
+      <w:proofErr w:type="spellEnd"/>
+      <w:r>
+        <w:rPr>
+          <w:rFonts w:cstheme="minorHAnsi"/>
+        </w:rPr>
+        <w:t xml:space="preserve"> </w:t>
+      </w:r>
+      <w:proofErr w:type="spellStart"/>
+      <w:r>
+        <w:rPr>
+          <w:rFonts w:cstheme="minorHAnsi"/>
+        </w:rPr>
+        <w:t>rất</w:t>
+      </w:r>
+      <w:proofErr w:type="spellEnd"/>
+      <w:r>
+        <w:rPr>
+          <w:rFonts w:cstheme="minorHAnsi"/>
+        </w:rPr>
+        <w:t xml:space="preserve"> </w:t>
+      </w:r>
+      <w:proofErr w:type="spellStart"/>
+      <w:r>
+        <w:rPr>
+          <w:rFonts w:cstheme="minorHAnsi"/>
+        </w:rPr>
+        <w:t>quan</w:t>
+      </w:r>
+      <w:proofErr w:type="spellEnd"/>
+      <w:r>
+        <w:rPr>
+          <w:rFonts w:cstheme="minorHAnsi"/>
+        </w:rPr>
+        <w:t xml:space="preserve"> </w:t>
+      </w:r>
+      <w:proofErr w:type="spellStart"/>
+      <w:r>
+        <w:rPr>
+          <w:rFonts w:cstheme="minorHAnsi"/>
+        </w:rPr>
+        <w:t>trọng</w:t>
+      </w:r>
+      <w:proofErr w:type="spellEnd"/>
+      <w:r>
+        <w:rPr>
+          <w:rFonts w:cstheme="minorHAnsi"/>
+        </w:rPr>
+        <w:t xml:space="preserve"> </w:t>
+      </w:r>
+      <w:proofErr w:type="spellStart"/>
+      <w:r>
+        <w:rPr>
+          <w:rFonts w:cstheme="minorHAnsi"/>
+        </w:rPr>
+        <w:t>khi</w:t>
+      </w:r>
+      <w:proofErr w:type="spellEnd"/>
+      <w:r>
+        <w:rPr>
+          <w:rFonts w:cstheme="minorHAnsi"/>
+        </w:rPr>
+        <w:t xml:space="preserve"> </w:t>
+      </w:r>
+      <w:proofErr w:type="spellStart"/>
+      <w:r>
+        <w:rPr>
+          <w:rFonts w:cstheme="minorHAnsi"/>
+        </w:rPr>
+        <w:t>làm</w:t>
+      </w:r>
+      <w:proofErr w:type="spellEnd"/>
+      <w:r>
+        <w:rPr>
+          <w:rFonts w:cstheme="minorHAnsi"/>
+        </w:rPr>
+        <w:t xml:space="preserve"> web.</w:t>
+      </w:r>
+    </w:p>
+    <w:p>
+      <w:pPr>
+        <w:rPr>
+          <w:rFonts w:cstheme="minorHAnsi"/>
+        </w:rPr>
+      </w:pPr>
+      <w:r>
+        <w:rPr>
+          <w:rFonts w:cstheme="minorHAnsi"/>
+        </w:rPr>
+        <w:pict w14:anchorId="1BA13EF3">
+          <v:rect id="_x0000_i1057" style="width:0;height:1.5pt" o:hralign="center" o:hrstd="t" o:hr="t" fillcolor="#a0a0a0" stroked="f"/>
+        </w:pict>
+      </w:r>
+    </w:p>
+    <w:p>
+      <w:pPr>
+        <w:rPr>
+          <w:rFonts w:cstheme="minorHAnsi"/>
+        </w:rPr>
+      </w:pPr>
+      <w:r>
+        <w:rPr>
+          <w:rFonts w:cstheme="minorHAnsi"/>
+        </w:rPr>
+        <w:t>1️</w:t>
+      </w:r>
+      <w:r>
+        <w:rPr>
+          <w:rFonts w:ascii="Segoe UI Symbol" w:hAnsi="Segoe UI Symbol" w:cs="Segoe UI Symbol"/>
+        </w:rPr>
+        <w:t>⃣</w:t>
+      </w:r>
+      <w:r>
+        <w:rPr>
+          <w:rFonts w:cstheme="minorHAnsi"/>
+        </w:rPr>
+        <w:t xml:space="preserve"> meta viewport </w:t>
+      </w:r>
+      <w:proofErr w:type="spellStart"/>
+      <w:r>
+        <w:rPr>
+          <w:rFonts w:cstheme="minorHAnsi"/>
+        </w:rPr>
+        <w:t>là</w:t>
+      </w:r>
+      <w:proofErr w:type="spellEnd"/>
+      <w:r>
+        <w:rPr>
+          <w:rFonts w:cstheme="minorHAnsi"/>
+        </w:rPr>
+        <w:t xml:space="preserve"> </w:t>
+      </w:r>
+      <w:proofErr w:type="spellStart"/>
+      <w:r>
+        <w:rPr>
+          <w:rFonts w:cstheme="minorHAnsi"/>
+        </w:rPr>
+        <w:t>gì</w:t>
+      </w:r>
+      <w:proofErr w:type="spellEnd"/>
+      <w:r>
+        <w:rPr>
+          <w:rFonts w:cstheme="minorHAnsi"/>
+        </w:rPr>
+        <w:t>?</w:t>
+      </w:r>
+    </w:p>
+    <w:p>
+      <w:pPr>
+        <w:rPr>
+          <w:rFonts w:cstheme="minorHAnsi"/>
+        </w:rPr>
+      </w:pPr>
+      <w:r>
+        <w:rPr>
+          <w:rFonts w:cstheme="minorHAnsi"/>
+        </w:rPr>
+        <w:t xml:space="preserve">meta viewport </w:t>
+      </w:r>
+      <w:proofErr w:type="spellStart"/>
+      <w:r>
+        <w:rPr>
+          <w:rFonts w:cstheme="minorHAnsi"/>
+        </w:rPr>
+        <w:t>dùng</w:t>
+      </w:r>
+      <w:proofErr w:type="spellEnd"/>
+      <w:r>
+        <w:rPr>
+          <w:rFonts w:cstheme="minorHAnsi"/>
+        </w:rPr>
+        <w:t xml:space="preserve"> </w:t>
+      </w:r>
+      <w:proofErr w:type="spellStart"/>
+      <w:r>
+        <w:rPr>
+          <w:rFonts w:cstheme="minorHAnsi"/>
+        </w:rPr>
+        <w:t>để</w:t>
+      </w:r>
+      <w:proofErr w:type="spellEnd"/>
+      <w:r>
+        <w:rPr>
+          <w:rFonts w:cstheme="minorHAnsi"/>
+        </w:rPr>
+        <w:t xml:space="preserve"> </w:t>
+      </w:r>
+      <w:proofErr w:type="spellStart"/>
+      <w:r>
+        <w:rPr>
+          <w:rFonts w:cstheme="minorHAnsi"/>
+        </w:rPr>
+        <w:t>điều</w:t>
+      </w:r>
+      <w:proofErr w:type="spellEnd"/>
+      <w:r>
+        <w:rPr>
+          <w:rFonts w:cstheme="minorHAnsi"/>
+        </w:rPr>
+        <w:t xml:space="preserve"> </w:t>
+      </w:r>
+      <w:proofErr w:type="spellStart"/>
+      <w:r>
+        <w:rPr>
+          <w:rFonts w:cstheme="minorHAnsi"/>
+        </w:rPr>
+        <w:t>khiển</w:t>
+      </w:r>
+      <w:proofErr w:type="spellEnd"/>
+      <w:r>
+        <w:rPr>
+          <w:rFonts w:cstheme="minorHAnsi"/>
+        </w:rPr>
+        <w:t xml:space="preserve"> </w:t>
+      </w:r>
+      <w:proofErr w:type="spellStart"/>
+      <w:r>
+        <w:rPr>
+          <w:rFonts w:cstheme="minorHAnsi"/>
+        </w:rPr>
+        <w:t>cách</w:t>
+      </w:r>
+      <w:proofErr w:type="spellEnd"/>
+      <w:r>
+        <w:rPr>
+          <w:rFonts w:cstheme="minorHAnsi"/>
+        </w:rPr>
+        <w:t xml:space="preserve"> </w:t>
+      </w:r>
+      <w:proofErr w:type="spellStart"/>
+      <w:r>
+        <w:rPr>
+          <w:rFonts w:cstheme="minorHAnsi"/>
+        </w:rPr>
+        <w:t>trang</w:t>
+      </w:r>
+      <w:proofErr w:type="spellEnd"/>
+      <w:r>
+        <w:rPr>
+          <w:rFonts w:cstheme="minorHAnsi"/>
+        </w:rPr>
+        <w:t xml:space="preserve"> web </w:t>
+      </w:r>
+      <w:proofErr w:type="spellStart"/>
+      <w:r>
+        <w:rPr>
+          <w:rFonts w:cstheme="minorHAnsi"/>
+        </w:rPr>
+        <w:t>hiển</w:t>
+      </w:r>
+      <w:proofErr w:type="spellEnd"/>
+      <w:r>
+        <w:rPr>
+          <w:rFonts w:cstheme="minorHAnsi"/>
+        </w:rPr>
+        <w:t xml:space="preserve"> </w:t>
+      </w:r>
+      <w:proofErr w:type="spellStart"/>
+      <w:r>
+        <w:rPr>
+          <w:rFonts w:cstheme="minorHAnsi"/>
+        </w:rPr>
+        <w:t>thị</w:t>
+      </w:r>
+      <w:proofErr w:type="spellEnd"/>
+      <w:r>
+        <w:rPr>
+          <w:rFonts w:cstheme="minorHAnsi"/>
+        </w:rPr>
+        <w:t xml:space="preserve"> </w:t>
+      </w:r>
+      <w:proofErr w:type="spellStart"/>
+      <w:r>
+        <w:rPr>
+          <w:rFonts w:cstheme="minorHAnsi"/>
+        </w:rPr>
+        <w:t>trên</w:t>
+      </w:r>
+      <w:proofErr w:type="spellEnd"/>
+      <w:r>
+        <w:rPr>
+          <w:rFonts w:cstheme="minorHAnsi"/>
+        </w:rPr>
+        <w:t xml:space="preserve"> </w:t>
+      </w:r>
+      <w:proofErr w:type="spellStart"/>
+      <w:r>
+        <w:rPr>
+          <w:rFonts w:cstheme="minorHAnsi"/>
+        </w:rPr>
+        <w:t>thiết</w:t>
+      </w:r>
+      <w:proofErr w:type="spellEnd"/>
+      <w:r>
+        <w:rPr>
+          <w:rFonts w:cstheme="minorHAnsi"/>
+        </w:rPr>
+        <w:t xml:space="preserve"> </w:t>
+      </w:r>
+      <w:proofErr w:type="spellStart"/>
+      <w:r>
+        <w:rPr>
+          <w:rFonts w:cstheme="minorHAnsi"/>
+        </w:rPr>
+        <w:t>bị</w:t>
+      </w:r>
+      <w:proofErr w:type="spellEnd"/>
+      <w:r>
+        <w:rPr>
+          <w:rFonts w:cstheme="minorHAnsi"/>
+        </w:rPr>
+        <w:t xml:space="preserve"> di </w:t>
+      </w:r>
+      <w:proofErr w:type="spellStart"/>
+      <w:r>
+        <w:rPr>
+          <w:rFonts w:cstheme="minorHAnsi"/>
+        </w:rPr>
+        <w:t>động</w:t>
+      </w:r>
+      <w:proofErr w:type="spellEnd"/>
+      <w:r>
+        <w:rPr>
+          <w:rFonts w:cstheme="minorHAnsi"/>
+        </w:rPr>
+        <w:t>.</w:t>
+      </w:r>
+    </w:p>
+    <w:p>
+      <w:pPr>
+        <w:rPr>
+          <w:rFonts w:cstheme="minorHAnsi"/>
+        </w:rPr>
+      </w:pPr>
+      <w:proofErr w:type="spellStart"/>
+      <w:r>
+        <w:rPr>
+          <w:rFonts w:cstheme="minorHAnsi"/>
+        </w:rPr>
+        <w:t>Ví</w:t>
+      </w:r>
+      <w:proofErr w:type="spellEnd"/>
+      <w:r>
+        <w:rPr>
+          <w:rFonts w:cstheme="minorHAnsi"/>
+        </w:rPr>
+        <w:t xml:space="preserve"> </w:t>
+      </w:r>
+      <w:proofErr w:type="spellStart"/>
+      <w:r>
+        <w:rPr>
+          <w:rFonts w:cstheme="minorHAnsi"/>
+        </w:rPr>
+        <w:t>dụ</w:t>
+      </w:r>
+      <w:proofErr w:type="spellEnd"/>
+      <w:r>
+        <w:rPr>
+          <w:rFonts w:cstheme="minorHAnsi"/>
+        </w:rPr>
+        <w:t xml:space="preserve"> </w:t>
+      </w:r>
+      <w:proofErr w:type="spellStart"/>
+      <w:r>
+        <w:rPr>
+          <w:rFonts w:cstheme="minorHAnsi"/>
+        </w:rPr>
+        <w:t>chuẩn</w:t>
+      </w:r>
+      <w:proofErr w:type="spellEnd"/>
+      <w:r>
+        <w:rPr>
+          <w:rFonts w:cstheme="minorHAnsi"/>
+        </w:rPr>
+        <w:t xml:space="preserve"> </w:t>
+      </w:r>
+      <w:proofErr w:type="spellStart"/>
+      <w:r>
+        <w:rPr>
+          <w:rFonts w:cstheme="minorHAnsi"/>
+        </w:rPr>
+        <w:t>nhất</w:t>
+      </w:r>
+      <w:proofErr w:type="spellEnd"/>
+      <w:r>
+        <w:rPr>
+          <w:rFonts w:cstheme="minorHAnsi"/>
+        </w:rPr>
+        <w:t>:</w:t>
+      </w:r>
+    </w:p>
+    <w:p>
+      <w:pPr>
+        <w:rPr>
+          <w:rFonts w:cstheme="minorHAnsi"/>
+        </w:rPr>
+      </w:pPr>
+      <w:r>
+        <w:rPr>
+          <w:rFonts w:cstheme="minorHAnsi"/>
+        </w:rPr>
+        <w:t>&lt;meta name="viewport" content="width=device-width, initial-scale=1.0"&gt;</w:t>
+      </w:r>
+    </w:p>
+    <w:p>
+      <w:pPr>
+        <w:rPr>
+          <w:rFonts w:cstheme="minorHAnsi"/>
+        </w:rPr>
+      </w:pPr>
+      <w:r>
+        <w:rPr>
+          <w:rFonts w:ascii="Segoe UI Emoji" w:hAnsi="Segoe UI Emoji" w:cs="Segoe UI Emoji"/>
+        </w:rPr>
+        <w:t>📱</w:t>
+      </w:r>
+      <w:r>
+        <w:rPr>
+          <w:rFonts w:cstheme="minorHAnsi"/>
+        </w:rPr>
+        <w:t xml:space="preserve"> </w:t>
+      </w:r>
+      <w:proofErr w:type="spellStart"/>
+      <w:r>
+        <w:rPr>
+          <w:rFonts w:cstheme="minorHAnsi"/>
+        </w:rPr>
+        <w:t>Nó</w:t>
+      </w:r>
+      <w:proofErr w:type="spellEnd"/>
+      <w:r>
+        <w:rPr>
+          <w:rFonts w:cstheme="minorHAnsi"/>
+        </w:rPr>
+        <w:t xml:space="preserve"> </w:t>
+      </w:r>
+      <w:proofErr w:type="spellStart"/>
+      <w:r>
+        <w:rPr>
+          <w:rFonts w:cstheme="minorHAnsi"/>
+        </w:rPr>
+        <w:t>làm</w:t>
+      </w:r>
+      <w:proofErr w:type="spellEnd"/>
+      <w:r>
+        <w:rPr>
+          <w:rFonts w:cstheme="minorHAnsi"/>
+        </w:rPr>
+        <w:t xml:space="preserve"> </w:t>
+      </w:r>
+      <w:proofErr w:type="spellStart"/>
+      <w:r>
+        <w:rPr>
+          <w:rFonts w:cstheme="minorHAnsi"/>
+        </w:rPr>
+        <w:t>gì</w:t>
+      </w:r>
+      <w:proofErr w:type="spellEnd"/>
+      <w:r>
+        <w:rPr>
+          <w:rFonts w:cstheme="minorHAnsi"/>
+        </w:rPr>
+        <w:t>?</w:t>
+      </w:r>
+    </w:p>
+    <w:p>
+      <w:pPr>
+        <w:numPr>
+          <w:ilvl w:val="0"/>
+          <w:numId w:val="26"/>
+        </w:numPr>
+        <w:rPr>
+          <w:rFonts w:cstheme="minorHAnsi"/>
+        </w:rPr>
+      </w:pPr>
+      <w:r>
+        <w:rPr>
+          <w:rFonts w:cstheme="minorHAnsi"/>
+        </w:rPr>
+        <w:t>width=device-width</w:t>
+      </w:r>
+      <w:r>
+        <w:rPr>
+          <w:rFonts w:cstheme="minorHAnsi"/>
+        </w:rPr>
+        <w:br/>
+        <w:t xml:space="preserve">→ </w:t>
+      </w:r>
+      <w:proofErr w:type="spellStart"/>
+      <w:r>
+        <w:rPr>
+          <w:rFonts w:cstheme="minorHAnsi"/>
+        </w:rPr>
+        <w:t>Chiều</w:t>
+      </w:r>
+      <w:proofErr w:type="spellEnd"/>
+      <w:r>
+        <w:rPr>
+          <w:rFonts w:cstheme="minorHAnsi"/>
+        </w:rPr>
+        <w:t xml:space="preserve"> </w:t>
+      </w:r>
+      <w:proofErr w:type="spellStart"/>
+      <w:r>
+        <w:rPr>
+          <w:rFonts w:cstheme="minorHAnsi"/>
+        </w:rPr>
+        <w:t>rộng</w:t>
+      </w:r>
+      <w:proofErr w:type="spellEnd"/>
+      <w:r>
+        <w:rPr>
+          <w:rFonts w:cstheme="minorHAnsi"/>
+        </w:rPr>
+        <w:t xml:space="preserve"> </w:t>
+      </w:r>
+      <w:proofErr w:type="spellStart"/>
+      <w:r>
+        <w:rPr>
+          <w:rFonts w:cstheme="minorHAnsi"/>
+        </w:rPr>
+        <w:t>trang</w:t>
+      </w:r>
+      <w:proofErr w:type="spellEnd"/>
+      <w:r>
+        <w:rPr>
+          <w:rFonts w:cstheme="minorHAnsi"/>
+        </w:rPr>
+        <w:t xml:space="preserve"> = </w:t>
+      </w:r>
+      <w:proofErr w:type="spellStart"/>
+      <w:r>
+        <w:rPr>
+          <w:rFonts w:cstheme="minorHAnsi"/>
+        </w:rPr>
+        <w:t>chiều</w:t>
+      </w:r>
+      <w:proofErr w:type="spellEnd"/>
+      <w:r>
+        <w:rPr>
+          <w:rFonts w:cstheme="minorHAnsi"/>
+        </w:rPr>
+        <w:t xml:space="preserve"> </w:t>
+      </w:r>
+      <w:proofErr w:type="spellStart"/>
+      <w:r>
+        <w:rPr>
+          <w:rFonts w:cstheme="minorHAnsi"/>
+        </w:rPr>
+        <w:t>rộng</w:t>
+      </w:r>
+      <w:proofErr w:type="spellEnd"/>
+      <w:r>
+        <w:rPr>
+          <w:rFonts w:cstheme="minorHAnsi"/>
+        </w:rPr>
+        <w:t xml:space="preserve"> </w:t>
+      </w:r>
+      <w:proofErr w:type="spellStart"/>
+      <w:r>
+        <w:rPr>
+          <w:rFonts w:cstheme="minorHAnsi"/>
+        </w:rPr>
+        <w:t>màn</w:t>
+      </w:r>
+      <w:proofErr w:type="spellEnd"/>
+      <w:r>
+        <w:rPr>
+          <w:rFonts w:cstheme="minorHAnsi"/>
+        </w:rPr>
+        <w:t xml:space="preserve"> </w:t>
+      </w:r>
+      <w:proofErr w:type="spellStart"/>
+      <w:r>
+        <w:rPr>
+          <w:rFonts w:cstheme="minorHAnsi"/>
+        </w:rPr>
+        <w:t>hình</w:t>
+      </w:r>
+      <w:proofErr w:type="spellEnd"/>
+      <w:r>
+        <w:rPr>
+          <w:rFonts w:cstheme="minorHAnsi"/>
+        </w:rPr>
+        <w:t xml:space="preserve"> </w:t>
+      </w:r>
+      <w:proofErr w:type="spellStart"/>
+      <w:r>
+        <w:rPr>
+          <w:rFonts w:cstheme="minorHAnsi"/>
+        </w:rPr>
+        <w:t>thiết</w:t>
+      </w:r>
+      <w:proofErr w:type="spellEnd"/>
+      <w:r>
+        <w:rPr>
+          <w:rFonts w:cstheme="minorHAnsi"/>
+        </w:rPr>
+        <w:t xml:space="preserve"> </w:t>
+      </w:r>
+      <w:proofErr w:type="spellStart"/>
+      <w:r>
+        <w:rPr>
+          <w:rFonts w:cstheme="minorHAnsi"/>
+        </w:rPr>
+        <w:t>bị</w:t>
+      </w:r>
+      <w:proofErr w:type="spellEnd"/>
+    </w:p>
+    <w:p>
+      <w:pPr>
+        <w:numPr>
+          <w:ilvl w:val="0"/>
+          <w:numId w:val="26"/>
+        </w:numPr>
+        <w:rPr>
+          <w:rFonts w:cstheme="minorHAnsi"/>
+        </w:rPr>
+      </w:pPr>
+      <w:r>
+        <w:rPr>
+          <w:rFonts w:cstheme="minorHAnsi"/>
+        </w:rPr>
+        <w:t>initial-scale=1.0</w:t>
+      </w:r>
+      <w:r>
+        <w:rPr>
+          <w:rFonts w:cstheme="minorHAnsi"/>
+        </w:rPr>
+        <w:br/>
+        <w:t xml:space="preserve">→ </w:t>
+      </w:r>
+      <w:proofErr w:type="spellStart"/>
+      <w:r>
+        <w:rPr>
+          <w:rFonts w:cstheme="minorHAnsi"/>
+        </w:rPr>
+        <w:t>Không</w:t>
+      </w:r>
+      <w:proofErr w:type="spellEnd"/>
+      <w:r>
+        <w:rPr>
+          <w:rFonts w:cstheme="minorHAnsi"/>
+        </w:rPr>
+        <w:t xml:space="preserve"> zoom </w:t>
+      </w:r>
+      <w:proofErr w:type="spellStart"/>
+      <w:r>
+        <w:rPr>
+          <w:rFonts w:cstheme="minorHAnsi"/>
+        </w:rPr>
+        <w:t>khi</w:t>
+      </w:r>
+      <w:proofErr w:type="spellEnd"/>
+      <w:r>
+        <w:rPr>
+          <w:rFonts w:cstheme="minorHAnsi"/>
+        </w:rPr>
+        <w:t xml:space="preserve"> load </w:t>
+      </w:r>
+      <w:proofErr w:type="spellStart"/>
+      <w:r>
+        <w:rPr>
+          <w:rFonts w:cstheme="minorHAnsi"/>
+        </w:rPr>
+        <w:t>trang</w:t>
+      </w:r>
+      <w:proofErr w:type="spellEnd"/>
+    </w:p>
+    <w:p>
+      <w:pPr>
+        <w:rPr>
+          <w:rFonts w:cstheme="minorHAnsi"/>
+        </w:rPr>
+      </w:pPr>
+      <w:r>
+        <w:rPr>
+          <w:rFonts w:cstheme="minorHAnsi"/>
+        </w:rPr>
+        <w:pict w14:anchorId="13F8A674">
+          <v:rect id="_x0000_i1058" style="width:0;height:1.5pt" o:hralign="center" o:hrstd="t" o:hr="t" fillcolor="#a0a0a0" stroked="f"/>
+        </w:pict>
+      </w:r>
+    </w:p>
+    <w:p>
+      <w:pPr>
+        <w:rPr>
+          <w:rFonts w:cstheme="minorHAnsi"/>
+        </w:rPr>
+      </w:pPr>
+      <w:r>
+        <w:rPr>
+          <w:rFonts w:ascii="Segoe UI Emoji" w:hAnsi="Segoe UI Emoji" w:cs="Segoe UI Emoji"/>
+        </w:rPr>
+        <w:t>❌</w:t>
+      </w:r>
+      <w:r>
+        <w:rPr>
+          <w:rFonts w:cstheme="minorHAnsi"/>
+        </w:rPr>
+        <w:t xml:space="preserve"> </w:t>
+      </w:r>
+      <w:proofErr w:type="spellStart"/>
+      <w:r>
+        <w:rPr>
+          <w:rFonts w:cstheme="minorHAnsi"/>
+        </w:rPr>
+        <w:t>Nếu</w:t>
+      </w:r>
+      <w:proofErr w:type="spellEnd"/>
+      <w:r>
+        <w:rPr>
+          <w:rFonts w:cstheme="minorHAnsi"/>
+        </w:rPr>
+        <w:t xml:space="preserve"> KHÔNG </w:t>
+      </w:r>
+      <w:proofErr w:type="spellStart"/>
+      <w:r>
+        <w:rPr>
+          <w:rFonts w:cstheme="minorHAnsi"/>
+        </w:rPr>
+        <w:t>có</w:t>
+      </w:r>
+      <w:proofErr w:type="spellEnd"/>
+      <w:r>
+        <w:rPr>
+          <w:rFonts w:cstheme="minorHAnsi"/>
+        </w:rPr>
+        <w:t xml:space="preserve"> viewport</w:t>
+      </w:r>
+    </w:p>
+    <w:p>
+      <w:pPr>
+        <w:numPr>
+          <w:ilvl w:val="0"/>
+          <w:numId w:val="27"/>
+        </w:numPr>
+        <w:rPr>
+          <w:rFonts w:cstheme="minorHAnsi"/>
+        </w:rPr>
+      </w:pPr>
+      <w:r>
+        <w:rPr>
+          <w:rFonts w:cstheme="minorHAnsi"/>
+        </w:rPr>
+        <w:t xml:space="preserve">Trang </w:t>
+      </w:r>
+      <w:proofErr w:type="spellStart"/>
+      <w:r>
+        <w:rPr>
+          <w:rFonts w:cstheme="minorHAnsi"/>
+        </w:rPr>
+        <w:t>sẽ</w:t>
+      </w:r>
+      <w:proofErr w:type="spellEnd"/>
+      <w:r>
+        <w:rPr>
+          <w:rFonts w:cstheme="minorHAnsi"/>
+        </w:rPr>
+        <w:t xml:space="preserve"> </w:t>
+      </w:r>
+      <w:proofErr w:type="spellStart"/>
+      <w:r>
+        <w:rPr>
+          <w:rFonts w:cstheme="minorHAnsi"/>
+        </w:rPr>
+        <w:t>hiển</w:t>
+      </w:r>
+      <w:proofErr w:type="spellEnd"/>
+      <w:r>
+        <w:rPr>
+          <w:rFonts w:cstheme="minorHAnsi"/>
+        </w:rPr>
+        <w:t xml:space="preserve"> </w:t>
+      </w:r>
+      <w:proofErr w:type="spellStart"/>
+      <w:r>
+        <w:rPr>
+          <w:rFonts w:cstheme="minorHAnsi"/>
+        </w:rPr>
+        <w:t>thị</w:t>
+      </w:r>
+      <w:proofErr w:type="spellEnd"/>
+      <w:r>
+        <w:rPr>
+          <w:rFonts w:cstheme="minorHAnsi"/>
+        </w:rPr>
+        <w:t xml:space="preserve"> </w:t>
+      </w:r>
+      <w:proofErr w:type="spellStart"/>
+      <w:r>
+        <w:rPr>
+          <w:rFonts w:cstheme="minorHAnsi"/>
+        </w:rPr>
+        <w:t>như</w:t>
+      </w:r>
+      <w:proofErr w:type="spellEnd"/>
+      <w:r>
+        <w:rPr>
+          <w:rFonts w:cstheme="minorHAnsi"/>
+        </w:rPr>
+        <w:t xml:space="preserve"> </w:t>
+      </w:r>
+      <w:proofErr w:type="spellStart"/>
+      <w:r>
+        <w:rPr>
+          <w:rFonts w:cstheme="minorHAnsi"/>
+        </w:rPr>
+        <w:t>bản</w:t>
+      </w:r>
+      <w:proofErr w:type="spellEnd"/>
+      <w:r>
+        <w:rPr>
+          <w:rFonts w:cstheme="minorHAnsi"/>
+        </w:rPr>
+        <w:t xml:space="preserve"> desktop</w:t>
+      </w:r>
+    </w:p>
+    <w:p>
+      <w:pPr>
+        <w:numPr>
+          <w:ilvl w:val="0"/>
+          <w:numId w:val="27"/>
+        </w:numPr>
+        <w:rPr>
+          <w:rFonts w:cstheme="minorHAnsi"/>
+        </w:rPr>
+      </w:pPr>
+      <w:proofErr w:type="spellStart"/>
+      <w:r>
+        <w:rPr>
+          <w:rFonts w:cstheme="minorHAnsi"/>
+        </w:rPr>
+        <w:t>Bị</w:t>
+      </w:r>
+      <w:proofErr w:type="spellEnd"/>
+      <w:r>
+        <w:rPr>
+          <w:rFonts w:cstheme="minorHAnsi"/>
+        </w:rPr>
+        <w:t xml:space="preserve"> </w:t>
+      </w:r>
+      <w:proofErr w:type="spellStart"/>
+      <w:r>
+        <w:rPr>
+          <w:rFonts w:cstheme="minorHAnsi"/>
+        </w:rPr>
+        <w:t>thu</w:t>
+      </w:r>
+      <w:proofErr w:type="spellEnd"/>
+      <w:r>
+        <w:rPr>
+          <w:rFonts w:cstheme="minorHAnsi"/>
+        </w:rPr>
+        <w:t xml:space="preserve"> </w:t>
+      </w:r>
+      <w:proofErr w:type="spellStart"/>
+      <w:r>
+        <w:rPr>
+          <w:rFonts w:cstheme="minorHAnsi"/>
+        </w:rPr>
+        <w:t>nhỏ</w:t>
+      </w:r>
+      <w:proofErr w:type="spellEnd"/>
+      <w:r>
+        <w:rPr>
+          <w:rFonts w:cstheme="minorHAnsi"/>
+        </w:rPr>
+        <w:t xml:space="preserve"> </w:t>
+      </w:r>
+      <w:proofErr w:type="spellStart"/>
+      <w:r>
+        <w:rPr>
+          <w:rFonts w:cstheme="minorHAnsi"/>
+        </w:rPr>
+        <w:t>lại</w:t>
+      </w:r>
+      <w:proofErr w:type="spellEnd"/>
+    </w:p>
+    <w:p>
+      <w:pPr>
+        <w:numPr>
+          <w:ilvl w:val="0"/>
+          <w:numId w:val="27"/>
+        </w:numPr>
+        <w:rPr>
+          <w:rFonts w:cstheme="minorHAnsi"/>
+        </w:rPr>
+      </w:pPr>
+      <w:proofErr w:type="spellStart"/>
+      <w:r>
+        <w:rPr>
+          <w:rFonts w:cstheme="minorHAnsi"/>
+        </w:rPr>
+        <w:t>Chữ</w:t>
+      </w:r>
+      <w:proofErr w:type="spellEnd"/>
+      <w:r>
+        <w:rPr>
+          <w:rFonts w:cstheme="minorHAnsi"/>
+        </w:rPr>
+        <w:t xml:space="preserve"> </w:t>
+      </w:r>
+      <w:proofErr w:type="spellStart"/>
+      <w:r>
+        <w:rPr>
+          <w:rFonts w:cstheme="minorHAnsi"/>
+        </w:rPr>
+        <w:t>rất</w:t>
+      </w:r>
+      <w:proofErr w:type="spellEnd"/>
+      <w:r>
+        <w:rPr>
+          <w:rFonts w:cstheme="minorHAnsi"/>
+        </w:rPr>
+        <w:t xml:space="preserve"> </w:t>
+      </w:r>
+      <w:proofErr w:type="spellStart"/>
+      <w:r>
+        <w:rPr>
+          <w:rFonts w:cstheme="minorHAnsi"/>
+        </w:rPr>
+        <w:t>nhỏ</w:t>
+      </w:r>
+      <w:proofErr w:type="spellEnd"/>
+    </w:p>
+    <w:p>
+      <w:pPr>
+        <w:numPr>
+          <w:ilvl w:val="0"/>
+          <w:numId w:val="27"/>
+        </w:numPr>
+        <w:rPr>
+          <w:rFonts w:cstheme="minorHAnsi"/>
+        </w:rPr>
+      </w:pPr>
+      <w:r>
+        <w:rPr>
+          <w:rFonts w:cstheme="minorHAnsi"/>
+        </w:rPr>
+        <w:t xml:space="preserve">Responsive CSS </w:t>
+      </w:r>
+      <w:proofErr w:type="spellStart"/>
+      <w:r>
+        <w:rPr>
+          <w:rFonts w:cstheme="minorHAnsi"/>
+        </w:rPr>
+        <w:t>có</w:t>
+      </w:r>
+      <w:proofErr w:type="spellEnd"/>
+      <w:r>
+        <w:rPr>
+          <w:rFonts w:cstheme="minorHAnsi"/>
+        </w:rPr>
+        <w:t xml:space="preserve"> </w:t>
+      </w:r>
+      <w:proofErr w:type="spellStart"/>
+      <w:r>
+        <w:rPr>
+          <w:rFonts w:cstheme="minorHAnsi"/>
+        </w:rPr>
+        <w:t>thể</w:t>
+      </w:r>
+      <w:proofErr w:type="spellEnd"/>
+      <w:r>
+        <w:rPr>
+          <w:rFonts w:cstheme="minorHAnsi"/>
+        </w:rPr>
+        <w:t xml:space="preserve"> </w:t>
+      </w:r>
+      <w:proofErr w:type="spellStart"/>
+      <w:r>
+        <w:rPr>
+          <w:rFonts w:cstheme="minorHAnsi"/>
+        </w:rPr>
+        <w:t>không</w:t>
+      </w:r>
+      <w:proofErr w:type="spellEnd"/>
+      <w:r>
+        <w:rPr>
+          <w:rFonts w:cstheme="minorHAnsi"/>
+        </w:rPr>
+        <w:t xml:space="preserve"> </w:t>
+      </w:r>
+      <w:proofErr w:type="spellStart"/>
+      <w:r>
+        <w:rPr>
+          <w:rFonts w:cstheme="minorHAnsi"/>
+        </w:rPr>
+        <w:t>hoạt</w:t>
+      </w:r>
+      <w:proofErr w:type="spellEnd"/>
+      <w:r>
+        <w:rPr>
+          <w:rFonts w:cstheme="minorHAnsi"/>
+        </w:rPr>
+        <w:t xml:space="preserve"> </w:t>
+      </w:r>
+      <w:proofErr w:type="spellStart"/>
+      <w:r>
+        <w:rPr>
+          <w:rFonts w:cstheme="minorHAnsi"/>
+        </w:rPr>
+        <w:t>động</w:t>
+      </w:r>
+      <w:proofErr w:type="spellEnd"/>
+      <w:r>
+        <w:rPr>
+          <w:rFonts w:cstheme="minorHAnsi"/>
+        </w:rPr>
+        <w:t xml:space="preserve"> </w:t>
+      </w:r>
+      <w:proofErr w:type="spellStart"/>
+      <w:r>
+        <w:rPr>
+          <w:rFonts w:cstheme="minorHAnsi"/>
+        </w:rPr>
+        <w:t>đúng</w:t>
+      </w:r>
+      <w:proofErr w:type="spellEnd"/>
+    </w:p>
+    <w:p>
+      <w:pPr>
+        <w:rPr>
+          <w:rFonts w:cstheme="minorHAnsi"/>
+        </w:rPr>
+      </w:pPr>
+      <w:r>
+        <w:rPr>
+          <w:rFonts w:ascii="Segoe UI Emoji" w:hAnsi="Segoe UI Emoji" w:cs="Segoe UI Emoji"/>
+        </w:rPr>
+        <w:t>👉</w:t>
+      </w:r>
+      <w:r>
+        <w:rPr>
+          <w:rFonts w:cstheme="minorHAnsi"/>
+        </w:rPr>
+        <w:t xml:space="preserve"> </w:t>
+      </w:r>
+      <w:proofErr w:type="spellStart"/>
+      <w:r>
+        <w:rPr>
+          <w:rFonts w:cstheme="minorHAnsi"/>
+        </w:rPr>
+        <w:t>Nếu</w:t>
+      </w:r>
+      <w:proofErr w:type="spellEnd"/>
+      <w:r>
+        <w:rPr>
+          <w:rFonts w:cstheme="minorHAnsi"/>
+        </w:rPr>
+        <w:t xml:space="preserve"> </w:t>
+      </w:r>
+      <w:proofErr w:type="spellStart"/>
+      <w:r>
+        <w:rPr>
+          <w:rFonts w:cstheme="minorHAnsi"/>
+        </w:rPr>
+        <w:t>bạn</w:t>
+      </w:r>
+      <w:proofErr w:type="spellEnd"/>
+      <w:r>
+        <w:rPr>
+          <w:rFonts w:cstheme="minorHAnsi"/>
+        </w:rPr>
+        <w:t xml:space="preserve"> </w:t>
+      </w:r>
+      <w:proofErr w:type="spellStart"/>
+      <w:r>
+        <w:rPr>
+          <w:rFonts w:cstheme="minorHAnsi"/>
+        </w:rPr>
+        <w:t>đang</w:t>
+      </w:r>
+      <w:proofErr w:type="spellEnd"/>
+      <w:r>
+        <w:rPr>
+          <w:rFonts w:cstheme="minorHAnsi"/>
+        </w:rPr>
+        <w:t xml:space="preserve"> </w:t>
+      </w:r>
+      <w:proofErr w:type="spellStart"/>
+      <w:r>
+        <w:rPr>
+          <w:rFonts w:cstheme="minorHAnsi"/>
+        </w:rPr>
+        <w:t>làm</w:t>
+      </w:r>
+      <w:proofErr w:type="spellEnd"/>
+      <w:r>
+        <w:rPr>
+          <w:rFonts w:cstheme="minorHAnsi"/>
+        </w:rPr>
+        <w:t xml:space="preserve"> responsive (</w:t>
+      </w:r>
+      <w:proofErr w:type="spellStart"/>
+      <w:r>
+        <w:rPr>
+          <w:rFonts w:cstheme="minorHAnsi"/>
+        </w:rPr>
+        <w:t>mấy</w:t>
+      </w:r>
+      <w:proofErr w:type="spellEnd"/>
+      <w:r>
+        <w:rPr>
+          <w:rFonts w:cstheme="minorHAnsi"/>
+        </w:rPr>
+        <w:t xml:space="preserve"> </w:t>
+      </w:r>
+      <w:proofErr w:type="spellStart"/>
+      <w:r>
+        <w:rPr>
+          <w:rFonts w:cstheme="minorHAnsi"/>
+        </w:rPr>
+        <w:t>hôm</w:t>
+      </w:r>
+      <w:proofErr w:type="spellEnd"/>
+      <w:r>
+        <w:rPr>
+          <w:rFonts w:cstheme="minorHAnsi"/>
+        </w:rPr>
+        <w:t xml:space="preserve"> </w:t>
+      </w:r>
+      <w:proofErr w:type="spellStart"/>
+      <w:r>
+        <w:rPr>
+          <w:rFonts w:cstheme="minorHAnsi"/>
+        </w:rPr>
+        <w:t>trước</w:t>
+      </w:r>
+      <w:proofErr w:type="spellEnd"/>
+      <w:r>
+        <w:rPr>
+          <w:rFonts w:cstheme="minorHAnsi"/>
+        </w:rPr>
+        <w:t xml:space="preserve"> </w:t>
+      </w:r>
+      <w:proofErr w:type="spellStart"/>
+      <w:r>
+        <w:rPr>
+          <w:rFonts w:cstheme="minorHAnsi"/>
+        </w:rPr>
+        <w:t>bạn</w:t>
+      </w:r>
+      <w:proofErr w:type="spellEnd"/>
+      <w:r>
+        <w:rPr>
+          <w:rFonts w:cstheme="minorHAnsi"/>
+        </w:rPr>
+        <w:t xml:space="preserve"> </w:t>
+      </w:r>
+      <w:proofErr w:type="spellStart"/>
+      <w:r>
+        <w:rPr>
+          <w:rFonts w:cstheme="minorHAnsi"/>
+        </w:rPr>
+        <w:t>hỏi</w:t>
+      </w:r>
+      <w:proofErr w:type="spellEnd"/>
+      <w:r>
+        <w:rPr>
+          <w:rFonts w:cstheme="minorHAnsi"/>
+        </w:rPr>
+        <w:t xml:space="preserve"> </w:t>
+      </w:r>
+      <w:proofErr w:type="spellStart"/>
+      <w:r>
+        <w:rPr>
+          <w:rFonts w:cstheme="minorHAnsi"/>
+        </w:rPr>
+        <w:t>về</w:t>
+      </w:r>
+      <w:proofErr w:type="spellEnd"/>
+      <w:r>
+        <w:rPr>
+          <w:rFonts w:cstheme="minorHAnsi"/>
+        </w:rPr>
+        <w:t xml:space="preserve"> @media &lt;= 768px </w:t>
+      </w:r>
+      <w:proofErr w:type="spellStart"/>
+      <w:r>
+        <w:rPr>
+          <w:rFonts w:cstheme="minorHAnsi"/>
+        </w:rPr>
+        <w:t>đó</w:t>
+      </w:r>
+      <w:proofErr w:type="spellEnd"/>
+      <w:r>
+        <w:rPr>
+          <w:rFonts w:cstheme="minorHAnsi"/>
+        </w:rPr>
+        <w:t xml:space="preserve"> </w:t>
+      </w:r>
+      <w:r>
+        <w:rPr>
+          <w:rFonts w:ascii="Segoe UI Emoji" w:hAnsi="Segoe UI Emoji" w:cs="Segoe UI Emoji"/>
+        </w:rPr>
+        <w:t>😄</w:t>
+      </w:r>
+      <w:r>
+        <w:rPr>
+          <w:rFonts w:cstheme="minorHAnsi"/>
+        </w:rPr>
+        <w:t xml:space="preserve">) </w:t>
+      </w:r>
+      <w:proofErr w:type="spellStart"/>
+      <w:r>
+        <w:rPr>
+          <w:rFonts w:cstheme="minorHAnsi"/>
+        </w:rPr>
+        <w:t>thì</w:t>
+      </w:r>
+      <w:proofErr w:type="spellEnd"/>
+      <w:r>
+        <w:rPr>
+          <w:rFonts w:cstheme="minorHAnsi"/>
+        </w:rPr>
+        <w:t xml:space="preserve"> </w:t>
+      </w:r>
+      <w:proofErr w:type="spellStart"/>
+      <w:r>
+        <w:rPr>
+          <w:rFonts w:cstheme="minorHAnsi"/>
+        </w:rPr>
+        <w:t>bắt</w:t>
+      </w:r>
+      <w:proofErr w:type="spellEnd"/>
+      <w:r>
+        <w:rPr>
+          <w:rFonts w:cstheme="minorHAnsi"/>
+        </w:rPr>
+        <w:t xml:space="preserve"> </w:t>
+      </w:r>
+      <w:proofErr w:type="spellStart"/>
+      <w:r>
+        <w:rPr>
+          <w:rFonts w:cstheme="minorHAnsi"/>
+        </w:rPr>
+        <w:t>buộc</w:t>
+      </w:r>
+      <w:proofErr w:type="spellEnd"/>
+      <w:r>
+        <w:rPr>
+          <w:rFonts w:cstheme="minorHAnsi"/>
+        </w:rPr>
+        <w:t xml:space="preserve"> </w:t>
+      </w:r>
+      <w:proofErr w:type="spellStart"/>
+      <w:r>
+        <w:rPr>
+          <w:rFonts w:cstheme="minorHAnsi"/>
+        </w:rPr>
+        <w:t>phải</w:t>
+      </w:r>
+      <w:proofErr w:type="spellEnd"/>
+      <w:r>
+        <w:rPr>
+          <w:rFonts w:cstheme="minorHAnsi"/>
+        </w:rPr>
+        <w:t xml:space="preserve"> </w:t>
+      </w:r>
+      <w:proofErr w:type="spellStart"/>
+      <w:r>
+        <w:rPr>
+          <w:rFonts w:cstheme="minorHAnsi"/>
+        </w:rPr>
+        <w:t>có</w:t>
+      </w:r>
+      <w:proofErr w:type="spellEnd"/>
+      <w:r>
+        <w:rPr>
+          <w:rFonts w:cstheme="minorHAnsi"/>
+        </w:rPr>
+        <w:t xml:space="preserve"> </w:t>
+      </w:r>
+      <w:proofErr w:type="spellStart"/>
+      <w:r>
+        <w:rPr>
+          <w:rFonts w:cstheme="minorHAnsi"/>
+        </w:rPr>
+        <w:t>thẻ</w:t>
+      </w:r>
+      <w:proofErr w:type="spellEnd"/>
+      <w:r>
+        <w:rPr>
+          <w:rFonts w:cstheme="minorHAnsi"/>
+        </w:rPr>
+        <w:t xml:space="preserve"> </w:t>
+      </w:r>
+      <w:proofErr w:type="spellStart"/>
+      <w:r>
+        <w:rPr>
+          <w:rFonts w:cstheme="minorHAnsi"/>
+        </w:rPr>
+        <w:t>này</w:t>
+      </w:r>
+      <w:proofErr w:type="spellEnd"/>
+      <w:r>
+        <w:rPr>
+          <w:rFonts w:cstheme="minorHAnsi"/>
+        </w:rPr>
+        <w:t>.</w:t>
+      </w:r>
+    </w:p>
+    <w:p>
+      <w:pPr>
+        <w:rPr>
+          <w:rFonts w:cstheme="minorHAnsi"/>
+        </w:rPr>
+      </w:pPr>
+      <w:r>
+        <w:rPr>
+          <w:rFonts w:cstheme="minorHAnsi"/>
+        </w:rPr>
+        <w:pict w14:anchorId="45167021">
+          <v:rect id="_x0000_i1059" style="width:0;height:1.5pt" o:hralign="center" o:hrstd="t" o:hr="t" fillcolor="#a0a0a0" stroked="f"/>
+        </w:pict>
+      </w:r>
+    </w:p>
+    <w:p>
+      <w:pPr>
+        <w:rPr>
+          <w:rFonts w:cstheme="minorHAnsi"/>
+        </w:rPr>
+      </w:pPr>
+      <w:r>
+        <w:rPr>
+          <w:rFonts w:cstheme="minorHAnsi"/>
+        </w:rPr>
+        <w:t>2️</w:t>
+      </w:r>
+      <w:r>
+        <w:rPr>
+          <w:rFonts w:ascii="Segoe UI Symbol" w:hAnsi="Segoe UI Symbol" w:cs="Segoe UI Symbol"/>
+        </w:rPr>
+        <w:t>⃣</w:t>
+      </w:r>
+      <w:r>
+        <w:rPr>
+          <w:rFonts w:cstheme="minorHAnsi"/>
+        </w:rPr>
+        <w:t xml:space="preserve"> meta description </w:t>
+      </w:r>
+      <w:proofErr w:type="spellStart"/>
+      <w:r>
+        <w:rPr>
+          <w:rFonts w:cstheme="minorHAnsi"/>
+        </w:rPr>
+        <w:t>là</w:t>
+      </w:r>
+      <w:proofErr w:type="spellEnd"/>
+      <w:r>
+        <w:rPr>
+          <w:rFonts w:cstheme="minorHAnsi"/>
+        </w:rPr>
+        <w:t xml:space="preserve"> </w:t>
+      </w:r>
+      <w:proofErr w:type="spellStart"/>
+      <w:r>
+        <w:rPr>
+          <w:rFonts w:cstheme="minorHAnsi"/>
+        </w:rPr>
+        <w:t>gì</w:t>
+      </w:r>
+      <w:proofErr w:type="spellEnd"/>
+      <w:r>
+        <w:rPr>
+          <w:rFonts w:cstheme="minorHAnsi"/>
+        </w:rPr>
+        <w:t>?</w:t>
+      </w:r>
+    </w:p>
+    <w:p>
+      <w:pPr>
+        <w:rPr>
+          <w:rFonts w:cstheme="minorHAnsi"/>
+        </w:rPr>
+      </w:pPr>
+      <w:r>
+        <w:rPr>
+          <w:rFonts w:cstheme="minorHAnsi"/>
+        </w:rPr>
+        <w:t xml:space="preserve">meta description </w:t>
+      </w:r>
+      <w:proofErr w:type="spellStart"/>
+      <w:r>
+        <w:rPr>
+          <w:rFonts w:cstheme="minorHAnsi"/>
+        </w:rPr>
+        <w:t>dùng</w:t>
+      </w:r>
+      <w:proofErr w:type="spellEnd"/>
+      <w:r>
+        <w:rPr>
+          <w:rFonts w:cstheme="minorHAnsi"/>
+        </w:rPr>
+        <w:t xml:space="preserve"> </w:t>
+      </w:r>
+      <w:proofErr w:type="spellStart"/>
+      <w:r>
+        <w:rPr>
+          <w:rFonts w:cstheme="minorHAnsi"/>
+        </w:rPr>
+        <w:t>để</w:t>
+      </w:r>
+      <w:proofErr w:type="spellEnd"/>
+      <w:r>
+        <w:rPr>
+          <w:rFonts w:cstheme="minorHAnsi"/>
+        </w:rPr>
+        <w:t xml:space="preserve"> </w:t>
+      </w:r>
+      <w:proofErr w:type="spellStart"/>
+      <w:r>
+        <w:rPr>
+          <w:rFonts w:cstheme="minorHAnsi"/>
+        </w:rPr>
+        <w:t>mô</w:t>
+      </w:r>
+      <w:proofErr w:type="spellEnd"/>
+      <w:r>
+        <w:rPr>
+          <w:rFonts w:cstheme="minorHAnsi"/>
+        </w:rPr>
+        <w:t xml:space="preserve"> </w:t>
+      </w:r>
+      <w:proofErr w:type="spellStart"/>
+      <w:r>
+        <w:rPr>
+          <w:rFonts w:cstheme="minorHAnsi"/>
+        </w:rPr>
+        <w:t>tả</w:t>
+      </w:r>
+      <w:proofErr w:type="spellEnd"/>
+      <w:r>
+        <w:rPr>
+          <w:rFonts w:cstheme="minorHAnsi"/>
+        </w:rPr>
+        <w:t xml:space="preserve"> </w:t>
+      </w:r>
+      <w:proofErr w:type="spellStart"/>
+      <w:r>
+        <w:rPr>
+          <w:rFonts w:cstheme="minorHAnsi"/>
+        </w:rPr>
+        <w:t>nội</w:t>
+      </w:r>
+      <w:proofErr w:type="spellEnd"/>
+      <w:r>
+        <w:rPr>
+          <w:rFonts w:cstheme="minorHAnsi"/>
+        </w:rPr>
+        <w:t xml:space="preserve"> dung </w:t>
+      </w:r>
+      <w:proofErr w:type="spellStart"/>
+      <w:r>
+        <w:rPr>
+          <w:rFonts w:cstheme="minorHAnsi"/>
+        </w:rPr>
+        <w:t>trang</w:t>
+      </w:r>
+      <w:proofErr w:type="spellEnd"/>
+      <w:r>
+        <w:rPr>
+          <w:rFonts w:cstheme="minorHAnsi"/>
+        </w:rPr>
+        <w:t xml:space="preserve"> </w:t>
+      </w:r>
+      <w:proofErr w:type="spellStart"/>
+      <w:r>
+        <w:rPr>
+          <w:rFonts w:cstheme="minorHAnsi"/>
+        </w:rPr>
+        <w:t>cho</w:t>
+      </w:r>
+      <w:proofErr w:type="spellEnd"/>
+      <w:r>
+        <w:rPr>
+          <w:rFonts w:cstheme="minorHAnsi"/>
+        </w:rPr>
+        <w:t xml:space="preserve"> </w:t>
+      </w:r>
+      <w:proofErr w:type="spellStart"/>
+      <w:r>
+        <w:rPr>
+          <w:rFonts w:cstheme="minorHAnsi"/>
+        </w:rPr>
+        <w:t>công</w:t>
+      </w:r>
+      <w:proofErr w:type="spellEnd"/>
+      <w:r>
+        <w:rPr>
+          <w:rFonts w:cstheme="minorHAnsi"/>
+        </w:rPr>
+        <w:t xml:space="preserve"> </w:t>
+      </w:r>
+      <w:proofErr w:type="spellStart"/>
+      <w:r>
+        <w:rPr>
+          <w:rFonts w:cstheme="minorHAnsi"/>
+        </w:rPr>
+        <w:t>cụ</w:t>
+      </w:r>
+      <w:proofErr w:type="spellEnd"/>
+      <w:r>
+        <w:rPr>
+          <w:rFonts w:cstheme="minorHAnsi"/>
+        </w:rPr>
+        <w:t xml:space="preserve"> </w:t>
+      </w:r>
+      <w:proofErr w:type="spellStart"/>
+      <w:r>
+        <w:rPr>
+          <w:rFonts w:cstheme="minorHAnsi"/>
+        </w:rPr>
+        <w:t>tìm</w:t>
+      </w:r>
+      <w:proofErr w:type="spellEnd"/>
+      <w:r>
+        <w:rPr>
+          <w:rFonts w:cstheme="minorHAnsi"/>
+        </w:rPr>
+        <w:t xml:space="preserve"> </w:t>
+      </w:r>
+      <w:proofErr w:type="spellStart"/>
+      <w:r>
+        <w:rPr>
+          <w:rFonts w:cstheme="minorHAnsi"/>
+        </w:rPr>
+        <w:t>kiếm</w:t>
+      </w:r>
+      <w:proofErr w:type="spellEnd"/>
+      <w:r>
+        <w:rPr>
+          <w:rFonts w:cstheme="minorHAnsi"/>
+        </w:rPr>
+        <w:t>.</w:t>
+      </w:r>
+    </w:p>
+    <w:p>
+      <w:pPr>
+        <w:rPr>
+          <w:rFonts w:cstheme="minorHAnsi"/>
+        </w:rPr>
+      </w:pPr>
+      <w:proofErr w:type="spellStart"/>
+      <w:r>
+        <w:rPr>
+          <w:rFonts w:cstheme="minorHAnsi"/>
+        </w:rPr>
+        <w:t>Ví</w:t>
+      </w:r>
+      <w:proofErr w:type="spellEnd"/>
+      <w:r>
+        <w:rPr>
+          <w:rFonts w:cstheme="minorHAnsi"/>
+        </w:rPr>
+        <w:t xml:space="preserve"> </w:t>
+      </w:r>
+      <w:proofErr w:type="spellStart"/>
+      <w:r>
+        <w:rPr>
+          <w:rFonts w:cstheme="minorHAnsi"/>
+        </w:rPr>
+        <w:t>dụ</w:t>
+      </w:r>
+      <w:proofErr w:type="spellEnd"/>
+      <w:r>
+        <w:rPr>
+          <w:rFonts w:cstheme="minorHAnsi"/>
+        </w:rPr>
+        <w:t>:</w:t>
+      </w:r>
+    </w:p>
+    <w:p>
+      <w:pPr>
+        <w:rPr>
+          <w:rFonts w:cstheme="minorHAnsi"/>
+        </w:rPr>
+      </w:pPr>
+      <w:r>
+        <w:rPr>
+          <w:rFonts w:cstheme="minorHAnsi"/>
+        </w:rPr>
+        <w:lastRenderedPageBreak/>
+        <w:t xml:space="preserve">&lt;meta name="description" content="Website </w:t>
+      </w:r>
+      <w:proofErr w:type="spellStart"/>
+      <w:r>
+        <w:rPr>
+          <w:rFonts w:cstheme="minorHAnsi"/>
+        </w:rPr>
+        <w:t>học</w:t>
+      </w:r>
+      <w:proofErr w:type="spellEnd"/>
+      <w:r>
+        <w:rPr>
+          <w:rFonts w:cstheme="minorHAnsi"/>
+        </w:rPr>
+        <w:t xml:space="preserve"> HTML, CSS, JavaScript </w:t>
+      </w:r>
+      <w:proofErr w:type="spellStart"/>
+      <w:r>
+        <w:rPr>
+          <w:rFonts w:cstheme="minorHAnsi"/>
+        </w:rPr>
+        <w:t>cơ</w:t>
+      </w:r>
+      <w:proofErr w:type="spellEnd"/>
+      <w:r>
+        <w:rPr>
+          <w:rFonts w:cstheme="minorHAnsi"/>
+        </w:rPr>
+        <w:t xml:space="preserve"> </w:t>
+      </w:r>
+      <w:proofErr w:type="spellStart"/>
+      <w:r>
+        <w:rPr>
+          <w:rFonts w:cstheme="minorHAnsi"/>
+        </w:rPr>
+        <w:t>bản</w:t>
+      </w:r>
+      <w:proofErr w:type="spellEnd"/>
+      <w:r>
+        <w:rPr>
+          <w:rFonts w:cstheme="minorHAnsi"/>
+        </w:rPr>
+        <w:t xml:space="preserve"> </w:t>
+      </w:r>
+      <w:proofErr w:type="spellStart"/>
+      <w:r>
+        <w:rPr>
+          <w:rFonts w:cstheme="minorHAnsi"/>
+        </w:rPr>
+        <w:t>cho</w:t>
+      </w:r>
+      <w:proofErr w:type="spellEnd"/>
+      <w:r>
+        <w:rPr>
+          <w:rFonts w:cstheme="minorHAnsi"/>
+        </w:rPr>
+        <w:t xml:space="preserve"> </w:t>
+      </w:r>
+      <w:proofErr w:type="spellStart"/>
+      <w:r>
+        <w:rPr>
+          <w:rFonts w:cstheme="minorHAnsi"/>
+        </w:rPr>
+        <w:t>người</w:t>
+      </w:r>
+      <w:proofErr w:type="spellEnd"/>
+      <w:r>
+        <w:rPr>
+          <w:rFonts w:cstheme="minorHAnsi"/>
+        </w:rPr>
+        <w:t xml:space="preserve"> </w:t>
+      </w:r>
+      <w:proofErr w:type="spellStart"/>
+      <w:r>
+        <w:rPr>
+          <w:rFonts w:cstheme="minorHAnsi"/>
+        </w:rPr>
+        <w:t>mới</w:t>
+      </w:r>
+      <w:proofErr w:type="spellEnd"/>
+      <w:r>
+        <w:rPr>
+          <w:rFonts w:cstheme="minorHAnsi"/>
+        </w:rPr>
+        <w:t xml:space="preserve"> </w:t>
+      </w:r>
+      <w:proofErr w:type="spellStart"/>
+      <w:r>
+        <w:rPr>
+          <w:rFonts w:cstheme="minorHAnsi"/>
+        </w:rPr>
+        <w:t>bắt</w:t>
+      </w:r>
+      <w:proofErr w:type="spellEnd"/>
+      <w:r>
+        <w:rPr>
+          <w:rFonts w:cstheme="minorHAnsi"/>
+        </w:rPr>
+        <w:t xml:space="preserve"> </w:t>
+      </w:r>
+      <w:proofErr w:type="spellStart"/>
+      <w:r>
+        <w:rPr>
+          <w:rFonts w:cstheme="minorHAnsi"/>
+        </w:rPr>
+        <w:t>đầu</w:t>
+      </w:r>
+      <w:proofErr w:type="spellEnd"/>
+      <w:r>
+        <w:rPr>
+          <w:rFonts w:cstheme="minorHAnsi"/>
+        </w:rPr>
+        <w:t>."&gt;</w:t>
+      </w:r>
+    </w:p>
+    <w:p>
+      <w:pPr>
+        <w:rPr>
+          <w:rFonts w:cstheme="minorHAnsi"/>
+        </w:rPr>
+      </w:pPr>
+      <w:r>
+        <w:rPr>
+          <w:rFonts w:cstheme="minorHAnsi"/>
+        </w:rPr>
+        <w:pict w14:anchorId="08D8807A">
+          <v:rect id="_x0000_i1060" style="width:0;height:1.5pt" o:hralign="center" o:hrstd="t" o:hr="t" fillcolor="#a0a0a0" stroked="f"/>
+        </w:pict>
+      </w:r>
+    </w:p>
+    <w:p>
+      <w:pPr>
+        <w:rPr>
+          <w:rFonts w:cstheme="minorHAnsi"/>
+        </w:rPr>
+      </w:pPr>
+      <w:r>
+        <w:rPr>
+          <w:rFonts w:ascii="Segoe UI Emoji" w:hAnsi="Segoe UI Emoji" w:cs="Segoe UI Emoji"/>
+        </w:rPr>
+        <w:t>🔍</w:t>
+      </w:r>
+      <w:r>
+        <w:rPr>
+          <w:rFonts w:cstheme="minorHAnsi"/>
+        </w:rPr>
+        <w:t xml:space="preserve"> </w:t>
+      </w:r>
+      <w:proofErr w:type="spellStart"/>
+      <w:r>
+        <w:rPr>
+          <w:rFonts w:cstheme="minorHAnsi"/>
+        </w:rPr>
+        <w:t>Nó</w:t>
+      </w:r>
+      <w:proofErr w:type="spellEnd"/>
+      <w:r>
+        <w:rPr>
+          <w:rFonts w:cstheme="minorHAnsi"/>
+        </w:rPr>
+        <w:t xml:space="preserve"> </w:t>
+      </w:r>
+      <w:proofErr w:type="spellStart"/>
+      <w:r>
+        <w:rPr>
+          <w:rFonts w:cstheme="minorHAnsi"/>
+        </w:rPr>
+        <w:t>dùng</w:t>
+      </w:r>
+      <w:proofErr w:type="spellEnd"/>
+      <w:r>
+        <w:rPr>
+          <w:rFonts w:cstheme="minorHAnsi"/>
+        </w:rPr>
+        <w:t xml:space="preserve"> </w:t>
+      </w:r>
+      <w:proofErr w:type="spellStart"/>
+      <w:r>
+        <w:rPr>
+          <w:rFonts w:cstheme="minorHAnsi"/>
+        </w:rPr>
+        <w:t>để</w:t>
+      </w:r>
+      <w:proofErr w:type="spellEnd"/>
+      <w:r>
+        <w:rPr>
+          <w:rFonts w:cstheme="minorHAnsi"/>
+        </w:rPr>
+        <w:t xml:space="preserve"> </w:t>
+      </w:r>
+      <w:proofErr w:type="spellStart"/>
+      <w:r>
+        <w:rPr>
+          <w:rFonts w:cstheme="minorHAnsi"/>
+        </w:rPr>
+        <w:t>làm</w:t>
+      </w:r>
+      <w:proofErr w:type="spellEnd"/>
+      <w:r>
+        <w:rPr>
+          <w:rFonts w:cstheme="minorHAnsi"/>
+        </w:rPr>
+        <w:t xml:space="preserve"> </w:t>
+      </w:r>
+      <w:proofErr w:type="spellStart"/>
+      <w:r>
+        <w:rPr>
+          <w:rFonts w:cstheme="minorHAnsi"/>
+        </w:rPr>
+        <w:t>gì</w:t>
+      </w:r>
+      <w:proofErr w:type="spellEnd"/>
+      <w:r>
+        <w:rPr>
+          <w:rFonts w:cstheme="minorHAnsi"/>
+        </w:rPr>
+        <w:t>?</w:t>
+      </w:r>
+    </w:p>
+    <w:p>
+      <w:pPr>
+        <w:numPr>
+          <w:ilvl w:val="0"/>
+          <w:numId w:val="28"/>
+        </w:numPr>
+        <w:rPr>
+          <w:rFonts w:cstheme="minorHAnsi"/>
+        </w:rPr>
+      </w:pPr>
+      <w:r>
+        <w:rPr>
+          <w:rFonts w:cstheme="minorHAnsi"/>
+        </w:rPr>
+        <w:t xml:space="preserve">Hiển </w:t>
+      </w:r>
+      <w:proofErr w:type="spellStart"/>
+      <w:r>
+        <w:rPr>
+          <w:rFonts w:cstheme="minorHAnsi"/>
+        </w:rPr>
+        <w:t>thị</w:t>
+      </w:r>
+      <w:proofErr w:type="spellEnd"/>
+      <w:r>
+        <w:rPr>
+          <w:rFonts w:cstheme="minorHAnsi"/>
+        </w:rPr>
+        <w:t xml:space="preserve"> </w:t>
+      </w:r>
+      <w:proofErr w:type="spellStart"/>
+      <w:r>
+        <w:rPr>
+          <w:rFonts w:cstheme="minorHAnsi"/>
+        </w:rPr>
+        <w:t>phần</w:t>
+      </w:r>
+      <w:proofErr w:type="spellEnd"/>
+      <w:r>
+        <w:rPr>
+          <w:rFonts w:cstheme="minorHAnsi"/>
+        </w:rPr>
+        <w:t xml:space="preserve"> </w:t>
+      </w:r>
+      <w:proofErr w:type="spellStart"/>
+      <w:r>
+        <w:rPr>
+          <w:rFonts w:cstheme="minorHAnsi"/>
+        </w:rPr>
+        <w:t>mô</w:t>
+      </w:r>
+      <w:proofErr w:type="spellEnd"/>
+      <w:r>
+        <w:rPr>
+          <w:rFonts w:cstheme="minorHAnsi"/>
+        </w:rPr>
+        <w:t xml:space="preserve"> </w:t>
+      </w:r>
+      <w:proofErr w:type="spellStart"/>
+      <w:r>
+        <w:rPr>
+          <w:rFonts w:cstheme="minorHAnsi"/>
+        </w:rPr>
+        <w:t>tả</w:t>
+      </w:r>
+      <w:proofErr w:type="spellEnd"/>
+      <w:r>
+        <w:rPr>
+          <w:rFonts w:cstheme="minorHAnsi"/>
+        </w:rPr>
+        <w:t xml:space="preserve"> </w:t>
+      </w:r>
+      <w:proofErr w:type="spellStart"/>
+      <w:r>
+        <w:rPr>
+          <w:rFonts w:cstheme="minorHAnsi"/>
+        </w:rPr>
+        <w:t>dưới</w:t>
+      </w:r>
+      <w:proofErr w:type="spellEnd"/>
+      <w:r>
+        <w:rPr>
+          <w:rFonts w:cstheme="minorHAnsi"/>
+        </w:rPr>
+        <w:t xml:space="preserve"> </w:t>
+      </w:r>
+      <w:proofErr w:type="spellStart"/>
+      <w:r>
+        <w:rPr>
+          <w:rFonts w:cstheme="minorHAnsi"/>
+        </w:rPr>
+        <w:t>tiêu</w:t>
+      </w:r>
+      <w:proofErr w:type="spellEnd"/>
+      <w:r>
+        <w:rPr>
+          <w:rFonts w:cstheme="minorHAnsi"/>
+        </w:rPr>
+        <w:t xml:space="preserve"> </w:t>
+      </w:r>
+      <w:proofErr w:type="spellStart"/>
+      <w:r>
+        <w:rPr>
+          <w:rFonts w:cstheme="minorHAnsi"/>
+        </w:rPr>
+        <w:t>đề</w:t>
+      </w:r>
+      <w:proofErr w:type="spellEnd"/>
+      <w:r>
+        <w:rPr>
+          <w:rFonts w:cstheme="minorHAnsi"/>
+        </w:rPr>
+        <w:t xml:space="preserve"> </w:t>
+      </w:r>
+      <w:proofErr w:type="spellStart"/>
+      <w:r>
+        <w:rPr>
+          <w:rFonts w:cstheme="minorHAnsi"/>
+        </w:rPr>
+        <w:t>trên</w:t>
+      </w:r>
+      <w:proofErr w:type="spellEnd"/>
+      <w:r>
+        <w:rPr>
+          <w:rFonts w:cstheme="minorHAnsi"/>
+        </w:rPr>
+        <w:t xml:space="preserve"> Google</w:t>
+      </w:r>
+    </w:p>
+    <w:p>
+      <w:pPr>
+        <w:numPr>
+          <w:ilvl w:val="0"/>
+          <w:numId w:val="28"/>
+        </w:numPr>
+        <w:rPr>
+          <w:rFonts w:cstheme="minorHAnsi"/>
+        </w:rPr>
+      </w:pPr>
+      <w:proofErr w:type="spellStart"/>
+      <w:r>
+        <w:rPr>
+          <w:rFonts w:cstheme="minorHAnsi"/>
+        </w:rPr>
+        <w:t>Tăng</w:t>
+      </w:r>
+      <w:proofErr w:type="spellEnd"/>
+      <w:r>
+        <w:rPr>
+          <w:rFonts w:cstheme="minorHAnsi"/>
+        </w:rPr>
+        <w:t xml:space="preserve"> CTR (</w:t>
+      </w:r>
+      <w:proofErr w:type="spellStart"/>
+      <w:r>
+        <w:rPr>
+          <w:rFonts w:cstheme="minorHAnsi"/>
+        </w:rPr>
+        <w:t>tỷ</w:t>
+      </w:r>
+      <w:proofErr w:type="spellEnd"/>
+      <w:r>
+        <w:rPr>
+          <w:rFonts w:cstheme="minorHAnsi"/>
+        </w:rPr>
+        <w:t xml:space="preserve"> </w:t>
+      </w:r>
+      <w:proofErr w:type="spellStart"/>
+      <w:r>
+        <w:rPr>
+          <w:rFonts w:cstheme="minorHAnsi"/>
+        </w:rPr>
+        <w:t>lệ</w:t>
+      </w:r>
+      <w:proofErr w:type="spellEnd"/>
+      <w:r>
+        <w:rPr>
+          <w:rFonts w:cstheme="minorHAnsi"/>
+        </w:rPr>
+        <w:t xml:space="preserve"> </w:t>
+      </w:r>
+      <w:proofErr w:type="spellStart"/>
+      <w:r>
+        <w:rPr>
+          <w:rFonts w:cstheme="minorHAnsi"/>
+        </w:rPr>
+        <w:t>người</w:t>
+      </w:r>
+      <w:proofErr w:type="spellEnd"/>
+      <w:r>
+        <w:rPr>
+          <w:rFonts w:cstheme="minorHAnsi"/>
+        </w:rPr>
+        <w:t xml:space="preserve"> </w:t>
+      </w:r>
+      <w:proofErr w:type="spellStart"/>
+      <w:r>
+        <w:rPr>
+          <w:rFonts w:cstheme="minorHAnsi"/>
+        </w:rPr>
+        <w:t>bấm</w:t>
+      </w:r>
+      <w:proofErr w:type="spellEnd"/>
+      <w:r>
+        <w:rPr>
+          <w:rFonts w:cstheme="minorHAnsi"/>
+        </w:rPr>
+        <w:t xml:space="preserve"> </w:t>
+      </w:r>
+      <w:proofErr w:type="spellStart"/>
+      <w:r>
+        <w:rPr>
+          <w:rFonts w:cstheme="minorHAnsi"/>
+        </w:rPr>
+        <w:t>vào</w:t>
+      </w:r>
+      <w:proofErr w:type="spellEnd"/>
+      <w:r>
+        <w:rPr>
+          <w:rFonts w:cstheme="minorHAnsi"/>
+        </w:rPr>
+        <w:t xml:space="preserve"> link)</w:t>
+      </w:r>
+    </w:p>
+    <w:p>
+      <w:pPr>
+        <w:numPr>
+          <w:ilvl w:val="0"/>
+          <w:numId w:val="28"/>
+        </w:numPr>
+        <w:rPr>
+          <w:rFonts w:cstheme="minorHAnsi"/>
+        </w:rPr>
+      </w:pPr>
+      <w:proofErr w:type="spellStart"/>
+      <w:r>
+        <w:rPr>
+          <w:rFonts w:cstheme="minorHAnsi"/>
+        </w:rPr>
+        <w:t>Giúp</w:t>
+      </w:r>
+      <w:proofErr w:type="spellEnd"/>
+      <w:r>
+        <w:rPr>
+          <w:rFonts w:cstheme="minorHAnsi"/>
+        </w:rPr>
+        <w:t xml:space="preserve"> SEO </w:t>
+      </w:r>
+      <w:proofErr w:type="spellStart"/>
+      <w:r>
+        <w:rPr>
+          <w:rFonts w:cstheme="minorHAnsi"/>
+        </w:rPr>
+        <w:t>tốt</w:t>
+      </w:r>
+      <w:proofErr w:type="spellEnd"/>
+      <w:r>
+        <w:rPr>
+          <w:rFonts w:cstheme="minorHAnsi"/>
+        </w:rPr>
+        <w:t xml:space="preserve"> </w:t>
+      </w:r>
+      <w:proofErr w:type="spellStart"/>
+      <w:r>
+        <w:rPr>
+          <w:rFonts w:cstheme="minorHAnsi"/>
+        </w:rPr>
+        <w:t>hơn</w:t>
+      </w:r>
+      <w:proofErr w:type="spellEnd"/>
+      <w:r>
+        <w:rPr>
+          <w:rFonts w:cstheme="minorHAnsi"/>
+        </w:rPr>
+        <w:t xml:space="preserve"> (</w:t>
+      </w:r>
+      <w:proofErr w:type="spellStart"/>
+      <w:r>
+        <w:rPr>
+          <w:rFonts w:cstheme="minorHAnsi"/>
+        </w:rPr>
+        <w:t>gián</w:t>
+      </w:r>
+      <w:proofErr w:type="spellEnd"/>
+      <w:r>
+        <w:rPr>
+          <w:rFonts w:cstheme="minorHAnsi"/>
+        </w:rPr>
+        <w:t xml:space="preserve"> </w:t>
+      </w:r>
+      <w:proofErr w:type="spellStart"/>
+      <w:r>
+        <w:rPr>
+          <w:rFonts w:cstheme="minorHAnsi"/>
+        </w:rPr>
+        <w:t>tiếp</w:t>
+      </w:r>
+      <w:proofErr w:type="spellEnd"/>
+      <w:r>
+        <w:rPr>
+          <w:rFonts w:cstheme="minorHAnsi"/>
+        </w:rPr>
+        <w:t>)</w:t>
+      </w:r>
+    </w:p>
+    <w:p>
+      <w:pPr>
+        <w:rPr>
+          <w:rFonts w:cstheme="minorHAnsi"/>
+        </w:rPr>
+      </w:pPr>
+      <w:proofErr w:type="spellStart"/>
+      <w:r>
+        <w:rPr>
+          <w:rFonts w:cstheme="minorHAnsi"/>
+        </w:rPr>
+        <w:t>Ví</w:t>
+      </w:r>
+      <w:proofErr w:type="spellEnd"/>
+      <w:r>
+        <w:rPr>
+          <w:rFonts w:cstheme="minorHAnsi"/>
+        </w:rPr>
+        <w:t xml:space="preserve"> </w:t>
+      </w:r>
+      <w:proofErr w:type="spellStart"/>
+      <w:r>
+        <w:rPr>
+          <w:rFonts w:cstheme="minorHAnsi"/>
+        </w:rPr>
+        <w:t>dụ</w:t>
+      </w:r>
+      <w:proofErr w:type="spellEnd"/>
+      <w:r>
+        <w:rPr>
+          <w:rFonts w:cstheme="minorHAnsi"/>
+        </w:rPr>
+        <w:t xml:space="preserve"> </w:t>
+      </w:r>
+      <w:proofErr w:type="spellStart"/>
+      <w:r>
+        <w:rPr>
+          <w:rFonts w:cstheme="minorHAnsi"/>
+        </w:rPr>
+        <w:t>khi</w:t>
+      </w:r>
+      <w:proofErr w:type="spellEnd"/>
+      <w:r>
+        <w:rPr>
+          <w:rFonts w:cstheme="minorHAnsi"/>
+        </w:rPr>
+        <w:t xml:space="preserve"> </w:t>
+      </w:r>
+      <w:proofErr w:type="spellStart"/>
+      <w:r>
+        <w:rPr>
+          <w:rFonts w:cstheme="minorHAnsi"/>
+        </w:rPr>
+        <w:t>bạn</w:t>
+      </w:r>
+      <w:proofErr w:type="spellEnd"/>
+      <w:r>
+        <w:rPr>
+          <w:rFonts w:cstheme="minorHAnsi"/>
+        </w:rPr>
+        <w:t xml:space="preserve"> search Google, </w:t>
+      </w:r>
+      <w:proofErr w:type="spellStart"/>
+      <w:r>
+        <w:rPr>
+          <w:rFonts w:cstheme="minorHAnsi"/>
+        </w:rPr>
+        <w:t>đoạn</w:t>
+      </w:r>
+      <w:proofErr w:type="spellEnd"/>
+      <w:r>
+        <w:rPr>
+          <w:rFonts w:cstheme="minorHAnsi"/>
+        </w:rPr>
+        <w:t xml:space="preserve"> </w:t>
+      </w:r>
+      <w:proofErr w:type="spellStart"/>
+      <w:r>
+        <w:rPr>
+          <w:rFonts w:cstheme="minorHAnsi"/>
+        </w:rPr>
+        <w:t>chữ</w:t>
+      </w:r>
+      <w:proofErr w:type="spellEnd"/>
+      <w:r>
+        <w:rPr>
+          <w:rFonts w:cstheme="minorHAnsi"/>
+        </w:rPr>
+        <w:t xml:space="preserve"> </w:t>
+      </w:r>
+      <w:proofErr w:type="spellStart"/>
+      <w:r>
+        <w:rPr>
+          <w:rFonts w:cstheme="minorHAnsi"/>
+        </w:rPr>
+        <w:t>nhỏ</w:t>
+      </w:r>
+      <w:proofErr w:type="spellEnd"/>
+      <w:r>
+        <w:rPr>
+          <w:rFonts w:cstheme="minorHAnsi"/>
+        </w:rPr>
+        <w:t xml:space="preserve"> </w:t>
+      </w:r>
+      <w:proofErr w:type="spellStart"/>
+      <w:r>
+        <w:rPr>
+          <w:rFonts w:cstheme="minorHAnsi"/>
+        </w:rPr>
+        <w:t>dưới</w:t>
+      </w:r>
+      <w:proofErr w:type="spellEnd"/>
+      <w:r>
+        <w:rPr>
+          <w:rFonts w:cstheme="minorHAnsi"/>
+        </w:rPr>
+        <w:t xml:space="preserve"> </w:t>
+      </w:r>
+      <w:proofErr w:type="spellStart"/>
+      <w:r>
+        <w:rPr>
+          <w:rFonts w:cstheme="minorHAnsi"/>
+        </w:rPr>
+        <w:t>tiêu</w:t>
+      </w:r>
+      <w:proofErr w:type="spellEnd"/>
+      <w:r>
+        <w:rPr>
+          <w:rFonts w:cstheme="minorHAnsi"/>
+        </w:rPr>
+        <w:t xml:space="preserve"> </w:t>
+      </w:r>
+      <w:proofErr w:type="spellStart"/>
+      <w:r>
+        <w:rPr>
+          <w:rFonts w:cstheme="minorHAnsi"/>
+        </w:rPr>
+        <w:t>đề</w:t>
+      </w:r>
+      <w:proofErr w:type="spellEnd"/>
+      <w:r>
+        <w:rPr>
+          <w:rFonts w:cstheme="minorHAnsi"/>
+        </w:rPr>
+        <w:t xml:space="preserve"> </w:t>
+      </w:r>
+      <w:proofErr w:type="spellStart"/>
+      <w:r>
+        <w:rPr>
+          <w:rFonts w:cstheme="minorHAnsi"/>
+        </w:rPr>
+        <w:t>đó</w:t>
+      </w:r>
+      <w:proofErr w:type="spellEnd"/>
+      <w:r>
+        <w:rPr>
+          <w:rFonts w:cstheme="minorHAnsi"/>
+        </w:rPr>
+        <w:t xml:space="preserve"> </w:t>
+      </w:r>
+      <w:proofErr w:type="spellStart"/>
+      <w:r>
+        <w:rPr>
+          <w:rFonts w:cstheme="minorHAnsi"/>
+        </w:rPr>
+        <w:t>chính</w:t>
+      </w:r>
+      <w:proofErr w:type="spellEnd"/>
+      <w:r>
+        <w:rPr>
+          <w:rFonts w:cstheme="minorHAnsi"/>
+        </w:rPr>
+        <w:t xml:space="preserve"> </w:t>
+      </w:r>
+      <w:proofErr w:type="spellStart"/>
+      <w:r>
+        <w:rPr>
+          <w:rFonts w:cstheme="minorHAnsi"/>
+        </w:rPr>
+        <w:t>là</w:t>
+      </w:r>
+      <w:proofErr w:type="spellEnd"/>
+      <w:r>
+        <w:rPr>
+          <w:rFonts w:cstheme="minorHAnsi"/>
+        </w:rPr>
+        <w:t xml:space="preserve"> meta description.</w:t>
+      </w:r>
     </w:p>
     <w:p>
       <w:pPr>
@@ -24981,9 +27092,9 @@
 <file path=word/numbering.xml><?xml version="1.0" encoding="utf-8"?>
 <w:numbering xmlns:wpc="http://schemas.microsoft.com/office/word/2010/wordprocessingCanvas" xmlns:cx="http://schemas.microsoft.com/office/drawing/2014/chartex" xmlns:cx1="http://schemas.microsoft.com/office/drawing/2015/9/8/chartex" xmlns:cx2="http://schemas.microsoft.com/office/drawing/2015/10/21/chartex" xmlns:cx3="http://schemas.microsoft.com/office/drawing/2016/5/9/chartex" xmlns:cx4="http://schemas.microsoft.com/office/drawing/2016/5/10/chartex" xmlns:cx5="http://schemas.microsoft.com/office/drawing/2016/5/11/chartex" xmlns:cx6="http://schemas.microsoft.com/office/drawing/2016/5/12/chartex" xmlns:cx7="http://schemas.microsoft.com/office/drawing/2016/5/13/chartex" xmlns:cx8="http://schemas.microsoft.com/office/drawing/2016/5/14/chartex" xmlns:mc="http://schemas.openxmlformats.org/markup-compatibility/2006" xmlns:aink="http://schemas.microsoft.com/office/drawing/2016/ink" xmlns:am3d="http://schemas.microsoft.com/office/drawing/2017/model3d" xmlns:o="urn:schemas-microsoft-com:office:office" xmlns:oel="http://schemas.microsoft.com/office/2019/extlst" xmlns:r="http://schemas.openxmlformats.org/officeDocument/2006/relationships" xmlns:m="http://schemas.openxmlformats.org/officeDocument/2006/math" xmlns:v="urn:schemas-microsoft-com:vml" xmlns:wp14="http://schemas.microsoft.com/office/word/2010/wordprocessingDrawing" xmlns:wp="http://schemas.openxmlformats.org/drawingml/2006/wordprocessingDrawing" xmlns:w10="urn:schemas-microsoft-com:office:word" xmlns:w="http://schemas.openxmlformats.org/wordprocessingml/2006/main" xmlns:w14="http://schemas.microsoft.com/office/word/2010/wordml" xmlns:w15="http://schemas.microsoft.com/office/word/2012/wordml" xmlns:w16cex="http://schemas.microsoft.com/office/word/2018/wordml/cex" xmlns:w16cid="http://schemas.microsoft.com/office/word/2016/wordml/cid" xmlns:w16="http://schemas.microsoft.com/office/word/2018/wordml" xmlns:w16du="http://schemas.microsoft.com/office/word/2023/wordml/word16du" xmlns:w16sdtdh="http://schemas.microsoft.com/office/word/2020/wordml/sdtdatahash" xmlns:w16sdtfl="http://schemas.microsoft.com/office/word/2024/wordml/sdtformatlock" xmlns:w16se="http://schemas.microsoft.com/office/word/2015/wordml/symex" xmlns:wpg="http://schemas.microsoft.com/office/word/2010/wordprocessingGroup" xmlns:wpi="http://schemas.microsoft.com/office/word/2010/wordprocessingInk" xmlns:wne="http://schemas.microsoft.com/office/word/2006/wordml" xmlns:wps="http://schemas.microsoft.com/office/word/2010/wordprocessingShape" mc:Ignorable="w14 w15 w16se w16cid w16 w16cex w16sdtdh w16sdtfl w16du wp14">
   <w:abstractNum w:abstractNumId="0" w15:restartNumberingAfterBreak="0">
-    <w:nsid w:val="1862140F"/>
+    <w:nsid w:val="0E9D5426"/>
     <w:multiLevelType w:val="multilevel"/>
-    <w:tmpl w:val="4C5E16D0"/>
+    <w:tmpl w:val="D468169E"/>
     <w:lvl w:ilvl="0">
       <w:start w:val="1"/>
       <w:numFmt w:val="bullet"/>
@@ -25130,122 +27241,9 @@
     </w:lvl>
   </w:abstractNum>
   <w:abstractNum w:abstractNumId="1" w15:restartNumberingAfterBreak="0">
-    <w:nsid w:val="19394855"/>
-    <w:multiLevelType w:val="hybridMultilevel"/>
-    <w:tmpl w:val="42CE3C44"/>
-    <w:lvl w:ilvl="0" w:tplc="054C9CC0">
-      <w:start w:val="1"/>
-      <w:numFmt w:val="bullet"/>
-      <w:lvlText w:val=""/>
-      <w:lvlJc w:val="left"/>
-      <w:pPr>
-        <w:ind w:left="1440" w:hanging="360"/>
-      </w:pPr>
-      <w:rPr>
-        <w:rFonts w:ascii="Symbol" w:hAnsi="Symbol" w:hint="default"/>
-      </w:rPr>
-    </w:lvl>
-    <w:lvl w:ilvl="1" w:tplc="FFFFFFFF" w:tentative="1">
-      <w:start w:val="1"/>
-      <w:numFmt w:val="bullet"/>
-      <w:lvlText w:val="o"/>
-      <w:lvlJc w:val="left"/>
-      <w:pPr>
-        <w:ind w:left="2160" w:hanging="360"/>
-      </w:pPr>
-      <w:rPr>
-        <w:rFonts w:ascii="Courier New" w:hAnsi="Courier New" w:cs="Courier New" w:hint="default"/>
-      </w:rPr>
-    </w:lvl>
-    <w:lvl w:ilvl="2" w:tplc="FFFFFFFF" w:tentative="1">
-      <w:start w:val="1"/>
-      <w:numFmt w:val="bullet"/>
-      <w:lvlText w:val=""/>
-      <w:lvlJc w:val="left"/>
-      <w:pPr>
-        <w:ind w:left="2880" w:hanging="360"/>
-      </w:pPr>
-      <w:rPr>
-        <w:rFonts w:ascii="Wingdings" w:hAnsi="Wingdings" w:hint="default"/>
-      </w:rPr>
-    </w:lvl>
-    <w:lvl w:ilvl="3" w:tplc="FFFFFFFF" w:tentative="1">
-      <w:start w:val="1"/>
-      <w:numFmt w:val="bullet"/>
-      <w:lvlText w:val=""/>
-      <w:lvlJc w:val="left"/>
-      <w:pPr>
-        <w:ind w:left="3600" w:hanging="360"/>
-      </w:pPr>
-      <w:rPr>
-        <w:rFonts w:ascii="Symbol" w:hAnsi="Symbol" w:hint="default"/>
-      </w:rPr>
-    </w:lvl>
-    <w:lvl w:ilvl="4" w:tplc="FFFFFFFF" w:tentative="1">
-      <w:start w:val="1"/>
-      <w:numFmt w:val="bullet"/>
-      <w:lvlText w:val="o"/>
-      <w:lvlJc w:val="left"/>
-      <w:pPr>
-        <w:ind w:left="4320" w:hanging="360"/>
-      </w:pPr>
-      <w:rPr>
-        <w:rFonts w:ascii="Courier New" w:hAnsi="Courier New" w:cs="Courier New" w:hint="default"/>
-      </w:rPr>
-    </w:lvl>
-    <w:lvl w:ilvl="5" w:tplc="FFFFFFFF" w:tentative="1">
-      <w:start w:val="1"/>
-      <w:numFmt w:val="bullet"/>
-      <w:lvlText w:val=""/>
-      <w:lvlJc w:val="left"/>
-      <w:pPr>
-        <w:ind w:left="5040" w:hanging="360"/>
-      </w:pPr>
-      <w:rPr>
-        <w:rFonts w:ascii="Wingdings" w:hAnsi="Wingdings" w:hint="default"/>
-      </w:rPr>
-    </w:lvl>
-    <w:lvl w:ilvl="6" w:tplc="FFFFFFFF" w:tentative="1">
-      <w:start w:val="1"/>
-      <w:numFmt w:val="bullet"/>
-      <w:lvlText w:val=""/>
-      <w:lvlJc w:val="left"/>
-      <w:pPr>
-        <w:ind w:left="5760" w:hanging="360"/>
-      </w:pPr>
-      <w:rPr>
-        <w:rFonts w:ascii="Symbol" w:hAnsi="Symbol" w:hint="default"/>
-      </w:rPr>
-    </w:lvl>
-    <w:lvl w:ilvl="7" w:tplc="FFFFFFFF" w:tentative="1">
-      <w:start w:val="1"/>
-      <w:numFmt w:val="bullet"/>
-      <w:lvlText w:val="o"/>
-      <w:lvlJc w:val="left"/>
-      <w:pPr>
-        <w:ind w:left="6480" w:hanging="360"/>
-      </w:pPr>
-      <w:rPr>
-        <w:rFonts w:ascii="Courier New" w:hAnsi="Courier New" w:cs="Courier New" w:hint="default"/>
-      </w:rPr>
-    </w:lvl>
-    <w:lvl w:ilvl="8" w:tplc="FFFFFFFF" w:tentative="1">
-      <w:start w:val="1"/>
-      <w:numFmt w:val="bullet"/>
-      <w:lvlText w:val=""/>
-      <w:lvlJc w:val="left"/>
-      <w:pPr>
-        <w:ind w:left="7200" w:hanging="360"/>
-      </w:pPr>
-      <w:rPr>
-        <w:rFonts w:ascii="Wingdings" w:hAnsi="Wingdings" w:hint="default"/>
-      </w:rPr>
-    </w:lvl>
-  </w:abstractNum>
-  <w:abstractNum w:abstractNumId="2" w15:restartNumberingAfterBreak="0">
-    <w:nsid w:val="1B98421A"/>
+    <w:nsid w:val="179435E4"/>
     <w:multiLevelType w:val="multilevel"/>
-    <w:tmpl w:val="4F9217BA"/>
+    <w:tmpl w:val="4634BE98"/>
     <w:lvl w:ilvl="0">
       <w:start w:val="1"/>
       <w:numFmt w:val="bullet"/>
@@ -25391,123 +27389,10 @@
       </w:rPr>
     </w:lvl>
   </w:abstractNum>
-  <w:abstractNum w:abstractNumId="3" w15:restartNumberingAfterBreak="0">
-    <w:nsid w:val="258933F8"/>
-    <w:multiLevelType w:val="hybridMultilevel"/>
-    <w:tmpl w:val="69EAB382"/>
-    <w:lvl w:ilvl="0" w:tplc="054C9CC0">
-      <w:start w:val="1"/>
-      <w:numFmt w:val="bullet"/>
-      <w:lvlText w:val=""/>
-      <w:lvlJc w:val="left"/>
-      <w:pPr>
-        <w:ind w:left="720" w:hanging="360"/>
-      </w:pPr>
-      <w:rPr>
-        <w:rFonts w:ascii="Symbol" w:hAnsi="Symbol" w:hint="default"/>
-      </w:rPr>
-    </w:lvl>
-    <w:lvl w:ilvl="1" w:tplc="04090003" w:tentative="1">
-      <w:start w:val="1"/>
-      <w:numFmt w:val="bullet"/>
-      <w:lvlText w:val="o"/>
-      <w:lvlJc w:val="left"/>
-      <w:pPr>
-        <w:ind w:left="1440" w:hanging="360"/>
-      </w:pPr>
-      <w:rPr>
-        <w:rFonts w:ascii="Courier New" w:hAnsi="Courier New" w:cs="Courier New" w:hint="default"/>
-      </w:rPr>
-    </w:lvl>
-    <w:lvl w:ilvl="2" w:tplc="04090005" w:tentative="1">
-      <w:start w:val="1"/>
-      <w:numFmt w:val="bullet"/>
-      <w:lvlText w:val=""/>
-      <w:lvlJc w:val="left"/>
-      <w:pPr>
-        <w:ind w:left="2160" w:hanging="360"/>
-      </w:pPr>
-      <w:rPr>
-        <w:rFonts w:ascii="Wingdings" w:hAnsi="Wingdings" w:hint="default"/>
-      </w:rPr>
-    </w:lvl>
-    <w:lvl w:ilvl="3" w:tplc="04090001" w:tentative="1">
-      <w:start w:val="1"/>
-      <w:numFmt w:val="bullet"/>
-      <w:lvlText w:val=""/>
-      <w:lvlJc w:val="left"/>
-      <w:pPr>
-        <w:ind w:left="2880" w:hanging="360"/>
-      </w:pPr>
-      <w:rPr>
-        <w:rFonts w:ascii="Symbol" w:hAnsi="Symbol" w:hint="default"/>
-      </w:rPr>
-    </w:lvl>
-    <w:lvl w:ilvl="4" w:tplc="04090003" w:tentative="1">
-      <w:start w:val="1"/>
-      <w:numFmt w:val="bullet"/>
-      <w:lvlText w:val="o"/>
-      <w:lvlJc w:val="left"/>
-      <w:pPr>
-        <w:ind w:left="3600" w:hanging="360"/>
-      </w:pPr>
-      <w:rPr>
-        <w:rFonts w:ascii="Courier New" w:hAnsi="Courier New" w:cs="Courier New" w:hint="default"/>
-      </w:rPr>
-    </w:lvl>
-    <w:lvl w:ilvl="5" w:tplc="04090005" w:tentative="1">
-      <w:start w:val="1"/>
-      <w:numFmt w:val="bullet"/>
-      <w:lvlText w:val=""/>
-      <w:lvlJc w:val="left"/>
-      <w:pPr>
-        <w:ind w:left="4320" w:hanging="360"/>
-      </w:pPr>
-      <w:rPr>
-        <w:rFonts w:ascii="Wingdings" w:hAnsi="Wingdings" w:hint="default"/>
-      </w:rPr>
-    </w:lvl>
-    <w:lvl w:ilvl="6" w:tplc="04090001" w:tentative="1">
-      <w:start w:val="1"/>
-      <w:numFmt w:val="bullet"/>
-      <w:lvlText w:val=""/>
-      <w:lvlJc w:val="left"/>
-      <w:pPr>
-        <w:ind w:left="5040" w:hanging="360"/>
-      </w:pPr>
-      <w:rPr>
-        <w:rFonts w:ascii="Symbol" w:hAnsi="Symbol" w:hint="default"/>
-      </w:rPr>
-    </w:lvl>
-    <w:lvl w:ilvl="7" w:tplc="04090003" w:tentative="1">
-      <w:start w:val="1"/>
-      <w:numFmt w:val="bullet"/>
-      <w:lvlText w:val="o"/>
-      <w:lvlJc w:val="left"/>
-      <w:pPr>
-        <w:ind w:left="5760" w:hanging="360"/>
-      </w:pPr>
-      <w:rPr>
-        <w:rFonts w:ascii="Courier New" w:hAnsi="Courier New" w:cs="Courier New" w:hint="default"/>
-      </w:rPr>
-    </w:lvl>
-    <w:lvl w:ilvl="8" w:tplc="04090005" w:tentative="1">
-      <w:start w:val="1"/>
-      <w:numFmt w:val="bullet"/>
-      <w:lvlText w:val=""/>
-      <w:lvlJc w:val="left"/>
-      <w:pPr>
-        <w:ind w:left="6480" w:hanging="360"/>
-      </w:pPr>
-      <w:rPr>
-        <w:rFonts w:ascii="Wingdings" w:hAnsi="Wingdings" w:hint="default"/>
-      </w:rPr>
-    </w:lvl>
-  </w:abstractNum>
-  <w:abstractNum w:abstractNumId="4" w15:restartNumberingAfterBreak="0">
-    <w:nsid w:val="27B6377D"/>
+  <w:abstractNum w:abstractNumId="2" w15:restartNumberingAfterBreak="0">
+    <w:nsid w:val="1862140F"/>
     <w:multiLevelType w:val="multilevel"/>
-    <w:tmpl w:val="CEC4D1FA"/>
+    <w:tmpl w:val="4C5E16D0"/>
     <w:lvl w:ilvl="0">
       <w:start w:val="1"/>
       <w:numFmt w:val="bullet"/>
@@ -25653,7 +27538,531 @@
       </w:rPr>
     </w:lvl>
   </w:abstractNum>
+  <w:abstractNum w:abstractNumId="3" w15:restartNumberingAfterBreak="0">
+    <w:nsid w:val="19394855"/>
+    <w:multiLevelType w:val="hybridMultilevel"/>
+    <w:tmpl w:val="42CE3C44"/>
+    <w:lvl w:ilvl="0" w:tplc="054C9CC0">
+      <w:start w:val="1"/>
+      <w:numFmt w:val="bullet"/>
+      <w:lvlText w:val=""/>
+      <w:lvlJc w:val="left"/>
+      <w:pPr>
+        <w:ind w:left="1440" w:hanging="360"/>
+      </w:pPr>
+      <w:rPr>
+        <w:rFonts w:ascii="Symbol" w:hAnsi="Symbol" w:hint="default"/>
+      </w:rPr>
+    </w:lvl>
+    <w:lvl w:ilvl="1" w:tplc="FFFFFFFF" w:tentative="1">
+      <w:start w:val="1"/>
+      <w:numFmt w:val="bullet"/>
+      <w:lvlText w:val="o"/>
+      <w:lvlJc w:val="left"/>
+      <w:pPr>
+        <w:ind w:left="2160" w:hanging="360"/>
+      </w:pPr>
+      <w:rPr>
+        <w:rFonts w:ascii="Courier New" w:hAnsi="Courier New" w:cs="Courier New" w:hint="default"/>
+      </w:rPr>
+    </w:lvl>
+    <w:lvl w:ilvl="2" w:tplc="FFFFFFFF" w:tentative="1">
+      <w:start w:val="1"/>
+      <w:numFmt w:val="bullet"/>
+      <w:lvlText w:val=""/>
+      <w:lvlJc w:val="left"/>
+      <w:pPr>
+        <w:ind w:left="2880" w:hanging="360"/>
+      </w:pPr>
+      <w:rPr>
+        <w:rFonts w:ascii="Wingdings" w:hAnsi="Wingdings" w:hint="default"/>
+      </w:rPr>
+    </w:lvl>
+    <w:lvl w:ilvl="3" w:tplc="FFFFFFFF" w:tentative="1">
+      <w:start w:val="1"/>
+      <w:numFmt w:val="bullet"/>
+      <w:lvlText w:val=""/>
+      <w:lvlJc w:val="left"/>
+      <w:pPr>
+        <w:ind w:left="3600" w:hanging="360"/>
+      </w:pPr>
+      <w:rPr>
+        <w:rFonts w:ascii="Symbol" w:hAnsi="Symbol" w:hint="default"/>
+      </w:rPr>
+    </w:lvl>
+    <w:lvl w:ilvl="4" w:tplc="FFFFFFFF" w:tentative="1">
+      <w:start w:val="1"/>
+      <w:numFmt w:val="bullet"/>
+      <w:lvlText w:val="o"/>
+      <w:lvlJc w:val="left"/>
+      <w:pPr>
+        <w:ind w:left="4320" w:hanging="360"/>
+      </w:pPr>
+      <w:rPr>
+        <w:rFonts w:ascii="Courier New" w:hAnsi="Courier New" w:cs="Courier New" w:hint="default"/>
+      </w:rPr>
+    </w:lvl>
+    <w:lvl w:ilvl="5" w:tplc="FFFFFFFF" w:tentative="1">
+      <w:start w:val="1"/>
+      <w:numFmt w:val="bullet"/>
+      <w:lvlText w:val=""/>
+      <w:lvlJc w:val="left"/>
+      <w:pPr>
+        <w:ind w:left="5040" w:hanging="360"/>
+      </w:pPr>
+      <w:rPr>
+        <w:rFonts w:ascii="Wingdings" w:hAnsi="Wingdings" w:hint="default"/>
+      </w:rPr>
+    </w:lvl>
+    <w:lvl w:ilvl="6" w:tplc="FFFFFFFF" w:tentative="1">
+      <w:start w:val="1"/>
+      <w:numFmt w:val="bullet"/>
+      <w:lvlText w:val=""/>
+      <w:lvlJc w:val="left"/>
+      <w:pPr>
+        <w:ind w:left="5760" w:hanging="360"/>
+      </w:pPr>
+      <w:rPr>
+        <w:rFonts w:ascii="Symbol" w:hAnsi="Symbol" w:hint="default"/>
+      </w:rPr>
+    </w:lvl>
+    <w:lvl w:ilvl="7" w:tplc="FFFFFFFF" w:tentative="1">
+      <w:start w:val="1"/>
+      <w:numFmt w:val="bullet"/>
+      <w:lvlText w:val="o"/>
+      <w:lvlJc w:val="left"/>
+      <w:pPr>
+        <w:ind w:left="6480" w:hanging="360"/>
+      </w:pPr>
+      <w:rPr>
+        <w:rFonts w:ascii="Courier New" w:hAnsi="Courier New" w:cs="Courier New" w:hint="default"/>
+      </w:rPr>
+    </w:lvl>
+    <w:lvl w:ilvl="8" w:tplc="FFFFFFFF" w:tentative="1">
+      <w:start w:val="1"/>
+      <w:numFmt w:val="bullet"/>
+      <w:lvlText w:val=""/>
+      <w:lvlJc w:val="left"/>
+      <w:pPr>
+        <w:ind w:left="7200" w:hanging="360"/>
+      </w:pPr>
+      <w:rPr>
+        <w:rFonts w:ascii="Wingdings" w:hAnsi="Wingdings" w:hint="default"/>
+      </w:rPr>
+    </w:lvl>
+  </w:abstractNum>
+  <w:abstractNum w:abstractNumId="4" w15:restartNumberingAfterBreak="0">
+    <w:nsid w:val="1B98421A"/>
+    <w:multiLevelType w:val="multilevel"/>
+    <w:tmpl w:val="4F9217BA"/>
+    <w:lvl w:ilvl="0">
+      <w:start w:val="1"/>
+      <w:numFmt w:val="bullet"/>
+      <w:lvlText w:val=""/>
+      <w:lvlJc w:val="left"/>
+      <w:pPr>
+        <w:tabs>
+          <w:tab w:val="num" w:pos="720"/>
+        </w:tabs>
+        <w:ind w:left="720" w:hanging="360"/>
+      </w:pPr>
+      <w:rPr>
+        <w:rFonts w:ascii="Symbol" w:hAnsi="Symbol" w:hint="default"/>
+        <w:sz w:val="20"/>
+      </w:rPr>
+    </w:lvl>
+    <w:lvl w:ilvl="1" w:tentative="1">
+      <w:start w:val="1"/>
+      <w:numFmt w:val="bullet"/>
+      <w:lvlText w:val="o"/>
+      <w:lvlJc w:val="left"/>
+      <w:pPr>
+        <w:tabs>
+          <w:tab w:val="num" w:pos="1440"/>
+        </w:tabs>
+        <w:ind w:left="1440" w:hanging="360"/>
+      </w:pPr>
+      <w:rPr>
+        <w:rFonts w:ascii="Courier New" w:hAnsi="Courier New" w:hint="default"/>
+        <w:sz w:val="20"/>
+      </w:rPr>
+    </w:lvl>
+    <w:lvl w:ilvl="2" w:tentative="1">
+      <w:start w:val="1"/>
+      <w:numFmt w:val="bullet"/>
+      <w:lvlText w:val=""/>
+      <w:lvlJc w:val="left"/>
+      <w:pPr>
+        <w:tabs>
+          <w:tab w:val="num" w:pos="2160"/>
+        </w:tabs>
+        <w:ind w:left="2160" w:hanging="360"/>
+      </w:pPr>
+      <w:rPr>
+        <w:rFonts w:ascii="Wingdings" w:hAnsi="Wingdings" w:hint="default"/>
+        <w:sz w:val="20"/>
+      </w:rPr>
+    </w:lvl>
+    <w:lvl w:ilvl="3" w:tentative="1">
+      <w:start w:val="1"/>
+      <w:numFmt w:val="bullet"/>
+      <w:lvlText w:val=""/>
+      <w:lvlJc w:val="left"/>
+      <w:pPr>
+        <w:tabs>
+          <w:tab w:val="num" w:pos="2880"/>
+        </w:tabs>
+        <w:ind w:left="2880" w:hanging="360"/>
+      </w:pPr>
+      <w:rPr>
+        <w:rFonts w:ascii="Wingdings" w:hAnsi="Wingdings" w:hint="default"/>
+        <w:sz w:val="20"/>
+      </w:rPr>
+    </w:lvl>
+    <w:lvl w:ilvl="4" w:tentative="1">
+      <w:start w:val="1"/>
+      <w:numFmt w:val="bullet"/>
+      <w:lvlText w:val=""/>
+      <w:lvlJc w:val="left"/>
+      <w:pPr>
+        <w:tabs>
+          <w:tab w:val="num" w:pos="3600"/>
+        </w:tabs>
+        <w:ind w:left="3600" w:hanging="360"/>
+      </w:pPr>
+      <w:rPr>
+        <w:rFonts w:ascii="Wingdings" w:hAnsi="Wingdings" w:hint="default"/>
+        <w:sz w:val="20"/>
+      </w:rPr>
+    </w:lvl>
+    <w:lvl w:ilvl="5" w:tentative="1">
+      <w:start w:val="1"/>
+      <w:numFmt w:val="bullet"/>
+      <w:lvlText w:val=""/>
+      <w:lvlJc w:val="left"/>
+      <w:pPr>
+        <w:tabs>
+          <w:tab w:val="num" w:pos="4320"/>
+        </w:tabs>
+        <w:ind w:left="4320" w:hanging="360"/>
+      </w:pPr>
+      <w:rPr>
+        <w:rFonts w:ascii="Wingdings" w:hAnsi="Wingdings" w:hint="default"/>
+        <w:sz w:val="20"/>
+      </w:rPr>
+    </w:lvl>
+    <w:lvl w:ilvl="6" w:tentative="1">
+      <w:start w:val="1"/>
+      <w:numFmt w:val="bullet"/>
+      <w:lvlText w:val=""/>
+      <w:lvlJc w:val="left"/>
+      <w:pPr>
+        <w:tabs>
+          <w:tab w:val="num" w:pos="5040"/>
+        </w:tabs>
+        <w:ind w:left="5040" w:hanging="360"/>
+      </w:pPr>
+      <w:rPr>
+        <w:rFonts w:ascii="Wingdings" w:hAnsi="Wingdings" w:hint="default"/>
+        <w:sz w:val="20"/>
+      </w:rPr>
+    </w:lvl>
+    <w:lvl w:ilvl="7" w:tentative="1">
+      <w:start w:val="1"/>
+      <w:numFmt w:val="bullet"/>
+      <w:lvlText w:val=""/>
+      <w:lvlJc w:val="left"/>
+      <w:pPr>
+        <w:tabs>
+          <w:tab w:val="num" w:pos="5760"/>
+        </w:tabs>
+        <w:ind w:left="5760" w:hanging="360"/>
+      </w:pPr>
+      <w:rPr>
+        <w:rFonts w:ascii="Wingdings" w:hAnsi="Wingdings" w:hint="default"/>
+        <w:sz w:val="20"/>
+      </w:rPr>
+    </w:lvl>
+    <w:lvl w:ilvl="8" w:tentative="1">
+      <w:start w:val="1"/>
+      <w:numFmt w:val="bullet"/>
+      <w:lvlText w:val=""/>
+      <w:lvlJc w:val="left"/>
+      <w:pPr>
+        <w:tabs>
+          <w:tab w:val="num" w:pos="6480"/>
+        </w:tabs>
+        <w:ind w:left="6480" w:hanging="360"/>
+      </w:pPr>
+      <w:rPr>
+        <w:rFonts w:ascii="Wingdings" w:hAnsi="Wingdings" w:hint="default"/>
+        <w:sz w:val="20"/>
+      </w:rPr>
+    </w:lvl>
+  </w:abstractNum>
   <w:abstractNum w:abstractNumId="5" w15:restartNumberingAfterBreak="0">
+    <w:nsid w:val="258933F8"/>
+    <w:multiLevelType w:val="hybridMultilevel"/>
+    <w:tmpl w:val="69EAB382"/>
+    <w:lvl w:ilvl="0" w:tplc="054C9CC0">
+      <w:start w:val="1"/>
+      <w:numFmt w:val="bullet"/>
+      <w:lvlText w:val=""/>
+      <w:lvlJc w:val="left"/>
+      <w:pPr>
+        <w:ind w:left="720" w:hanging="360"/>
+      </w:pPr>
+      <w:rPr>
+        <w:rFonts w:ascii="Symbol" w:hAnsi="Symbol" w:hint="default"/>
+      </w:rPr>
+    </w:lvl>
+    <w:lvl w:ilvl="1" w:tplc="04090003" w:tentative="1">
+      <w:start w:val="1"/>
+      <w:numFmt w:val="bullet"/>
+      <w:lvlText w:val="o"/>
+      <w:lvlJc w:val="left"/>
+      <w:pPr>
+        <w:ind w:left="1440" w:hanging="360"/>
+      </w:pPr>
+      <w:rPr>
+        <w:rFonts w:ascii="Courier New" w:hAnsi="Courier New" w:cs="Courier New" w:hint="default"/>
+      </w:rPr>
+    </w:lvl>
+    <w:lvl w:ilvl="2" w:tplc="04090005" w:tentative="1">
+      <w:start w:val="1"/>
+      <w:numFmt w:val="bullet"/>
+      <w:lvlText w:val=""/>
+      <w:lvlJc w:val="left"/>
+      <w:pPr>
+        <w:ind w:left="2160" w:hanging="360"/>
+      </w:pPr>
+      <w:rPr>
+        <w:rFonts w:ascii="Wingdings" w:hAnsi="Wingdings" w:hint="default"/>
+      </w:rPr>
+    </w:lvl>
+    <w:lvl w:ilvl="3" w:tplc="04090001" w:tentative="1">
+      <w:start w:val="1"/>
+      <w:numFmt w:val="bullet"/>
+      <w:lvlText w:val=""/>
+      <w:lvlJc w:val="left"/>
+      <w:pPr>
+        <w:ind w:left="2880" w:hanging="360"/>
+      </w:pPr>
+      <w:rPr>
+        <w:rFonts w:ascii="Symbol" w:hAnsi="Symbol" w:hint="default"/>
+      </w:rPr>
+    </w:lvl>
+    <w:lvl w:ilvl="4" w:tplc="04090003" w:tentative="1">
+      <w:start w:val="1"/>
+      <w:numFmt w:val="bullet"/>
+      <w:lvlText w:val="o"/>
+      <w:lvlJc w:val="left"/>
+      <w:pPr>
+        <w:ind w:left="3600" w:hanging="360"/>
+      </w:pPr>
+      <w:rPr>
+        <w:rFonts w:ascii="Courier New" w:hAnsi="Courier New" w:cs="Courier New" w:hint="default"/>
+      </w:rPr>
+    </w:lvl>
+    <w:lvl w:ilvl="5" w:tplc="04090005" w:tentative="1">
+      <w:start w:val="1"/>
+      <w:numFmt w:val="bullet"/>
+      <w:lvlText w:val=""/>
+      <w:lvlJc w:val="left"/>
+      <w:pPr>
+        <w:ind w:left="4320" w:hanging="360"/>
+      </w:pPr>
+      <w:rPr>
+        <w:rFonts w:ascii="Wingdings" w:hAnsi="Wingdings" w:hint="default"/>
+      </w:rPr>
+    </w:lvl>
+    <w:lvl w:ilvl="6" w:tplc="04090001" w:tentative="1">
+      <w:start w:val="1"/>
+      <w:numFmt w:val="bullet"/>
+      <w:lvlText w:val=""/>
+      <w:lvlJc w:val="left"/>
+      <w:pPr>
+        <w:ind w:left="5040" w:hanging="360"/>
+      </w:pPr>
+      <w:rPr>
+        <w:rFonts w:ascii="Symbol" w:hAnsi="Symbol" w:hint="default"/>
+      </w:rPr>
+    </w:lvl>
+    <w:lvl w:ilvl="7" w:tplc="04090003" w:tentative="1">
+      <w:start w:val="1"/>
+      <w:numFmt w:val="bullet"/>
+      <w:lvlText w:val="o"/>
+      <w:lvlJc w:val="left"/>
+      <w:pPr>
+        <w:ind w:left="5760" w:hanging="360"/>
+      </w:pPr>
+      <w:rPr>
+        <w:rFonts w:ascii="Courier New" w:hAnsi="Courier New" w:cs="Courier New" w:hint="default"/>
+      </w:rPr>
+    </w:lvl>
+    <w:lvl w:ilvl="8" w:tplc="04090005" w:tentative="1">
+      <w:start w:val="1"/>
+      <w:numFmt w:val="bullet"/>
+      <w:lvlText w:val=""/>
+      <w:lvlJc w:val="left"/>
+      <w:pPr>
+        <w:ind w:left="6480" w:hanging="360"/>
+      </w:pPr>
+      <w:rPr>
+        <w:rFonts w:ascii="Wingdings" w:hAnsi="Wingdings" w:hint="default"/>
+      </w:rPr>
+    </w:lvl>
+  </w:abstractNum>
+  <w:abstractNum w:abstractNumId="6" w15:restartNumberingAfterBreak="0">
+    <w:nsid w:val="27B6377D"/>
+    <w:multiLevelType w:val="multilevel"/>
+    <w:tmpl w:val="CEC4D1FA"/>
+    <w:lvl w:ilvl="0">
+      <w:start w:val="1"/>
+      <w:numFmt w:val="bullet"/>
+      <w:lvlText w:val=""/>
+      <w:lvlJc w:val="left"/>
+      <w:pPr>
+        <w:tabs>
+          <w:tab w:val="num" w:pos="720"/>
+        </w:tabs>
+        <w:ind w:left="720" w:hanging="360"/>
+      </w:pPr>
+      <w:rPr>
+        <w:rFonts w:ascii="Symbol" w:hAnsi="Symbol" w:hint="default"/>
+        <w:sz w:val="20"/>
+      </w:rPr>
+    </w:lvl>
+    <w:lvl w:ilvl="1" w:tentative="1">
+      <w:start w:val="1"/>
+      <w:numFmt w:val="bullet"/>
+      <w:lvlText w:val="o"/>
+      <w:lvlJc w:val="left"/>
+      <w:pPr>
+        <w:tabs>
+          <w:tab w:val="num" w:pos="1440"/>
+        </w:tabs>
+        <w:ind w:left="1440" w:hanging="360"/>
+      </w:pPr>
+      <w:rPr>
+        <w:rFonts w:ascii="Courier New" w:hAnsi="Courier New" w:hint="default"/>
+        <w:sz w:val="20"/>
+      </w:rPr>
+    </w:lvl>
+    <w:lvl w:ilvl="2" w:tentative="1">
+      <w:start w:val="1"/>
+      <w:numFmt w:val="bullet"/>
+      <w:lvlText w:val=""/>
+      <w:lvlJc w:val="left"/>
+      <w:pPr>
+        <w:tabs>
+          <w:tab w:val="num" w:pos="2160"/>
+        </w:tabs>
+        <w:ind w:left="2160" w:hanging="360"/>
+      </w:pPr>
+      <w:rPr>
+        <w:rFonts w:ascii="Wingdings" w:hAnsi="Wingdings" w:hint="default"/>
+        <w:sz w:val="20"/>
+      </w:rPr>
+    </w:lvl>
+    <w:lvl w:ilvl="3" w:tentative="1">
+      <w:start w:val="1"/>
+      <w:numFmt w:val="bullet"/>
+      <w:lvlText w:val=""/>
+      <w:lvlJc w:val="left"/>
+      <w:pPr>
+        <w:tabs>
+          <w:tab w:val="num" w:pos="2880"/>
+        </w:tabs>
+        <w:ind w:left="2880" w:hanging="360"/>
+      </w:pPr>
+      <w:rPr>
+        <w:rFonts w:ascii="Wingdings" w:hAnsi="Wingdings" w:hint="default"/>
+        <w:sz w:val="20"/>
+      </w:rPr>
+    </w:lvl>
+    <w:lvl w:ilvl="4" w:tentative="1">
+      <w:start w:val="1"/>
+      <w:numFmt w:val="bullet"/>
+      <w:lvlText w:val=""/>
+      <w:lvlJc w:val="left"/>
+      <w:pPr>
+        <w:tabs>
+          <w:tab w:val="num" w:pos="3600"/>
+        </w:tabs>
+        <w:ind w:left="3600" w:hanging="360"/>
+      </w:pPr>
+      <w:rPr>
+        <w:rFonts w:ascii="Wingdings" w:hAnsi="Wingdings" w:hint="default"/>
+        <w:sz w:val="20"/>
+      </w:rPr>
+    </w:lvl>
+    <w:lvl w:ilvl="5" w:tentative="1">
+      <w:start w:val="1"/>
+      <w:numFmt w:val="bullet"/>
+      <w:lvlText w:val=""/>
+      <w:lvlJc w:val="left"/>
+      <w:pPr>
+        <w:tabs>
+          <w:tab w:val="num" w:pos="4320"/>
+        </w:tabs>
+        <w:ind w:left="4320" w:hanging="360"/>
+      </w:pPr>
+      <w:rPr>
+        <w:rFonts w:ascii="Wingdings" w:hAnsi="Wingdings" w:hint="default"/>
+        <w:sz w:val="20"/>
+      </w:rPr>
+    </w:lvl>
+    <w:lvl w:ilvl="6" w:tentative="1">
+      <w:start w:val="1"/>
+      <w:numFmt w:val="bullet"/>
+      <w:lvlText w:val=""/>
+      <w:lvlJc w:val="left"/>
+      <w:pPr>
+        <w:tabs>
+          <w:tab w:val="num" w:pos="5040"/>
+        </w:tabs>
+        <w:ind w:left="5040" w:hanging="360"/>
+      </w:pPr>
+      <w:rPr>
+        <w:rFonts w:ascii="Wingdings" w:hAnsi="Wingdings" w:hint="default"/>
+        <w:sz w:val="20"/>
+      </w:rPr>
+    </w:lvl>
+    <w:lvl w:ilvl="7" w:tentative="1">
+      <w:start w:val="1"/>
+      <w:numFmt w:val="bullet"/>
+      <w:lvlText w:val=""/>
+      <w:lvlJc w:val="left"/>
+      <w:pPr>
+        <w:tabs>
+          <w:tab w:val="num" w:pos="5760"/>
+        </w:tabs>
+        <w:ind w:left="5760" w:hanging="360"/>
+      </w:pPr>
+      <w:rPr>
+        <w:rFonts w:ascii="Wingdings" w:hAnsi="Wingdings" w:hint="default"/>
+        <w:sz w:val="20"/>
+      </w:rPr>
+    </w:lvl>
+    <w:lvl w:ilvl="8" w:tentative="1">
+      <w:start w:val="1"/>
+      <w:numFmt w:val="bullet"/>
+      <w:lvlText w:val=""/>
+      <w:lvlJc w:val="left"/>
+      <w:pPr>
+        <w:tabs>
+          <w:tab w:val="num" w:pos="6480"/>
+        </w:tabs>
+        <w:ind w:left="6480" w:hanging="360"/>
+      </w:pPr>
+      <w:rPr>
+        <w:rFonts w:ascii="Wingdings" w:hAnsi="Wingdings" w:hint="default"/>
+        <w:sz w:val="20"/>
+      </w:rPr>
+    </w:lvl>
+  </w:abstractNum>
+  <w:abstractNum w:abstractNumId="7" w15:restartNumberingAfterBreak="0">
     <w:nsid w:val="2B4A6887"/>
     <w:multiLevelType w:val="multilevel"/>
     <w:tmpl w:val="A35C858E"/>
@@ -25802,7 +28211,7 @@
       </w:rPr>
     </w:lvl>
   </w:abstractNum>
-  <w:abstractNum w:abstractNumId="6" w15:restartNumberingAfterBreak="0">
+  <w:abstractNum w:abstractNumId="8" w15:restartNumberingAfterBreak="0">
     <w:nsid w:val="31CF0E34"/>
     <w:multiLevelType w:val="multilevel"/>
     <w:tmpl w:val="42702DA8"/>
@@ -25951,7 +28360,7 @@
       </w:rPr>
     </w:lvl>
   </w:abstractNum>
-  <w:abstractNum w:abstractNumId="7" w15:restartNumberingAfterBreak="0">
+  <w:abstractNum w:abstractNumId="9" w15:restartNumberingAfterBreak="0">
     <w:nsid w:val="35F4009E"/>
     <w:multiLevelType w:val="multilevel"/>
     <w:tmpl w:val="AF20D84A"/>
@@ -26100,7 +28509,7 @@
       </w:rPr>
     </w:lvl>
   </w:abstractNum>
-  <w:abstractNum w:abstractNumId="8" w15:restartNumberingAfterBreak="0">
+  <w:abstractNum w:abstractNumId="10" w15:restartNumberingAfterBreak="0">
     <w:nsid w:val="3D510566"/>
     <w:multiLevelType w:val="hybridMultilevel"/>
     <w:tmpl w:val="ACD4CDFA"/>
@@ -26213,7 +28622,7 @@
       </w:rPr>
     </w:lvl>
   </w:abstractNum>
-  <w:abstractNum w:abstractNumId="9" w15:restartNumberingAfterBreak="0">
+  <w:abstractNum w:abstractNumId="11" w15:restartNumberingAfterBreak="0">
     <w:nsid w:val="407E73F9"/>
     <w:multiLevelType w:val="hybridMultilevel"/>
     <w:tmpl w:val="375E5B1E"/>
@@ -26326,7 +28735,7 @@
       </w:rPr>
     </w:lvl>
   </w:abstractNum>
-  <w:abstractNum w:abstractNumId="10" w15:restartNumberingAfterBreak="0">
+  <w:abstractNum w:abstractNumId="12" w15:restartNumberingAfterBreak="0">
     <w:nsid w:val="43275EEB"/>
     <w:multiLevelType w:val="hybridMultilevel"/>
     <w:tmpl w:val="199A8728"/>
@@ -26439,7 +28848,7 @@
       </w:rPr>
     </w:lvl>
   </w:abstractNum>
-  <w:abstractNum w:abstractNumId="11" w15:restartNumberingAfterBreak="0">
+  <w:abstractNum w:abstractNumId="13" w15:restartNumberingAfterBreak="0">
     <w:nsid w:val="449A01FF"/>
     <w:multiLevelType w:val="multilevel"/>
     <w:tmpl w:val="A50EA032"/>
@@ -26588,7 +28997,7 @@
       </w:rPr>
     </w:lvl>
   </w:abstractNum>
-  <w:abstractNum w:abstractNumId="12" w15:restartNumberingAfterBreak="0">
+  <w:abstractNum w:abstractNumId="14" w15:restartNumberingAfterBreak="0">
     <w:nsid w:val="4E4D3773"/>
     <w:multiLevelType w:val="multilevel"/>
     <w:tmpl w:val="C9BCA76E"/>
@@ -26737,7 +29146,7 @@
       </w:rPr>
     </w:lvl>
   </w:abstractNum>
-  <w:abstractNum w:abstractNumId="13" w15:restartNumberingAfterBreak="0">
+  <w:abstractNum w:abstractNumId="15" w15:restartNumberingAfterBreak="0">
     <w:nsid w:val="542C55C9"/>
     <w:multiLevelType w:val="multilevel"/>
     <w:tmpl w:val="6D20DB38"/>
@@ -26886,7 +29295,7 @@
       </w:rPr>
     </w:lvl>
   </w:abstractNum>
-  <w:abstractNum w:abstractNumId="14" w15:restartNumberingAfterBreak="0">
+  <w:abstractNum w:abstractNumId="16" w15:restartNumberingAfterBreak="0">
     <w:nsid w:val="573F5759"/>
     <w:multiLevelType w:val="multilevel"/>
     <w:tmpl w:val="67C69F8A"/>
@@ -27035,7 +29444,7 @@
       </w:rPr>
     </w:lvl>
   </w:abstractNum>
-  <w:abstractNum w:abstractNumId="15" w15:restartNumberingAfterBreak="0">
+  <w:abstractNum w:abstractNumId="17" w15:restartNumberingAfterBreak="0">
     <w:nsid w:val="5A1B19E2"/>
     <w:multiLevelType w:val="multilevel"/>
     <w:tmpl w:val="36C2315A"/>
@@ -27184,7 +29593,7 @@
       </w:rPr>
     </w:lvl>
   </w:abstractNum>
-  <w:abstractNum w:abstractNumId="16" w15:restartNumberingAfterBreak="0">
+  <w:abstractNum w:abstractNumId="18" w15:restartNumberingAfterBreak="0">
     <w:nsid w:val="5AC2146C"/>
     <w:multiLevelType w:val="hybridMultilevel"/>
     <w:tmpl w:val="486E20EA"/>
@@ -27297,7 +29706,7 @@
       </w:rPr>
     </w:lvl>
   </w:abstractNum>
-  <w:abstractNum w:abstractNumId="17" w15:restartNumberingAfterBreak="0">
+  <w:abstractNum w:abstractNumId="19" w15:restartNumberingAfterBreak="0">
     <w:nsid w:val="5D2812D8"/>
     <w:multiLevelType w:val="hybridMultilevel"/>
     <w:tmpl w:val="3B64C8C8"/>
@@ -27410,10 +29819,10 @@
       </w:rPr>
     </w:lvl>
   </w:abstractNum>
-  <w:abstractNum w:abstractNumId="18" w15:restartNumberingAfterBreak="0">
+  <w:abstractNum w:abstractNumId="20" w15:restartNumberingAfterBreak="0">
     <w:nsid w:val="605D196E"/>
     <w:multiLevelType w:val="hybridMultilevel"/>
-    <w:tmpl w:val="4B3475B2"/>
+    <w:tmpl w:val="91D051FC"/>
     <w:lvl w:ilvl="0" w:tplc="054C9CC0">
       <w:start w:val="1"/>
       <w:numFmt w:val="bullet"/>
@@ -27523,7 +29932,7 @@
       </w:rPr>
     </w:lvl>
   </w:abstractNum>
-  <w:abstractNum w:abstractNumId="19" w15:restartNumberingAfterBreak="0">
+  <w:abstractNum w:abstractNumId="21" w15:restartNumberingAfterBreak="0">
     <w:nsid w:val="61B118FB"/>
     <w:multiLevelType w:val="multilevel"/>
     <w:tmpl w:val="38EC2802"/>
@@ -27672,7 +30081,7 @@
       </w:rPr>
     </w:lvl>
   </w:abstractNum>
-  <w:abstractNum w:abstractNumId="20" w15:restartNumberingAfterBreak="0">
+  <w:abstractNum w:abstractNumId="22" w15:restartNumberingAfterBreak="0">
     <w:nsid w:val="65CC1926"/>
     <w:multiLevelType w:val="multilevel"/>
     <w:tmpl w:val="035E9712"/>
@@ -27821,7 +30230,7 @@
       </w:rPr>
     </w:lvl>
   </w:abstractNum>
-  <w:abstractNum w:abstractNumId="21" w15:restartNumberingAfterBreak="0">
+  <w:abstractNum w:abstractNumId="23" w15:restartNumberingAfterBreak="0">
     <w:nsid w:val="65F078DE"/>
     <w:multiLevelType w:val="multilevel"/>
     <w:tmpl w:val="77847186"/>
@@ -27934,7 +30343,156 @@
       </w:pPr>
     </w:lvl>
   </w:abstractNum>
-  <w:abstractNum w:abstractNumId="22" w15:restartNumberingAfterBreak="0">
+  <w:abstractNum w:abstractNumId="24" w15:restartNumberingAfterBreak="0">
+    <w:nsid w:val="77931D7F"/>
+    <w:multiLevelType w:val="multilevel"/>
+    <w:tmpl w:val="922C1ACE"/>
+    <w:lvl w:ilvl="0">
+      <w:start w:val="1"/>
+      <w:numFmt w:val="bullet"/>
+      <w:lvlText w:val=""/>
+      <w:lvlJc w:val="left"/>
+      <w:pPr>
+        <w:tabs>
+          <w:tab w:val="num" w:pos="720"/>
+        </w:tabs>
+        <w:ind w:left="720" w:hanging="360"/>
+      </w:pPr>
+      <w:rPr>
+        <w:rFonts w:ascii="Symbol" w:hAnsi="Symbol" w:hint="default"/>
+        <w:sz w:val="20"/>
+      </w:rPr>
+    </w:lvl>
+    <w:lvl w:ilvl="1" w:tentative="1">
+      <w:start w:val="1"/>
+      <w:numFmt w:val="bullet"/>
+      <w:lvlText w:val="o"/>
+      <w:lvlJc w:val="left"/>
+      <w:pPr>
+        <w:tabs>
+          <w:tab w:val="num" w:pos="1440"/>
+        </w:tabs>
+        <w:ind w:left="1440" w:hanging="360"/>
+      </w:pPr>
+      <w:rPr>
+        <w:rFonts w:ascii="Courier New" w:hAnsi="Courier New" w:hint="default"/>
+        <w:sz w:val="20"/>
+      </w:rPr>
+    </w:lvl>
+    <w:lvl w:ilvl="2" w:tentative="1">
+      <w:start w:val="1"/>
+      <w:numFmt w:val="bullet"/>
+      <w:lvlText w:val=""/>
+      <w:lvlJc w:val="left"/>
+      <w:pPr>
+        <w:tabs>
+          <w:tab w:val="num" w:pos="2160"/>
+        </w:tabs>
+        <w:ind w:left="2160" w:hanging="360"/>
+      </w:pPr>
+      <w:rPr>
+        <w:rFonts w:ascii="Wingdings" w:hAnsi="Wingdings" w:hint="default"/>
+        <w:sz w:val="20"/>
+      </w:rPr>
+    </w:lvl>
+    <w:lvl w:ilvl="3" w:tentative="1">
+      <w:start w:val="1"/>
+      <w:numFmt w:val="bullet"/>
+      <w:lvlText w:val=""/>
+      <w:lvlJc w:val="left"/>
+      <w:pPr>
+        <w:tabs>
+          <w:tab w:val="num" w:pos="2880"/>
+        </w:tabs>
+        <w:ind w:left="2880" w:hanging="360"/>
+      </w:pPr>
+      <w:rPr>
+        <w:rFonts w:ascii="Wingdings" w:hAnsi="Wingdings" w:hint="default"/>
+        <w:sz w:val="20"/>
+      </w:rPr>
+    </w:lvl>
+    <w:lvl w:ilvl="4" w:tentative="1">
+      <w:start w:val="1"/>
+      <w:numFmt w:val="bullet"/>
+      <w:lvlText w:val=""/>
+      <w:lvlJc w:val="left"/>
+      <w:pPr>
+        <w:tabs>
+          <w:tab w:val="num" w:pos="3600"/>
+        </w:tabs>
+        <w:ind w:left="3600" w:hanging="360"/>
+      </w:pPr>
+      <w:rPr>
+        <w:rFonts w:ascii="Wingdings" w:hAnsi="Wingdings" w:hint="default"/>
+        <w:sz w:val="20"/>
+      </w:rPr>
+    </w:lvl>
+    <w:lvl w:ilvl="5" w:tentative="1">
+      <w:start w:val="1"/>
+      <w:numFmt w:val="bullet"/>
+      <w:lvlText w:val=""/>
+      <w:lvlJc w:val="left"/>
+      <w:pPr>
+        <w:tabs>
+          <w:tab w:val="num" w:pos="4320"/>
+        </w:tabs>
+        <w:ind w:left="4320" w:hanging="360"/>
+      </w:pPr>
+      <w:rPr>
+        <w:rFonts w:ascii="Wingdings" w:hAnsi="Wingdings" w:hint="default"/>
+        <w:sz w:val="20"/>
+      </w:rPr>
+    </w:lvl>
+    <w:lvl w:ilvl="6" w:tentative="1">
+      <w:start w:val="1"/>
+      <w:numFmt w:val="bullet"/>
+      <w:lvlText w:val=""/>
+      <w:lvlJc w:val="left"/>
+      <w:pPr>
+        <w:tabs>
+          <w:tab w:val="num" w:pos="5040"/>
+        </w:tabs>
+        <w:ind w:left="5040" w:hanging="360"/>
+      </w:pPr>
+      <w:rPr>
+        <w:rFonts w:ascii="Wingdings" w:hAnsi="Wingdings" w:hint="default"/>
+        <w:sz w:val="20"/>
+      </w:rPr>
+    </w:lvl>
+    <w:lvl w:ilvl="7" w:tentative="1">
+      <w:start w:val="1"/>
+      <w:numFmt w:val="bullet"/>
+      <w:lvlText w:val=""/>
+      <w:lvlJc w:val="left"/>
+      <w:pPr>
+        <w:tabs>
+          <w:tab w:val="num" w:pos="5760"/>
+        </w:tabs>
+        <w:ind w:left="5760" w:hanging="360"/>
+      </w:pPr>
+      <w:rPr>
+        <w:rFonts w:ascii="Wingdings" w:hAnsi="Wingdings" w:hint="default"/>
+        <w:sz w:val="20"/>
+      </w:rPr>
+    </w:lvl>
+    <w:lvl w:ilvl="8" w:tentative="1">
+      <w:start w:val="1"/>
+      <w:numFmt w:val="bullet"/>
+      <w:lvlText w:val=""/>
+      <w:lvlJc w:val="left"/>
+      <w:pPr>
+        <w:tabs>
+          <w:tab w:val="num" w:pos="6480"/>
+        </w:tabs>
+        <w:ind w:left="6480" w:hanging="360"/>
+      </w:pPr>
+      <w:rPr>
+        <w:rFonts w:ascii="Wingdings" w:hAnsi="Wingdings" w:hint="default"/>
+        <w:sz w:val="20"/>
+      </w:rPr>
+    </w:lvl>
+  </w:abstractNum>
+  <w:abstractNum w:abstractNumId="25" w15:restartNumberingAfterBreak="0">
     <w:nsid w:val="78411E20"/>
     <w:multiLevelType w:val="multilevel"/>
     <w:tmpl w:val="D77AF60A"/>
@@ -28083,7 +30641,7 @@
       </w:rPr>
     </w:lvl>
   </w:abstractNum>
-  <w:abstractNum w:abstractNumId="23" w15:restartNumberingAfterBreak="0">
+  <w:abstractNum w:abstractNumId="26" w15:restartNumberingAfterBreak="0">
     <w:nsid w:val="7B22094D"/>
     <w:multiLevelType w:val="multilevel"/>
     <w:tmpl w:val="10922D60"/>
@@ -28232,7 +30790,7 @@
       </w:rPr>
     </w:lvl>
   </w:abstractNum>
-  <w:abstractNum w:abstractNumId="24" w15:restartNumberingAfterBreak="0">
+  <w:abstractNum w:abstractNumId="27" w15:restartNumberingAfterBreak="0">
     <w:nsid w:val="7F9121D4"/>
     <w:multiLevelType w:val="multilevel"/>
     <w:tmpl w:val="E200C682"/>
@@ -28382,79 +30940,88 @@
     </w:lvl>
   </w:abstractNum>
   <w:num w:numId="1" w16cid:durableId="262568773">
+    <w:abstractNumId w:val="18"/>
+  </w:num>
+  <w:num w:numId="2" w16cid:durableId="593906680">
+    <w:abstractNumId w:val="10"/>
+  </w:num>
+  <w:num w:numId="3" w16cid:durableId="119037388">
+    <w:abstractNumId w:val="27"/>
+  </w:num>
+  <w:num w:numId="4" w16cid:durableId="1976326121">
     <w:abstractNumId w:val="16"/>
   </w:num>
-  <w:num w:numId="2" w16cid:durableId="593906680">
+  <w:num w:numId="5" w16cid:durableId="1584685356">
+    <w:abstractNumId w:val="5"/>
+  </w:num>
+  <w:num w:numId="6" w16cid:durableId="1466967554">
+    <w:abstractNumId w:val="2"/>
+  </w:num>
+  <w:num w:numId="7" w16cid:durableId="2053260430">
+    <w:abstractNumId w:val="11"/>
+  </w:num>
+  <w:num w:numId="8" w16cid:durableId="363210231">
+    <w:abstractNumId w:val="26"/>
+  </w:num>
+  <w:num w:numId="9" w16cid:durableId="1462260377">
+    <w:abstractNumId w:val="15"/>
+  </w:num>
+  <w:num w:numId="10" w16cid:durableId="1487169284">
+    <w:abstractNumId w:val="19"/>
+  </w:num>
+  <w:num w:numId="11" w16cid:durableId="464323387">
+    <w:abstractNumId w:val="3"/>
+  </w:num>
+  <w:num w:numId="12" w16cid:durableId="2058235918">
+    <w:abstractNumId w:val="12"/>
+  </w:num>
+  <w:num w:numId="13" w16cid:durableId="277612370">
+    <w:abstractNumId w:val="21"/>
+  </w:num>
+  <w:num w:numId="14" w16cid:durableId="402459655">
+    <w:abstractNumId w:val="22"/>
+  </w:num>
+  <w:num w:numId="15" w16cid:durableId="200673925">
+    <w:abstractNumId w:val="6"/>
+  </w:num>
+  <w:num w:numId="16" w16cid:durableId="207762603">
+    <w:abstractNumId w:val="9"/>
+  </w:num>
+  <w:num w:numId="17" w16cid:durableId="1529297960">
+    <w:abstractNumId w:val="17"/>
+  </w:num>
+  <w:num w:numId="18" w16cid:durableId="1075859902">
+    <w:abstractNumId w:val="25"/>
+  </w:num>
+  <w:num w:numId="19" w16cid:durableId="46999735">
+    <w:abstractNumId w:val="7"/>
+  </w:num>
+  <w:num w:numId="20" w16cid:durableId="1622613667">
+    <w:abstractNumId w:val="4"/>
+  </w:num>
+  <w:num w:numId="21" w16cid:durableId="1479035821">
+    <w:abstractNumId w:val="20"/>
+  </w:num>
+  <w:num w:numId="22" w16cid:durableId="154808866">
     <w:abstractNumId w:val="8"/>
   </w:num>
-  <w:num w:numId="3" w16cid:durableId="119037388">
-    <w:abstractNumId w:val="24"/>
+  <w:num w:numId="23" w16cid:durableId="1268192632">
+    <w:abstractNumId w:val="23"/>
   </w:num>
-  <w:num w:numId="4" w16cid:durableId="1976326121">
+  <w:num w:numId="24" w16cid:durableId="1293055440">
     <w:abstractNumId w:val="14"/>
   </w:num>
-  <w:num w:numId="5" w16cid:durableId="1584685356">
-    <w:abstractNumId w:val="3"/>
+  <w:num w:numId="25" w16cid:durableId="161481129">
+    <w:abstractNumId w:val="13"/>
   </w:num>
-  <w:num w:numId="6" w16cid:durableId="1466967554">
+  <w:num w:numId="26" w16cid:durableId="997028294">
+    <w:abstractNumId w:val="1"/>
+  </w:num>
+  <w:num w:numId="27" w16cid:durableId="170805839">
     <w:abstractNumId w:val="0"/>
   </w:num>
-  <w:num w:numId="7" w16cid:durableId="2053260430">
-    <w:abstractNumId w:val="9"/>
-  </w:num>
-  <w:num w:numId="8" w16cid:durableId="363210231">
-    <w:abstractNumId w:val="23"/>
-  </w:num>
-  <w:num w:numId="9" w16cid:durableId="1462260377">
-    <w:abstractNumId w:val="13"/>
-  </w:num>
-  <w:num w:numId="10" w16cid:durableId="1487169284">
-    <w:abstractNumId w:val="17"/>
-  </w:num>
-  <w:num w:numId="11" w16cid:durableId="464323387">
-    <w:abstractNumId w:val="1"/>
-  </w:num>
-  <w:num w:numId="12" w16cid:durableId="2058235918">
-    <w:abstractNumId w:val="10"/>
-  </w:num>
-  <w:num w:numId="13" w16cid:durableId="277612370">
-    <w:abstractNumId w:val="19"/>
-  </w:num>
-  <w:num w:numId="14" w16cid:durableId="402459655">
-    <w:abstractNumId w:val="20"/>
-  </w:num>
-  <w:num w:numId="15" w16cid:durableId="200673925">
-    <w:abstractNumId w:val="4"/>
-  </w:num>
-  <w:num w:numId="16" w16cid:durableId="207762603">
-    <w:abstractNumId w:val="7"/>
-  </w:num>
-  <w:num w:numId="17" w16cid:durableId="1529297960">
-    <w:abstractNumId w:val="15"/>
-  </w:num>
-  <w:num w:numId="18" w16cid:durableId="1075859902">
-    <w:abstractNumId w:val="22"/>
-  </w:num>
-  <w:num w:numId="19" w16cid:durableId="46999735">
-    <w:abstractNumId w:val="5"/>
-  </w:num>
-  <w:num w:numId="20" w16cid:durableId="1622613667">
-    <w:abstractNumId w:val="2"/>
-  </w:num>
-  <w:num w:numId="21" w16cid:durableId="1479035821">
-    <w:abstractNumId w:val="18"/>
-  </w:num>
-  <w:num w:numId="22" w16cid:durableId="154808866">
-    <w:abstractNumId w:val="6"/>
-  </w:num>
-  <w:num w:numId="23" w16cid:durableId="1268192632">
-    <w:abstractNumId w:val="21"/>
-  </w:num>
-  <w:num w:numId="24" w16cid:durableId="1293055440">
-    <w:abstractNumId w:val="12"/>
-  </w:num>
-  <w:num w:numId="25" w16cid:durableId="161481129">
-    <w:abstractNumId w:val="11"/>
+  <w:num w:numId="28" w16cid:durableId="1742365968">
+    <w:abstractNumId w:val="24"/>
   </w:num>
 </w:numbering>
 </file>

</xml_diff>